<commit_message>
Adding latest Git file
</commit_message>
<xml_diff>
--- a/Git.docx
+++ b/Git.docx
@@ -35,8 +35,17 @@
           <w:rFonts w:ascii="Aptos" w:eastAsia="Aptos" w:hAnsi="Aptos" w:cs="Aptos"/>
           <w:sz w:val="22"/>
         </w:rPr>
-        <w:t>Git is a decentralized or distributed version control system</w:t>
-      </w:r>
+        <w:t xml:space="preserve">Git is a decentralized or distributed version control </w:t>
+      </w:r>
+      <w:proofErr w:type="gramStart"/>
+      <w:r>
+        <w:rPr>
+          <w:rFonts w:ascii="Aptos" w:eastAsia="Aptos" w:hAnsi="Aptos" w:cs="Aptos"/>
+          <w:sz w:val="22"/>
+        </w:rPr>
+        <w:t>system</w:t>
+      </w:r>
+      <w:proofErr w:type="gramEnd"/>
     </w:p>
     <w:p>
       <w:pPr>
@@ -58,8 +67,17 @@
           <w:rFonts w:ascii="Calibri" w:eastAsia="Calibri" w:hAnsi="Calibri" w:cs="Calibri"/>
           <w:sz w:val="22"/>
         </w:rPr>
-        <w:t>– collection of files managed by git</w:t>
-      </w:r>
+        <w:t xml:space="preserve">– collection of files managed by </w:t>
+      </w:r>
+      <w:proofErr w:type="gramStart"/>
+      <w:r>
+        <w:rPr>
+          <w:rFonts w:ascii="Calibri" w:eastAsia="Calibri" w:hAnsi="Calibri" w:cs="Calibri"/>
+          <w:sz w:val="22"/>
+        </w:rPr>
+        <w:t>git</w:t>
+      </w:r>
+      <w:proofErr w:type="gramEnd"/>
     </w:p>
     <w:p>
       <w:pPr>
@@ -81,24 +99,42 @@
           <w:rFonts w:ascii="Calibri" w:eastAsia="Calibri" w:hAnsi="Calibri" w:cs="Calibri"/>
           <w:sz w:val="22"/>
         </w:rPr>
-        <w:t>– Git works by saving the current state of all its files it manages into snapshots called commits</w:t>
-      </w:r>
-    </w:p>
-    <w:p>
-      <w:pPr>
-        <w:spacing w:after="0" w:line="259" w:lineRule="auto"/>
-        <w:rPr>
-          <w:rFonts w:ascii="Aptos" w:eastAsia="Aptos" w:hAnsi="Aptos" w:cs="Aptos"/>
-          <w:sz w:val="22"/>
-        </w:rPr>
-      </w:pPr>
-      <w:r>
-        <w:rPr>
-          <w:rFonts w:ascii="Aptos" w:eastAsia="Aptos" w:hAnsi="Aptos" w:cs="Aptos"/>
-          <w:sz w:val="22"/>
-        </w:rPr>
-        <w:t>A commit can contain one or many file changes</w:t>
-      </w:r>
+        <w:t xml:space="preserve">– Git works by saving the current state of all its files it manages into snapshots called </w:t>
+      </w:r>
+      <w:proofErr w:type="gramStart"/>
+      <w:r>
+        <w:rPr>
+          <w:rFonts w:ascii="Calibri" w:eastAsia="Calibri" w:hAnsi="Calibri" w:cs="Calibri"/>
+          <w:sz w:val="22"/>
+        </w:rPr>
+        <w:t>commits</w:t>
+      </w:r>
+      <w:proofErr w:type="gramEnd"/>
+    </w:p>
+    <w:p>
+      <w:pPr>
+        <w:spacing w:after="0" w:line="259" w:lineRule="auto"/>
+        <w:rPr>
+          <w:rFonts w:ascii="Aptos" w:eastAsia="Aptos" w:hAnsi="Aptos" w:cs="Aptos"/>
+          <w:sz w:val="22"/>
+        </w:rPr>
+      </w:pPr>
+      <w:r>
+        <w:rPr>
+          <w:rFonts w:ascii="Aptos" w:eastAsia="Aptos" w:hAnsi="Aptos" w:cs="Aptos"/>
+          <w:sz w:val="22"/>
+        </w:rPr>
+        <w:t xml:space="preserve">A commit can contain one or many file </w:t>
+      </w:r>
+      <w:proofErr w:type="gramStart"/>
+      <w:r>
+        <w:rPr>
+          <w:rFonts w:ascii="Aptos" w:eastAsia="Aptos" w:hAnsi="Aptos" w:cs="Aptos"/>
+          <w:sz w:val="22"/>
+        </w:rPr>
+        <w:t>changes</w:t>
+      </w:r>
+      <w:proofErr w:type="gramEnd"/>
     </w:p>
     <w:p>
       <w:pPr>
@@ -136,8 +172,17 @@
           <w:rFonts w:ascii="Calibri" w:eastAsia="Calibri" w:hAnsi="Calibri" w:cs="Calibri"/>
           <w:sz w:val="22"/>
         </w:rPr>
-        <w:t>– master</w:t>
-      </w:r>
+        <w:t xml:space="preserve">– </w:t>
+      </w:r>
+      <w:proofErr w:type="gramStart"/>
+      <w:r>
+        <w:rPr>
+          <w:rFonts w:ascii="Calibri" w:eastAsia="Calibri" w:hAnsi="Calibri" w:cs="Calibri"/>
+          <w:sz w:val="22"/>
+        </w:rPr>
+        <w:t>master</w:t>
+      </w:r>
+      <w:proofErr w:type="gramEnd"/>
     </w:p>
     <w:p>
       <w:pPr>
@@ -230,6 +275,7 @@
         <w:t xml:space="preserve">git config --global </w:t>
       </w:r>
       <w:proofErr w:type="spellStart"/>
+      <w:proofErr w:type="gramStart"/>
       <w:r>
         <w:rPr>
           <w:rFonts w:ascii="Lucida Console" w:eastAsia="Lucida Console" w:hAnsi="Lucida Console" w:cs="Lucida Console"/>
@@ -238,6 +284,7 @@
         <w:t>user.email</w:t>
       </w:r>
       <w:proofErr w:type="spellEnd"/>
+      <w:proofErr w:type="gramEnd"/>
       <w:r>
         <w:rPr>
           <w:rFonts w:ascii="Lucida Console" w:eastAsia="Lucida Console" w:hAnsi="Lucida Console" w:cs="Lucida Console"/>
@@ -245,17 +292,32 @@
         </w:rPr>
         <w:t xml:space="preserve"> </w:t>
       </w:r>
-      <w:hyperlink r:id="rId6">
+      <w:r>
+        <w:rPr>
+          <w:rFonts w:ascii="Lucida Console" w:eastAsia="Lucida Console" w:hAnsi="Lucida Console" w:cs="Lucida Console"/>
+          <w:sz w:val="18"/>
+        </w:rPr>
+        <w:t>“</w:t>
+      </w:r>
+      <w:hyperlink r:id="rId6" w:history="1">
         <w:r>
           <w:rPr>
+            <w:rStyle w:val="Hyperlink"/>
             <w:rFonts w:ascii="Lucida Console" w:eastAsia="Lucida Console" w:hAnsi="Lucida Console" w:cs="Lucida Console"/>
-            <w:color w:val="467886"/>
             <w:sz w:val="18"/>
-            <w:u w:val="single"/>
           </w:rPr>
           <w:t>ashithasuresh12@gmail.com</w:t>
         </w:r>
       </w:hyperlink>
+      <w:r>
+        <w:rPr>
+          <w:rFonts w:ascii="Lucida Console" w:eastAsia="Lucida Console" w:hAnsi="Lucida Console" w:cs="Lucida Console"/>
+          <w:color w:val="467886"/>
+          <w:sz w:val="18"/>
+          <w:u w:val="single"/>
+        </w:rPr>
+        <w:t>”</w:t>
+      </w:r>
     </w:p>
     <w:p>
       <w:pPr>
@@ -286,8 +348,17 @@
           <w:rFonts w:ascii="Lucida Console" w:eastAsia="Lucida Console" w:hAnsi="Lucida Console" w:cs="Lucida Console"/>
           <w:sz w:val="18"/>
         </w:rPr>
-        <w:t xml:space="preserve"> demo – initialise a project demo</w:t>
-      </w:r>
+        <w:t xml:space="preserve"> demo – initialise a project </w:t>
+      </w:r>
+      <w:proofErr w:type="gramStart"/>
+      <w:r>
+        <w:rPr>
+          <w:rFonts w:ascii="Lucida Console" w:eastAsia="Lucida Console" w:hAnsi="Lucida Console" w:cs="Lucida Console"/>
+          <w:sz w:val="18"/>
+        </w:rPr>
+        <w:t>demo</w:t>
+      </w:r>
+      <w:proofErr w:type="gramEnd"/>
     </w:p>
     <w:p>
       <w:pPr>
@@ -330,8 +401,17 @@
           <w:rFonts w:ascii="Calibri" w:eastAsia="Calibri" w:hAnsi="Calibri" w:cs="Calibri"/>
           <w:sz w:val="22"/>
         </w:rPr>
-        <w:t>–contains all files and folders for the application</w:t>
-      </w:r>
+        <w:t xml:space="preserve">–contains all files and folders for the </w:t>
+      </w:r>
+      <w:proofErr w:type="gramStart"/>
+      <w:r>
+        <w:rPr>
+          <w:rFonts w:ascii="Calibri" w:eastAsia="Calibri" w:hAnsi="Calibri" w:cs="Calibri"/>
+          <w:sz w:val="22"/>
+        </w:rPr>
+        <w:t>application</w:t>
+      </w:r>
+      <w:proofErr w:type="gramEnd"/>
     </w:p>
     <w:p>
       <w:pPr>
@@ -358,7 +438,23 @@
           <w:rFonts w:ascii="Calibri" w:eastAsia="Calibri" w:hAnsi="Calibri" w:cs="Calibri"/>
           <w:sz w:val="22"/>
         </w:rPr>
-        <w:t xml:space="preserve">– is used to prepare for next commit </w:t>
+        <w:t xml:space="preserve">– is used to prepare for next </w:t>
+      </w:r>
+      <w:proofErr w:type="gramStart"/>
+      <w:r>
+        <w:rPr>
+          <w:rFonts w:ascii="Calibri" w:eastAsia="Calibri" w:hAnsi="Calibri" w:cs="Calibri"/>
+          <w:sz w:val="22"/>
+        </w:rPr>
+        <w:t>commit</w:t>
+      </w:r>
+      <w:proofErr w:type="gramEnd"/>
+      <w:r>
+        <w:rPr>
+          <w:rFonts w:ascii="Calibri" w:eastAsia="Calibri" w:hAnsi="Calibri" w:cs="Calibri"/>
+          <w:sz w:val="22"/>
+        </w:rPr>
+        <w:t xml:space="preserve"> </w:t>
       </w:r>
     </w:p>
     <w:p>
@@ -374,12 +470,21 @@
           <w:sz w:val="22"/>
         </w:rPr>
       </w:pPr>
-      <w:r>
-        <w:rPr>
-          <w:rFonts w:ascii="Aptos" w:eastAsia="Aptos" w:hAnsi="Aptos" w:cs="Aptos"/>
-          <w:sz w:val="22"/>
-        </w:rPr>
-        <w:t>Repository(.git folder) – all committed or saved changes to the git repository</w:t>
+      <w:proofErr w:type="gramStart"/>
+      <w:r>
+        <w:rPr>
+          <w:rFonts w:ascii="Aptos" w:eastAsia="Aptos" w:hAnsi="Aptos" w:cs="Aptos"/>
+          <w:sz w:val="22"/>
+        </w:rPr>
+        <w:t>Repository(</w:t>
+      </w:r>
+      <w:proofErr w:type="gramEnd"/>
+      <w:r>
+        <w:rPr>
+          <w:rFonts w:ascii="Aptos" w:eastAsia="Aptos" w:hAnsi="Aptos" w:cs="Aptos"/>
+          <w:sz w:val="22"/>
+        </w:rPr>
+        <w:t>.git folder) – all committed or saved changes to the git repository</w:t>
       </w:r>
     </w:p>
     <w:p>
@@ -432,24 +537,42 @@
           <w:rFonts w:ascii="Aptos" w:eastAsia="Aptos" w:hAnsi="Aptos" w:cs="Aptos"/>
           <w:sz w:val="22"/>
         </w:rPr>
-        <w:t xml:space="preserve"> to close the file in editor</w:t>
-      </w:r>
-    </w:p>
-    <w:p>
-      <w:pPr>
-        <w:spacing w:after="0" w:line="259" w:lineRule="auto"/>
-        <w:rPr>
-          <w:rFonts w:ascii="Aptos" w:eastAsia="Aptos" w:hAnsi="Aptos" w:cs="Aptos"/>
-          <w:sz w:val="22"/>
-        </w:rPr>
-      </w:pPr>
-      <w:r>
-        <w:rPr>
-          <w:rFonts w:ascii="Aptos" w:eastAsia="Aptos" w:hAnsi="Aptos" w:cs="Aptos"/>
-          <w:sz w:val="22"/>
-        </w:rPr>
-        <w:t>exit notepad++ - alt+f4</w:t>
-      </w:r>
+        <w:t xml:space="preserve"> to close the file in </w:t>
+      </w:r>
+      <w:proofErr w:type="gramStart"/>
+      <w:r>
+        <w:rPr>
+          <w:rFonts w:ascii="Aptos" w:eastAsia="Aptos" w:hAnsi="Aptos" w:cs="Aptos"/>
+          <w:sz w:val="22"/>
+        </w:rPr>
+        <w:t>editor</w:t>
+      </w:r>
+      <w:proofErr w:type="gramEnd"/>
+    </w:p>
+    <w:p>
+      <w:pPr>
+        <w:spacing w:after="0" w:line="259" w:lineRule="auto"/>
+        <w:rPr>
+          <w:rFonts w:ascii="Aptos" w:eastAsia="Aptos" w:hAnsi="Aptos" w:cs="Aptos"/>
+          <w:sz w:val="22"/>
+        </w:rPr>
+      </w:pPr>
+      <w:r>
+        <w:rPr>
+          <w:rFonts w:ascii="Aptos" w:eastAsia="Aptos" w:hAnsi="Aptos" w:cs="Aptos"/>
+          <w:sz w:val="22"/>
+        </w:rPr>
+        <w:t>exit notepad++ - alt+</w:t>
+      </w:r>
+      <w:proofErr w:type="gramStart"/>
+      <w:r>
+        <w:rPr>
+          <w:rFonts w:ascii="Aptos" w:eastAsia="Aptos" w:hAnsi="Aptos" w:cs="Aptos"/>
+          <w:sz w:val="22"/>
+        </w:rPr>
+        <w:t>f4</w:t>
+      </w:r>
+      <w:proofErr w:type="gramEnd"/>
     </w:p>
     <w:p>
       <w:pPr>
@@ -487,8 +610,17 @@
           <w:rFonts w:ascii="Calibri" w:eastAsia="Calibri" w:hAnsi="Calibri" w:cs="Calibri"/>
           <w:sz w:val="22"/>
         </w:rPr>
-        <w:t>– moves the file to staging area</w:t>
-      </w:r>
+        <w:t xml:space="preserve">– moves the file to staging </w:t>
+      </w:r>
+      <w:proofErr w:type="gramStart"/>
+      <w:r>
+        <w:rPr>
+          <w:rFonts w:ascii="Calibri" w:eastAsia="Calibri" w:hAnsi="Calibri" w:cs="Calibri"/>
+          <w:sz w:val="22"/>
+        </w:rPr>
+        <w:t>area</w:t>
+      </w:r>
+      <w:proofErr w:type="gramEnd"/>
     </w:p>
     <w:p>
       <w:pPr>
@@ -554,6 +686,7 @@
         <w:t xml:space="preserve">git </w:t>
       </w:r>
       <w:proofErr w:type="spellStart"/>
+      <w:proofErr w:type="gramStart"/>
       <w:r>
         <w:rPr>
           <w:rFonts w:ascii="Aptos" w:eastAsia="Aptos" w:hAnsi="Aptos" w:cs="Aptos"/>
@@ -567,7 +700,15 @@
           <w:rFonts w:ascii="Aptos" w:eastAsia="Aptos" w:hAnsi="Aptos" w:cs="Aptos"/>
           <w:sz w:val="22"/>
         </w:rPr>
-        <w:t xml:space="preserve"> . – initialise git repository inside demo folder</w:t>
+        <w:t xml:space="preserve"> .</w:t>
+      </w:r>
+      <w:proofErr w:type="gramEnd"/>
+      <w:r>
+        <w:rPr>
+          <w:rFonts w:ascii="Aptos" w:eastAsia="Aptos" w:hAnsi="Aptos" w:cs="Aptos"/>
+          <w:sz w:val="22"/>
+        </w:rPr>
+        <w:t xml:space="preserve"> – initialise git repository inside demo folder</w:t>
       </w:r>
     </w:p>
     <w:p>
@@ -599,40 +740,74 @@
           <w:rFonts w:ascii="Aptos" w:eastAsia="Aptos" w:hAnsi="Aptos" w:cs="Aptos"/>
           <w:sz w:val="22"/>
         </w:rPr>
-        <w:t>git add . – add all files to the git staging area</w:t>
-      </w:r>
-    </w:p>
-    <w:p>
-      <w:pPr>
-        <w:spacing w:after="0" w:line="259" w:lineRule="auto"/>
-        <w:rPr>
-          <w:rFonts w:ascii="Aptos" w:eastAsia="Aptos" w:hAnsi="Aptos" w:cs="Aptos"/>
-          <w:sz w:val="22"/>
-        </w:rPr>
-      </w:pPr>
-      <w:r>
-        <w:rPr>
-          <w:rFonts w:ascii="Aptos" w:eastAsia="Aptos" w:hAnsi="Aptos" w:cs="Aptos"/>
-          <w:sz w:val="22"/>
-        </w:rPr>
-        <w:t>git commit</w:t>
-      </w:r>
-    </w:p>
-    <w:p>
-      <w:pPr>
-        <w:spacing w:after="0" w:line="259" w:lineRule="auto"/>
-        <w:rPr>
-          <w:rFonts w:ascii="Aptos" w:eastAsia="Aptos" w:hAnsi="Aptos" w:cs="Aptos"/>
-          <w:sz w:val="22"/>
-        </w:rPr>
-      </w:pPr>
-      <w:r>
-        <w:rPr>
-          <w:rFonts w:ascii="Aptos" w:eastAsia="Aptos" w:hAnsi="Aptos" w:cs="Aptos"/>
-          <w:sz w:val="22"/>
-        </w:rPr>
-        <w:t>git log – provides info on commit entry</w:t>
-      </w:r>
+        <w:t xml:space="preserve">git </w:t>
+      </w:r>
+      <w:proofErr w:type="gramStart"/>
+      <w:r>
+        <w:rPr>
+          <w:rFonts w:ascii="Aptos" w:eastAsia="Aptos" w:hAnsi="Aptos" w:cs="Aptos"/>
+          <w:sz w:val="22"/>
+        </w:rPr>
+        <w:t>add .</w:t>
+      </w:r>
+      <w:proofErr w:type="gramEnd"/>
+      <w:r>
+        <w:rPr>
+          <w:rFonts w:ascii="Aptos" w:eastAsia="Aptos" w:hAnsi="Aptos" w:cs="Aptos"/>
+          <w:sz w:val="22"/>
+        </w:rPr>
+        <w:t xml:space="preserve"> – add all files to the git staging area</w:t>
+      </w:r>
+    </w:p>
+    <w:p>
+      <w:pPr>
+        <w:spacing w:after="0" w:line="259" w:lineRule="auto"/>
+        <w:rPr>
+          <w:rFonts w:ascii="Aptos" w:eastAsia="Aptos" w:hAnsi="Aptos" w:cs="Aptos"/>
+          <w:sz w:val="22"/>
+        </w:rPr>
+      </w:pPr>
+      <w:r>
+        <w:rPr>
+          <w:rFonts w:ascii="Aptos" w:eastAsia="Aptos" w:hAnsi="Aptos" w:cs="Aptos"/>
+          <w:sz w:val="22"/>
+        </w:rPr>
+        <w:t xml:space="preserve">git </w:t>
+      </w:r>
+      <w:proofErr w:type="gramStart"/>
+      <w:r>
+        <w:rPr>
+          <w:rFonts w:ascii="Aptos" w:eastAsia="Aptos" w:hAnsi="Aptos" w:cs="Aptos"/>
+          <w:sz w:val="22"/>
+        </w:rPr>
+        <w:t>commit</w:t>
+      </w:r>
+      <w:proofErr w:type="gramEnd"/>
+    </w:p>
+    <w:p>
+      <w:pPr>
+        <w:spacing w:after="0" w:line="259" w:lineRule="auto"/>
+        <w:rPr>
+          <w:rFonts w:ascii="Aptos" w:eastAsia="Aptos" w:hAnsi="Aptos" w:cs="Aptos"/>
+          <w:sz w:val="22"/>
+        </w:rPr>
+      </w:pPr>
+      <w:r>
+        <w:rPr>
+          <w:rFonts w:ascii="Aptos" w:eastAsia="Aptos" w:hAnsi="Aptos" w:cs="Aptos"/>
+          <w:sz w:val="22"/>
+        </w:rPr>
+        <w:t xml:space="preserve">git log – provides info on commit </w:t>
+      </w:r>
+      <w:proofErr w:type="gramStart"/>
+      <w:r>
+        <w:rPr>
+          <w:rFonts w:ascii="Aptos" w:eastAsia="Aptos" w:hAnsi="Aptos" w:cs="Aptos"/>
+          <w:sz w:val="22"/>
+        </w:rPr>
+        <w:t>entry</w:t>
+      </w:r>
+      <w:proofErr w:type="gramEnd"/>
     </w:p>
     <w:p>
       <w:pPr>
@@ -654,8 +829,17 @@
           <w:rFonts w:ascii="Calibri" w:eastAsia="Calibri" w:hAnsi="Calibri" w:cs="Calibri"/>
           <w:sz w:val="22"/>
         </w:rPr>
-        <w:t>– shows the last commit and a difference containing all the changes</w:t>
-      </w:r>
+        <w:t xml:space="preserve">– shows the last commit and a difference containing all the </w:t>
+      </w:r>
+      <w:proofErr w:type="gramStart"/>
+      <w:r>
+        <w:rPr>
+          <w:rFonts w:ascii="Calibri" w:eastAsia="Calibri" w:hAnsi="Calibri" w:cs="Calibri"/>
+          <w:sz w:val="22"/>
+        </w:rPr>
+        <w:t>changes</w:t>
+      </w:r>
+      <w:proofErr w:type="gramEnd"/>
     </w:p>
     <w:p>
       <w:pPr>
@@ -686,8 +870,17 @@
           <w:rFonts w:ascii="Aptos" w:eastAsia="Aptos" w:hAnsi="Aptos" w:cs="Aptos"/>
           <w:sz w:val="22"/>
         </w:rPr>
-        <w:t>make changes to sample.md file and view the status</w:t>
-      </w:r>
+        <w:t xml:space="preserve">make changes to sample.md file and view the </w:t>
+      </w:r>
+      <w:proofErr w:type="gramStart"/>
+      <w:r>
+        <w:rPr>
+          <w:rFonts w:ascii="Aptos" w:eastAsia="Aptos" w:hAnsi="Aptos" w:cs="Aptos"/>
+          <w:sz w:val="22"/>
+        </w:rPr>
+        <w:t>status</w:t>
+      </w:r>
+      <w:proofErr w:type="gramEnd"/>
     </w:p>
     <w:p>
       <w:pPr>
@@ -721,6 +914,7 @@
         <w:t xml:space="preserve">touch </w:t>
       </w:r>
       <w:proofErr w:type="spellStart"/>
+      <w:proofErr w:type="gramStart"/>
       <w:r>
         <w:rPr>
           <w:rFonts w:ascii="Aptos" w:eastAsia="Aptos" w:hAnsi="Aptos" w:cs="Aptos"/>
@@ -729,6 +923,7 @@
         <w:t>new.file</w:t>
       </w:r>
       <w:proofErr w:type="spellEnd"/>
+      <w:proofErr w:type="gramEnd"/>
     </w:p>
     <w:p>
       <w:pPr>
@@ -769,6 +964,7 @@
         <w:t xml:space="preserve">rm </w:t>
       </w:r>
       <w:proofErr w:type="spellStart"/>
+      <w:proofErr w:type="gramStart"/>
       <w:r>
         <w:rPr>
           <w:rFonts w:ascii="Aptos" w:eastAsia="Aptos" w:hAnsi="Aptos" w:cs="Aptos"/>
@@ -777,6 +973,7 @@
         <w:t>new.file</w:t>
       </w:r>
       <w:proofErr w:type="spellEnd"/>
+      <w:proofErr w:type="gramEnd"/>
     </w:p>
     <w:p>
       <w:pPr>
@@ -848,7 +1045,23 @@
           <w:rFonts w:ascii="Aptos" w:eastAsia="Aptos" w:hAnsi="Aptos" w:cs="Aptos"/>
           <w:sz w:val="22"/>
         </w:rPr>
-        <w:t>git add . – to add the files to staging area</w:t>
+        <w:t xml:space="preserve">git </w:t>
+      </w:r>
+      <w:proofErr w:type="gramStart"/>
+      <w:r>
+        <w:rPr>
+          <w:rFonts w:ascii="Aptos" w:eastAsia="Aptos" w:hAnsi="Aptos" w:cs="Aptos"/>
+          <w:sz w:val="22"/>
+        </w:rPr>
+        <w:t>add .</w:t>
+      </w:r>
+      <w:proofErr w:type="gramEnd"/>
+      <w:r>
+        <w:rPr>
+          <w:rFonts w:ascii="Aptos" w:eastAsia="Aptos" w:hAnsi="Aptos" w:cs="Aptos"/>
+          <w:sz w:val="22"/>
+        </w:rPr>
+        <w:t xml:space="preserve"> – to add the files to staging area</w:t>
       </w:r>
     </w:p>
     <w:p>
@@ -903,24 +1116,42 @@
           <w:rFonts w:ascii="Calibri" w:eastAsia="Calibri" w:hAnsi="Calibri" w:cs="Calibri"/>
           <w:sz w:val="22"/>
         </w:rPr>
-        <w:t xml:space="preserve"> the file</w:t>
-      </w:r>
-    </w:p>
-    <w:p>
-      <w:pPr>
-        <w:spacing w:after="0" w:line="259" w:lineRule="auto"/>
-        <w:rPr>
-          <w:rFonts w:ascii="Aptos" w:eastAsia="Aptos" w:hAnsi="Aptos" w:cs="Aptos"/>
-          <w:sz w:val="22"/>
-        </w:rPr>
-      </w:pPr>
-      <w:r>
-        <w:rPr>
-          <w:rFonts w:ascii="Aptos" w:eastAsia="Aptos" w:hAnsi="Aptos" w:cs="Aptos"/>
-          <w:sz w:val="22"/>
-        </w:rPr>
-        <w:t>git checkout -- README.md - revert changes of the files</w:t>
-      </w:r>
+        <w:t xml:space="preserve"> the </w:t>
+      </w:r>
+      <w:proofErr w:type="gramStart"/>
+      <w:r>
+        <w:rPr>
+          <w:rFonts w:ascii="Calibri" w:eastAsia="Calibri" w:hAnsi="Calibri" w:cs="Calibri"/>
+          <w:sz w:val="22"/>
+        </w:rPr>
+        <w:t>file</w:t>
+      </w:r>
+      <w:proofErr w:type="gramEnd"/>
+    </w:p>
+    <w:p>
+      <w:pPr>
+        <w:spacing w:after="0" w:line="259" w:lineRule="auto"/>
+        <w:rPr>
+          <w:rFonts w:ascii="Aptos" w:eastAsia="Aptos" w:hAnsi="Aptos" w:cs="Aptos"/>
+          <w:sz w:val="22"/>
+        </w:rPr>
+      </w:pPr>
+      <w:r>
+        <w:rPr>
+          <w:rFonts w:ascii="Aptos" w:eastAsia="Aptos" w:hAnsi="Aptos" w:cs="Aptos"/>
+          <w:sz w:val="22"/>
+        </w:rPr>
+        <w:t xml:space="preserve">git checkout -- README.md - revert changes of the </w:t>
+      </w:r>
+      <w:proofErr w:type="gramStart"/>
+      <w:r>
+        <w:rPr>
+          <w:rFonts w:ascii="Aptos" w:eastAsia="Aptos" w:hAnsi="Aptos" w:cs="Aptos"/>
+          <w:sz w:val="22"/>
+        </w:rPr>
+        <w:t>files</w:t>
+      </w:r>
+      <w:proofErr w:type="gramEnd"/>
     </w:p>
     <w:p>
       <w:pPr>
@@ -968,8 +1199,17 @@
           <w:rFonts w:ascii="Aptos" w:eastAsia="Aptos" w:hAnsi="Aptos" w:cs="Aptos"/>
           <w:sz w:val="22"/>
         </w:rPr>
-        <w:t>git help log</w:t>
-      </w:r>
+        <w:t xml:space="preserve">git help </w:t>
+      </w:r>
+      <w:proofErr w:type="gramStart"/>
+      <w:r>
+        <w:rPr>
+          <w:rFonts w:ascii="Aptos" w:eastAsia="Aptos" w:hAnsi="Aptos" w:cs="Aptos"/>
+          <w:sz w:val="22"/>
+        </w:rPr>
+        <w:t>log</w:t>
+      </w:r>
+      <w:proofErr w:type="gramEnd"/>
     </w:p>
     <w:p>
       <w:pPr>
@@ -1000,7 +1240,23 @@
           <w:rFonts w:ascii="Aptos" w:eastAsia="Aptos" w:hAnsi="Aptos" w:cs="Aptos"/>
           <w:sz w:val="22"/>
         </w:rPr>
-        <w:t xml:space="preserve"> --graph --decorate --all </w:t>
+        <w:t xml:space="preserve"> --graph --decorate --</w:t>
+      </w:r>
+      <w:proofErr w:type="gramStart"/>
+      <w:r>
+        <w:rPr>
+          <w:rFonts w:ascii="Aptos" w:eastAsia="Aptos" w:hAnsi="Aptos" w:cs="Aptos"/>
+          <w:sz w:val="22"/>
+        </w:rPr>
+        <w:t>all</w:t>
+      </w:r>
+      <w:proofErr w:type="gramEnd"/>
+      <w:r>
+        <w:rPr>
+          <w:rFonts w:ascii="Aptos" w:eastAsia="Aptos" w:hAnsi="Aptos" w:cs="Aptos"/>
+          <w:sz w:val="22"/>
+        </w:rPr>
+        <w:t xml:space="preserve"> </w:t>
       </w:r>
     </w:p>
     <w:p>
@@ -1055,7 +1311,23 @@
           <w:rFonts w:ascii="Calibri" w:eastAsia="Calibri" w:hAnsi="Calibri" w:cs="Calibri"/>
           <w:sz w:val="22"/>
         </w:rPr>
-        <w:t>– provides an asterisk based graph denoting our branching hierarchy</w:t>
+        <w:t xml:space="preserve">– provides an </w:t>
+      </w:r>
+      <w:proofErr w:type="gramStart"/>
+      <w:r>
+        <w:rPr>
+          <w:rFonts w:ascii="Calibri" w:eastAsia="Calibri" w:hAnsi="Calibri" w:cs="Calibri"/>
+          <w:sz w:val="22"/>
+        </w:rPr>
+        <w:t>asterisk based</w:t>
+      </w:r>
+      <w:proofErr w:type="gramEnd"/>
+      <w:r>
+        <w:rPr>
+          <w:rFonts w:ascii="Calibri" w:eastAsia="Calibri" w:hAnsi="Calibri" w:cs="Calibri"/>
+          <w:sz w:val="22"/>
+        </w:rPr>
+        <w:t xml:space="preserve"> graph denoting our branching hierarchy</w:t>
       </w:r>
     </w:p>
     <w:p>
@@ -1145,6 +1417,7 @@
         <w:t xml:space="preserve">git config --global </w:t>
       </w:r>
       <w:proofErr w:type="spellStart"/>
+      <w:proofErr w:type="gramStart"/>
       <w:r>
         <w:rPr>
           <w:rFonts w:ascii="Aptos" w:eastAsia="Aptos" w:hAnsi="Aptos" w:cs="Aptos"/>
@@ -1153,6 +1426,7 @@
         <w:t>alias.hist</w:t>
       </w:r>
       <w:proofErr w:type="spellEnd"/>
+      <w:proofErr w:type="gramEnd"/>
       <w:r>
         <w:rPr>
           <w:rFonts w:ascii="Aptos" w:eastAsia="Aptos" w:hAnsi="Aptos" w:cs="Aptos"/>
@@ -1213,8 +1487,17 @@
           <w:rFonts w:ascii="Calibri" w:eastAsia="Calibri" w:hAnsi="Calibri" w:cs="Calibri"/>
           <w:sz w:val="22"/>
         </w:rPr>
-        <w:t>– now shows the log</w:t>
-      </w:r>
+        <w:t xml:space="preserve">– now shows the </w:t>
+      </w:r>
+      <w:proofErr w:type="gramStart"/>
+      <w:r>
+        <w:rPr>
+          <w:rFonts w:ascii="Calibri" w:eastAsia="Calibri" w:hAnsi="Calibri" w:cs="Calibri"/>
+          <w:sz w:val="22"/>
+        </w:rPr>
+        <w:t>log</w:t>
+      </w:r>
+      <w:proofErr w:type="gramEnd"/>
     </w:p>
     <w:p>
       <w:pPr>
@@ -1236,8 +1519,17 @@
           <w:rFonts w:ascii="Calibri" w:eastAsia="Calibri" w:hAnsi="Calibri" w:cs="Calibri"/>
           <w:sz w:val="22"/>
         </w:rPr>
-        <w:t>– shows log pertaining only to README.md file</w:t>
-      </w:r>
+        <w:t xml:space="preserve">– shows log pertaining only to README.md </w:t>
+      </w:r>
+      <w:proofErr w:type="gramStart"/>
+      <w:r>
+        <w:rPr>
+          <w:rFonts w:ascii="Calibri" w:eastAsia="Calibri" w:hAnsi="Calibri" w:cs="Calibri"/>
+          <w:sz w:val="22"/>
+        </w:rPr>
+        <w:t>file</w:t>
+      </w:r>
+      <w:proofErr w:type="gramEnd"/>
     </w:p>
     <w:p>
       <w:pPr>
@@ -1277,40 +1569,67 @@
           <w:rFonts w:ascii="Aptos" w:eastAsia="Aptos" w:hAnsi="Aptos" w:cs="Aptos"/>
           <w:sz w:val="22"/>
         </w:rPr>
-        <w:t>git mv example.txt demo.txt - rename file</w:t>
-      </w:r>
-    </w:p>
-    <w:p>
-      <w:pPr>
-        <w:spacing w:after="0" w:line="259" w:lineRule="auto"/>
-        <w:rPr>
-          <w:rFonts w:ascii="Aptos" w:eastAsia="Aptos" w:hAnsi="Aptos" w:cs="Aptos"/>
-          <w:sz w:val="22"/>
-        </w:rPr>
-      </w:pPr>
-      <w:r>
-        <w:rPr>
-          <w:rFonts w:ascii="Aptos" w:eastAsia="Aptos" w:hAnsi="Aptos" w:cs="Aptos"/>
-          <w:sz w:val="22"/>
-        </w:rPr>
-        <w:t>commit the file after renaming</w:t>
-      </w:r>
-    </w:p>
-    <w:p>
-      <w:pPr>
-        <w:spacing w:after="0" w:line="259" w:lineRule="auto"/>
-        <w:rPr>
-          <w:rFonts w:ascii="Aptos" w:eastAsia="Aptos" w:hAnsi="Aptos" w:cs="Aptos"/>
-          <w:sz w:val="22"/>
-        </w:rPr>
-      </w:pPr>
-      <w:r>
-        <w:rPr>
-          <w:rFonts w:ascii="Aptos" w:eastAsia="Aptos" w:hAnsi="Aptos" w:cs="Aptos"/>
-          <w:sz w:val="22"/>
-        </w:rPr>
-        <w:t>git rm demo.txt - remove file</w:t>
-      </w:r>
+        <w:t xml:space="preserve">git mv example.txt demo.txt - rename </w:t>
+      </w:r>
+      <w:proofErr w:type="gramStart"/>
+      <w:r>
+        <w:rPr>
+          <w:rFonts w:ascii="Aptos" w:eastAsia="Aptos" w:hAnsi="Aptos" w:cs="Aptos"/>
+          <w:sz w:val="22"/>
+        </w:rPr>
+        <w:t>file</w:t>
+      </w:r>
+      <w:proofErr w:type="gramEnd"/>
+    </w:p>
+    <w:p>
+      <w:pPr>
+        <w:spacing w:after="0" w:line="259" w:lineRule="auto"/>
+        <w:rPr>
+          <w:rFonts w:ascii="Aptos" w:eastAsia="Aptos" w:hAnsi="Aptos" w:cs="Aptos"/>
+          <w:sz w:val="22"/>
+        </w:rPr>
+      </w:pPr>
+      <w:r>
+        <w:rPr>
+          <w:rFonts w:ascii="Aptos" w:eastAsia="Aptos" w:hAnsi="Aptos" w:cs="Aptos"/>
+          <w:sz w:val="22"/>
+        </w:rPr>
+        <w:t xml:space="preserve">commit the file after </w:t>
+      </w:r>
+      <w:proofErr w:type="gramStart"/>
+      <w:r>
+        <w:rPr>
+          <w:rFonts w:ascii="Aptos" w:eastAsia="Aptos" w:hAnsi="Aptos" w:cs="Aptos"/>
+          <w:sz w:val="22"/>
+        </w:rPr>
+        <w:t>renaming</w:t>
+      </w:r>
+      <w:proofErr w:type="gramEnd"/>
+    </w:p>
+    <w:p>
+      <w:pPr>
+        <w:spacing w:after="0" w:line="259" w:lineRule="auto"/>
+        <w:rPr>
+          <w:rFonts w:ascii="Aptos" w:eastAsia="Aptos" w:hAnsi="Aptos" w:cs="Aptos"/>
+          <w:sz w:val="22"/>
+        </w:rPr>
+      </w:pPr>
+      <w:r>
+        <w:rPr>
+          <w:rFonts w:ascii="Aptos" w:eastAsia="Aptos" w:hAnsi="Aptos" w:cs="Aptos"/>
+          <w:sz w:val="22"/>
+        </w:rPr>
+        <w:t xml:space="preserve">git rm demo.txt - remove </w:t>
+      </w:r>
+      <w:proofErr w:type="gramStart"/>
+      <w:r>
+        <w:rPr>
+          <w:rFonts w:ascii="Aptos" w:eastAsia="Aptos" w:hAnsi="Aptos" w:cs="Aptos"/>
+          <w:sz w:val="22"/>
+        </w:rPr>
+        <w:t>file</w:t>
+      </w:r>
+      <w:proofErr w:type="gramEnd"/>
     </w:p>
     <w:p>
       <w:pPr>
@@ -1341,8 +1660,17 @@
           <w:rFonts w:ascii="Aptos" w:eastAsia="Aptos" w:hAnsi="Aptos" w:cs="Aptos"/>
           <w:sz w:val="22"/>
         </w:rPr>
-        <w:t>commit changes after deleting</w:t>
-      </w:r>
+        <w:t xml:space="preserve">commit changes after </w:t>
+      </w:r>
+      <w:proofErr w:type="gramStart"/>
+      <w:r>
+        <w:rPr>
+          <w:rFonts w:ascii="Aptos" w:eastAsia="Aptos" w:hAnsi="Aptos" w:cs="Aptos"/>
+          <w:sz w:val="22"/>
+        </w:rPr>
+        <w:t>deleting</w:t>
+      </w:r>
+      <w:proofErr w:type="gramEnd"/>
     </w:p>
     <w:p>
       <w:pPr>
@@ -1396,8 +1724,17 @@
           <w:rFonts w:ascii="Calibri" w:eastAsia="Calibri" w:hAnsi="Calibri" w:cs="Calibri"/>
           <w:sz w:val="22"/>
         </w:rPr>
-        <w:t>– update the git status -only picks up the deletion update</w:t>
-      </w:r>
+        <w:t xml:space="preserve">– update the git status -only picks up the deletion </w:t>
+      </w:r>
+      <w:proofErr w:type="gramStart"/>
+      <w:r>
+        <w:rPr>
+          <w:rFonts w:ascii="Calibri" w:eastAsia="Calibri" w:hAnsi="Calibri" w:cs="Calibri"/>
+          <w:sz w:val="22"/>
+        </w:rPr>
+        <w:t>update</w:t>
+      </w:r>
+      <w:proofErr w:type="gramEnd"/>
     </w:p>
     <w:p>
       <w:pPr>
@@ -1435,8 +1772,17 @@
           <w:rFonts w:ascii="Calibri" w:eastAsia="Calibri" w:hAnsi="Calibri" w:cs="Calibri"/>
           <w:sz w:val="22"/>
         </w:rPr>
-        <w:t>– to update all kind of modifications</w:t>
-      </w:r>
+        <w:t xml:space="preserve">– to update all kind of </w:t>
+      </w:r>
+      <w:proofErr w:type="gramStart"/>
+      <w:r>
+        <w:rPr>
+          <w:rFonts w:ascii="Calibri" w:eastAsia="Calibri" w:hAnsi="Calibri" w:cs="Calibri"/>
+          <w:sz w:val="22"/>
+        </w:rPr>
+        <w:t>modifications</w:t>
+      </w:r>
+      <w:proofErr w:type="gramEnd"/>
     </w:p>
     <w:p>
       <w:pPr>
@@ -1471,6 +1817,7 @@
           <w:sz w:val="22"/>
         </w:rPr>
       </w:pPr>
+      <w:proofErr w:type="gramStart"/>
       <w:r>
         <w:rPr>
           <w:rFonts w:ascii="Aptos" w:eastAsia="Aptos" w:hAnsi="Aptos" w:cs="Aptos"/>
@@ -1487,6 +1834,7 @@
         <w:t>gitignore</w:t>
       </w:r>
       <w:proofErr w:type="spellEnd"/>
+      <w:proofErr w:type="gramEnd"/>
       <w:r>
         <w:rPr>
           <w:rFonts w:ascii="Aptos" w:eastAsia="Aptos" w:hAnsi="Aptos" w:cs="Aptos"/>
@@ -1508,7 +1856,15 @@
           <w:rFonts w:ascii="Aptos" w:eastAsia="Aptos" w:hAnsi="Aptos" w:cs="Aptos"/>
           <w:sz w:val="22"/>
         </w:rPr>
-        <w:t>git add .</w:t>
+        <w:t xml:space="preserve">git </w:t>
+      </w:r>
+      <w:proofErr w:type="gramStart"/>
+      <w:r>
+        <w:rPr>
+          <w:rFonts w:ascii="Aptos" w:eastAsia="Aptos" w:hAnsi="Aptos" w:cs="Aptos"/>
+          <w:sz w:val="22"/>
+        </w:rPr>
+        <w:t>add .</w:t>
       </w:r>
       <w:proofErr w:type="spellStart"/>
       <w:r>
@@ -1519,22 +1875,32 @@
         <w:t>gitignore</w:t>
       </w:r>
       <w:proofErr w:type="spellEnd"/>
-    </w:p>
-    <w:p>
-      <w:pPr>
-        <w:spacing w:after="0" w:line="259" w:lineRule="auto"/>
-        <w:rPr>
-          <w:rFonts w:ascii="Aptos" w:eastAsia="Aptos" w:hAnsi="Aptos" w:cs="Aptos"/>
-          <w:sz w:val="22"/>
-        </w:rPr>
-      </w:pPr>
-      <w:r>
-        <w:rPr>
-          <w:rFonts w:ascii="Aptos" w:eastAsia="Aptos" w:hAnsi="Aptos" w:cs="Aptos"/>
-          <w:sz w:val="22"/>
-        </w:rPr>
-        <w:t>git commit -m “adding ignore file”</w:t>
-      </w:r>
+      <w:proofErr w:type="gramEnd"/>
+    </w:p>
+    <w:p>
+      <w:pPr>
+        <w:spacing w:after="0" w:line="259" w:lineRule="auto"/>
+        <w:rPr>
+          <w:rFonts w:ascii="Aptos" w:eastAsia="Aptos" w:hAnsi="Aptos" w:cs="Aptos"/>
+          <w:sz w:val="22"/>
+        </w:rPr>
+      </w:pPr>
+      <w:r>
+        <w:rPr>
+          <w:rFonts w:ascii="Aptos" w:eastAsia="Aptos" w:hAnsi="Aptos" w:cs="Aptos"/>
+          <w:sz w:val="22"/>
+        </w:rPr>
+        <w:t xml:space="preserve">git commit -m “adding ignore </w:t>
+      </w:r>
+      <w:proofErr w:type="gramStart"/>
+      <w:r>
+        <w:rPr>
+          <w:rFonts w:ascii="Aptos" w:eastAsia="Aptos" w:hAnsi="Aptos" w:cs="Aptos"/>
+          <w:sz w:val="22"/>
+        </w:rPr>
+        <w:t>file”</w:t>
+      </w:r>
+      <w:proofErr w:type="gramEnd"/>
     </w:p>
     <w:p>
       <w:pPr>
@@ -1581,8 +1947,17 @@
           <w:rFonts w:ascii="Aptos" w:eastAsia="Aptos" w:hAnsi="Aptos" w:cs="Aptos"/>
           <w:sz w:val="22"/>
         </w:rPr>
-        <w:t>&gt; HEAD– to get difference between two commits, HEAD is the last commit</w:t>
-      </w:r>
+        <w:t xml:space="preserve">&gt; HEAD– to get difference between two commits, HEAD is the last </w:t>
+      </w:r>
+      <w:proofErr w:type="gramStart"/>
+      <w:r>
+        <w:rPr>
+          <w:rFonts w:ascii="Aptos" w:eastAsia="Aptos" w:hAnsi="Aptos" w:cs="Aptos"/>
+          <w:sz w:val="22"/>
+        </w:rPr>
+        <w:t>commit</w:t>
+      </w:r>
+      <w:proofErr w:type="gramEnd"/>
     </w:p>
     <w:p>
       <w:pPr>
@@ -1604,24 +1979,42 @@
           <w:rFonts w:ascii="Calibri" w:eastAsia="Calibri" w:hAnsi="Calibri" w:cs="Calibri"/>
           <w:sz w:val="22"/>
         </w:rPr>
-        <w:t>– diff bet recently changed in the working directory to the HEAD</w:t>
-      </w:r>
-    </w:p>
-    <w:p>
-      <w:pPr>
-        <w:spacing w:after="0" w:line="259" w:lineRule="auto"/>
-        <w:rPr>
-          <w:rFonts w:ascii="Aptos" w:eastAsia="Aptos" w:hAnsi="Aptos" w:cs="Aptos"/>
-          <w:sz w:val="22"/>
-        </w:rPr>
-      </w:pPr>
-      <w:r>
-        <w:rPr>
-          <w:rFonts w:ascii="Aptos" w:eastAsia="Aptos" w:hAnsi="Aptos" w:cs="Aptos"/>
-          <w:sz w:val="22"/>
-        </w:rPr>
-        <w:t>git help diff</w:t>
-      </w:r>
+        <w:t xml:space="preserve">– diff bet recently changed in the working directory to the </w:t>
+      </w:r>
+      <w:proofErr w:type="gramStart"/>
+      <w:r>
+        <w:rPr>
+          <w:rFonts w:ascii="Calibri" w:eastAsia="Calibri" w:hAnsi="Calibri" w:cs="Calibri"/>
+          <w:sz w:val="22"/>
+        </w:rPr>
+        <w:t>HEAD</w:t>
+      </w:r>
+      <w:proofErr w:type="gramEnd"/>
+    </w:p>
+    <w:p>
+      <w:pPr>
+        <w:spacing w:after="0" w:line="259" w:lineRule="auto"/>
+        <w:rPr>
+          <w:rFonts w:ascii="Aptos" w:eastAsia="Aptos" w:hAnsi="Aptos" w:cs="Aptos"/>
+          <w:sz w:val="22"/>
+        </w:rPr>
+      </w:pPr>
+      <w:r>
+        <w:rPr>
+          <w:rFonts w:ascii="Aptos" w:eastAsia="Aptos" w:hAnsi="Aptos" w:cs="Aptos"/>
+          <w:sz w:val="22"/>
+        </w:rPr>
+        <w:t xml:space="preserve">git help </w:t>
+      </w:r>
+      <w:proofErr w:type="gramStart"/>
+      <w:r>
+        <w:rPr>
+          <w:rFonts w:ascii="Aptos" w:eastAsia="Aptos" w:hAnsi="Aptos" w:cs="Aptos"/>
+          <w:sz w:val="22"/>
+        </w:rPr>
+        <w:t>diff</w:t>
+      </w:r>
+      <w:proofErr w:type="gramEnd"/>
     </w:p>
     <w:p>
       <w:pPr>
@@ -1661,8 +2054,17 @@
           <w:rFonts w:ascii="Aptos" w:eastAsia="Aptos" w:hAnsi="Aptos" w:cs="Aptos"/>
           <w:sz w:val="22"/>
         </w:rPr>
-        <w:t>A branch is a timeline of commits. Once integrated with the main timeline, they are not needed anymore</w:t>
-      </w:r>
+        <w:t xml:space="preserve">A branch is a timeline of commits. Once integrated with the main timeline, they are not needed </w:t>
+      </w:r>
+      <w:proofErr w:type="gramStart"/>
+      <w:r>
+        <w:rPr>
+          <w:rFonts w:ascii="Aptos" w:eastAsia="Aptos" w:hAnsi="Aptos" w:cs="Aptos"/>
+          <w:sz w:val="22"/>
+        </w:rPr>
+        <w:t>anymore</w:t>
+      </w:r>
+      <w:proofErr w:type="gramEnd"/>
     </w:p>
     <w:p>
       <w:pPr>
@@ -1698,8 +2100,17 @@
           <w:rFonts w:ascii="Aptos" w:eastAsia="Aptos" w:hAnsi="Aptos" w:cs="Aptos"/>
           <w:sz w:val="22"/>
         </w:rPr>
-        <w:t>Fast forward- when no additional work has been detected on the parent branch(master), git will apply all commits from the other branch directly on to the parent branch</w:t>
-      </w:r>
+        <w:t xml:space="preserve">Fast forward- when no additional work has been detected on the parent branch(master), git will apply all commits from the other branch directly on to the parent </w:t>
+      </w:r>
+      <w:proofErr w:type="gramStart"/>
+      <w:r>
+        <w:rPr>
+          <w:rFonts w:ascii="Aptos" w:eastAsia="Aptos" w:hAnsi="Aptos" w:cs="Aptos"/>
+          <w:sz w:val="22"/>
+        </w:rPr>
+        <w:t>branch</w:t>
+      </w:r>
+      <w:proofErr w:type="gramEnd"/>
     </w:p>
     <w:p>
       <w:pPr>
@@ -1719,8 +2130,17 @@
           <w:rFonts w:ascii="Aptos" w:eastAsia="Aptos" w:hAnsi="Aptos" w:cs="Aptos"/>
           <w:sz w:val="22"/>
         </w:rPr>
-        <w:t>Automatic- this happens when git detects non conflicting changes in the parent branch. It automatically resolves conflicts</w:t>
-      </w:r>
+        <w:t xml:space="preserve">Automatic- this happens when git detects non conflicting changes in the parent branch. It automatically resolves </w:t>
+      </w:r>
+      <w:proofErr w:type="gramStart"/>
+      <w:r>
+        <w:rPr>
+          <w:rFonts w:ascii="Aptos" w:eastAsia="Aptos" w:hAnsi="Aptos" w:cs="Aptos"/>
+          <w:sz w:val="22"/>
+        </w:rPr>
+        <w:t>conflicts</w:t>
+      </w:r>
+      <w:proofErr w:type="gramEnd"/>
     </w:p>
     <w:p>
       <w:pPr>
@@ -1740,8 +2160,17 @@
           <w:rFonts w:ascii="Aptos" w:eastAsia="Aptos" w:hAnsi="Aptos" w:cs="Aptos"/>
           <w:sz w:val="22"/>
         </w:rPr>
-        <w:t>Manual- this happens when git is unable to automatically resolve any conflicts</w:t>
-      </w:r>
+        <w:t xml:space="preserve">Manual- this happens when git is unable to automatically resolve any </w:t>
+      </w:r>
+      <w:proofErr w:type="gramStart"/>
+      <w:r>
+        <w:rPr>
+          <w:rFonts w:ascii="Aptos" w:eastAsia="Aptos" w:hAnsi="Aptos" w:cs="Aptos"/>
+          <w:sz w:val="22"/>
+        </w:rPr>
+        <w:t>conflicts</w:t>
+      </w:r>
+      <w:proofErr w:type="gramEnd"/>
     </w:p>
     <w:p>
       <w:pPr>
@@ -1789,8 +2218,17 @@
           <w:rFonts w:ascii="Calibri" w:eastAsia="Calibri" w:hAnsi="Calibri" w:cs="Calibri"/>
           <w:sz w:val="22"/>
         </w:rPr>
-        <w:t>– last commit of current branch</w:t>
-      </w:r>
+        <w:t xml:space="preserve">– last commit of current </w:t>
+      </w:r>
+      <w:proofErr w:type="gramStart"/>
+      <w:r>
+        <w:rPr>
+          <w:rFonts w:ascii="Calibri" w:eastAsia="Calibri" w:hAnsi="Calibri" w:cs="Calibri"/>
+          <w:sz w:val="22"/>
+        </w:rPr>
+        <w:t>branch</w:t>
+      </w:r>
+      <w:proofErr w:type="gramEnd"/>
     </w:p>
     <w:p>
       <w:pPr>
@@ -1886,56 +2324,92 @@
           <w:rFonts w:ascii="Calibri" w:eastAsia="Calibri" w:hAnsi="Calibri" w:cs="Calibri"/>
           <w:sz w:val="22"/>
         </w:rPr>
-        <w:t>– to create a new branch called updates</w:t>
-      </w:r>
-    </w:p>
-    <w:p>
-      <w:pPr>
-        <w:spacing w:after="0" w:line="259" w:lineRule="auto"/>
-        <w:rPr>
-          <w:rFonts w:ascii="Aptos" w:eastAsia="Aptos" w:hAnsi="Aptos" w:cs="Aptos"/>
-          <w:sz w:val="22"/>
-        </w:rPr>
-      </w:pPr>
-      <w:r>
-        <w:rPr>
-          <w:rFonts w:ascii="Aptos" w:eastAsia="Aptos" w:hAnsi="Aptos" w:cs="Aptos"/>
-          <w:sz w:val="22"/>
-        </w:rPr>
-        <w:t>make changes to the file</w:t>
-      </w:r>
-    </w:p>
-    <w:p>
-      <w:pPr>
-        <w:spacing w:after="0" w:line="259" w:lineRule="auto"/>
-        <w:rPr>
-          <w:rFonts w:ascii="Aptos" w:eastAsia="Aptos" w:hAnsi="Aptos" w:cs="Aptos"/>
-          <w:sz w:val="22"/>
-        </w:rPr>
-      </w:pPr>
-      <w:r>
-        <w:rPr>
-          <w:rFonts w:ascii="Aptos" w:eastAsia="Aptos" w:hAnsi="Aptos" w:cs="Aptos"/>
-          <w:sz w:val="22"/>
-        </w:rPr>
-        <w:t>git add .</w:t>
-      </w:r>
-    </w:p>
-    <w:p>
-      <w:pPr>
-        <w:spacing w:after="0" w:line="259" w:lineRule="auto"/>
-        <w:rPr>
-          <w:rFonts w:ascii="Aptos" w:eastAsia="Aptos" w:hAnsi="Aptos" w:cs="Aptos"/>
-          <w:sz w:val="22"/>
-        </w:rPr>
-      </w:pPr>
-      <w:r>
-        <w:rPr>
-          <w:rFonts w:ascii="Aptos" w:eastAsia="Aptos" w:hAnsi="Aptos" w:cs="Aptos"/>
-          <w:sz w:val="22"/>
-        </w:rPr>
-        <w:t>git commit -m adding changes”</w:t>
-      </w:r>
+        <w:t xml:space="preserve">– to create a new branch called </w:t>
+      </w:r>
+      <w:proofErr w:type="gramStart"/>
+      <w:r>
+        <w:rPr>
+          <w:rFonts w:ascii="Calibri" w:eastAsia="Calibri" w:hAnsi="Calibri" w:cs="Calibri"/>
+          <w:sz w:val="22"/>
+        </w:rPr>
+        <w:t>updates</w:t>
+      </w:r>
+      <w:proofErr w:type="gramEnd"/>
+    </w:p>
+    <w:p>
+      <w:pPr>
+        <w:spacing w:after="0" w:line="259" w:lineRule="auto"/>
+        <w:rPr>
+          <w:rFonts w:ascii="Aptos" w:eastAsia="Aptos" w:hAnsi="Aptos" w:cs="Aptos"/>
+          <w:sz w:val="22"/>
+        </w:rPr>
+      </w:pPr>
+      <w:r>
+        <w:rPr>
+          <w:rFonts w:ascii="Aptos" w:eastAsia="Aptos" w:hAnsi="Aptos" w:cs="Aptos"/>
+          <w:sz w:val="22"/>
+        </w:rPr>
+        <w:t xml:space="preserve">make changes to the </w:t>
+      </w:r>
+      <w:proofErr w:type="gramStart"/>
+      <w:r>
+        <w:rPr>
+          <w:rFonts w:ascii="Aptos" w:eastAsia="Aptos" w:hAnsi="Aptos" w:cs="Aptos"/>
+          <w:sz w:val="22"/>
+        </w:rPr>
+        <w:t>file</w:t>
+      </w:r>
+      <w:proofErr w:type="gramEnd"/>
+    </w:p>
+    <w:p>
+      <w:pPr>
+        <w:spacing w:after="0" w:line="259" w:lineRule="auto"/>
+        <w:rPr>
+          <w:rFonts w:ascii="Aptos" w:eastAsia="Aptos" w:hAnsi="Aptos" w:cs="Aptos"/>
+          <w:sz w:val="22"/>
+        </w:rPr>
+      </w:pPr>
+      <w:r>
+        <w:rPr>
+          <w:rFonts w:ascii="Aptos" w:eastAsia="Aptos" w:hAnsi="Aptos" w:cs="Aptos"/>
+          <w:sz w:val="22"/>
+        </w:rPr>
+        <w:t xml:space="preserve">git </w:t>
+      </w:r>
+      <w:proofErr w:type="gramStart"/>
+      <w:r>
+        <w:rPr>
+          <w:rFonts w:ascii="Aptos" w:eastAsia="Aptos" w:hAnsi="Aptos" w:cs="Aptos"/>
+          <w:sz w:val="22"/>
+        </w:rPr>
+        <w:t>add .</w:t>
+      </w:r>
+      <w:proofErr w:type="gramEnd"/>
+    </w:p>
+    <w:p>
+      <w:pPr>
+        <w:spacing w:after="0" w:line="259" w:lineRule="auto"/>
+        <w:rPr>
+          <w:rFonts w:ascii="Aptos" w:eastAsia="Aptos" w:hAnsi="Aptos" w:cs="Aptos"/>
+          <w:sz w:val="22"/>
+        </w:rPr>
+      </w:pPr>
+      <w:r>
+        <w:rPr>
+          <w:rFonts w:ascii="Aptos" w:eastAsia="Aptos" w:hAnsi="Aptos" w:cs="Aptos"/>
+          <w:sz w:val="22"/>
+        </w:rPr>
+        <w:t xml:space="preserve">git commit -m adding </w:t>
+      </w:r>
+      <w:proofErr w:type="gramStart"/>
+      <w:r>
+        <w:rPr>
+          <w:rFonts w:ascii="Aptos" w:eastAsia="Aptos" w:hAnsi="Aptos" w:cs="Aptos"/>
+          <w:sz w:val="22"/>
+        </w:rPr>
+        <w:t>changes”</w:t>
+      </w:r>
+      <w:proofErr w:type="gramEnd"/>
     </w:p>
     <w:p>
       <w:pPr>
@@ -1973,8 +2447,17 @@
           <w:rFonts w:ascii="Calibri" w:eastAsia="Calibri" w:hAnsi="Calibri" w:cs="Calibri"/>
           <w:sz w:val="22"/>
         </w:rPr>
-        <w:t>– to switch branches</w:t>
-      </w:r>
+        <w:t xml:space="preserve">– to switch </w:t>
+      </w:r>
+      <w:proofErr w:type="gramStart"/>
+      <w:r>
+        <w:rPr>
+          <w:rFonts w:ascii="Calibri" w:eastAsia="Calibri" w:hAnsi="Calibri" w:cs="Calibri"/>
+          <w:sz w:val="22"/>
+        </w:rPr>
+        <w:t>branches</w:t>
+      </w:r>
+      <w:proofErr w:type="gramEnd"/>
     </w:p>
     <w:p>
       <w:pPr>
@@ -2012,8 +2495,17 @@
           <w:rFonts w:ascii="Calibri" w:eastAsia="Calibri" w:hAnsi="Calibri" w:cs="Calibri"/>
           <w:sz w:val="22"/>
         </w:rPr>
-        <w:t>– merge the changes with master</w:t>
-      </w:r>
+        <w:t xml:space="preserve">– merge the changes with </w:t>
+      </w:r>
+      <w:proofErr w:type="gramStart"/>
+      <w:r>
+        <w:rPr>
+          <w:rFonts w:ascii="Calibri" w:eastAsia="Calibri" w:hAnsi="Calibri" w:cs="Calibri"/>
+          <w:sz w:val="22"/>
+        </w:rPr>
+        <w:t>master</w:t>
+      </w:r>
+      <w:proofErr w:type="gramEnd"/>
     </w:p>
     <w:p>
       <w:pPr>
@@ -2051,8 +2543,17 @@
           <w:rFonts w:ascii="Calibri" w:eastAsia="Calibri" w:hAnsi="Calibri" w:cs="Calibri"/>
           <w:sz w:val="22"/>
         </w:rPr>
-        <w:t>– delete updates branch</w:t>
-      </w:r>
+        <w:t xml:space="preserve">– delete updates </w:t>
+      </w:r>
+      <w:proofErr w:type="gramStart"/>
+      <w:r>
+        <w:rPr>
+          <w:rFonts w:ascii="Calibri" w:eastAsia="Calibri" w:hAnsi="Calibri" w:cs="Calibri"/>
+          <w:sz w:val="22"/>
+        </w:rPr>
+        <w:t>branch</w:t>
+      </w:r>
+      <w:proofErr w:type="gramEnd"/>
     </w:p>
     <w:p>
       <w:pPr>
@@ -2115,40 +2616,67 @@
           <w:rFonts w:ascii="Calibri" w:eastAsia="Calibri" w:hAnsi="Calibri" w:cs="Calibri"/>
           <w:sz w:val="22"/>
         </w:rPr>
-        <w:t>– shows all branches</w:t>
-      </w:r>
-    </w:p>
-    <w:p>
-      <w:pPr>
-        <w:spacing w:after="0" w:line="259" w:lineRule="auto"/>
-        <w:rPr>
-          <w:rFonts w:ascii="Aptos" w:eastAsia="Aptos" w:hAnsi="Aptos" w:cs="Aptos"/>
-          <w:sz w:val="22"/>
-        </w:rPr>
-      </w:pPr>
-      <w:r>
-        <w:rPr>
-          <w:rFonts w:ascii="Aptos" w:eastAsia="Aptos" w:hAnsi="Aptos" w:cs="Aptos"/>
-          <w:sz w:val="22"/>
-        </w:rPr>
-        <w:t>make changes to the file</w:t>
-      </w:r>
-    </w:p>
-    <w:p>
-      <w:pPr>
-        <w:spacing w:after="0" w:line="259" w:lineRule="auto"/>
-        <w:rPr>
-          <w:rFonts w:ascii="Aptos" w:eastAsia="Aptos" w:hAnsi="Aptos" w:cs="Aptos"/>
-          <w:sz w:val="22"/>
-        </w:rPr>
-      </w:pPr>
-      <w:r>
-        <w:rPr>
-          <w:rFonts w:ascii="Aptos" w:eastAsia="Aptos" w:hAnsi="Aptos" w:cs="Aptos"/>
-          <w:sz w:val="22"/>
-        </w:rPr>
-        <w:t>git commit -am “very bad update”</w:t>
-      </w:r>
+        <w:t xml:space="preserve">– shows all </w:t>
+      </w:r>
+      <w:proofErr w:type="gramStart"/>
+      <w:r>
+        <w:rPr>
+          <w:rFonts w:ascii="Calibri" w:eastAsia="Calibri" w:hAnsi="Calibri" w:cs="Calibri"/>
+          <w:sz w:val="22"/>
+        </w:rPr>
+        <w:t>branches</w:t>
+      </w:r>
+      <w:proofErr w:type="gramEnd"/>
+    </w:p>
+    <w:p>
+      <w:pPr>
+        <w:spacing w:after="0" w:line="259" w:lineRule="auto"/>
+        <w:rPr>
+          <w:rFonts w:ascii="Aptos" w:eastAsia="Aptos" w:hAnsi="Aptos" w:cs="Aptos"/>
+          <w:sz w:val="22"/>
+        </w:rPr>
+      </w:pPr>
+      <w:r>
+        <w:rPr>
+          <w:rFonts w:ascii="Aptos" w:eastAsia="Aptos" w:hAnsi="Aptos" w:cs="Aptos"/>
+          <w:sz w:val="22"/>
+        </w:rPr>
+        <w:t xml:space="preserve">make changes to the </w:t>
+      </w:r>
+      <w:proofErr w:type="gramStart"/>
+      <w:r>
+        <w:rPr>
+          <w:rFonts w:ascii="Aptos" w:eastAsia="Aptos" w:hAnsi="Aptos" w:cs="Aptos"/>
+          <w:sz w:val="22"/>
+        </w:rPr>
+        <w:t>file</w:t>
+      </w:r>
+      <w:proofErr w:type="gramEnd"/>
+    </w:p>
+    <w:p>
+      <w:pPr>
+        <w:spacing w:after="0" w:line="259" w:lineRule="auto"/>
+        <w:rPr>
+          <w:rFonts w:ascii="Aptos" w:eastAsia="Aptos" w:hAnsi="Aptos" w:cs="Aptos"/>
+          <w:sz w:val="22"/>
+        </w:rPr>
+      </w:pPr>
+      <w:r>
+        <w:rPr>
+          <w:rFonts w:ascii="Aptos" w:eastAsia="Aptos" w:hAnsi="Aptos" w:cs="Aptos"/>
+          <w:sz w:val="22"/>
+        </w:rPr>
+        <w:t xml:space="preserve">git commit -am “very bad </w:t>
+      </w:r>
+      <w:proofErr w:type="gramStart"/>
+      <w:r>
+        <w:rPr>
+          <w:rFonts w:ascii="Aptos" w:eastAsia="Aptos" w:hAnsi="Aptos" w:cs="Aptos"/>
+          <w:sz w:val="22"/>
+        </w:rPr>
+        <w:t>update”</w:t>
+      </w:r>
+      <w:proofErr w:type="gramEnd"/>
     </w:p>
     <w:p>
       <w:pPr>
@@ -2211,8 +2739,17 @@
           <w:rFonts w:ascii="Aptos" w:eastAsia="Aptos" w:hAnsi="Aptos" w:cs="Aptos"/>
           <w:sz w:val="22"/>
         </w:rPr>
-        <w:t>git merge very-bad</w:t>
-      </w:r>
+        <w:t xml:space="preserve">git merge </w:t>
+      </w:r>
+      <w:proofErr w:type="gramStart"/>
+      <w:r>
+        <w:rPr>
+          <w:rFonts w:ascii="Aptos" w:eastAsia="Aptos" w:hAnsi="Aptos" w:cs="Aptos"/>
+          <w:sz w:val="22"/>
+        </w:rPr>
+        <w:t>very-bad</w:t>
+      </w:r>
+      <w:proofErr w:type="gramEnd"/>
     </w:p>
     <w:p>
       <w:pPr>
@@ -2255,6 +2792,7 @@
         <w:t xml:space="preserve">git commit -m “Resolving </w:t>
       </w:r>
       <w:proofErr w:type="spellStart"/>
+      <w:proofErr w:type="gramStart"/>
       <w:r>
         <w:rPr>
           <w:rFonts w:ascii="Aptos" w:eastAsia="Aptos" w:hAnsi="Aptos" w:cs="Aptos"/>
@@ -2270,6 +2808,7 @@
         </w:rPr>
         <w:t>”</w:t>
       </w:r>
+      <w:proofErr w:type="gramEnd"/>
     </w:p>
     <w:p>
       <w:pPr>
@@ -2437,8 +2976,17 @@
           <w:rFonts w:ascii="Aptos" w:eastAsia="Aptos" w:hAnsi="Aptos" w:cs="Aptos"/>
           <w:sz w:val="22"/>
         </w:rPr>
-        <w:t xml:space="preserve"> – delete a tag</w:t>
-      </w:r>
+        <w:t xml:space="preserve"> – delete a </w:t>
+      </w:r>
+      <w:proofErr w:type="gramStart"/>
+      <w:r>
+        <w:rPr>
+          <w:rFonts w:ascii="Aptos" w:eastAsia="Aptos" w:hAnsi="Aptos" w:cs="Aptos"/>
+          <w:sz w:val="22"/>
+        </w:rPr>
+        <w:t>tag</w:t>
+      </w:r>
+      <w:proofErr w:type="gramEnd"/>
     </w:p>
     <w:p>
       <w:pPr>
@@ -2460,7 +3008,23 @@
           <w:rFonts w:ascii="Calibri" w:eastAsia="Calibri" w:hAnsi="Calibri" w:cs="Calibri"/>
           <w:sz w:val="22"/>
         </w:rPr>
-        <w:t>– a for annotated tag</w:t>
+        <w:t xml:space="preserve">– </w:t>
+      </w:r>
+      <w:proofErr w:type="gramStart"/>
+      <w:r>
+        <w:rPr>
+          <w:rFonts w:ascii="Calibri" w:eastAsia="Calibri" w:hAnsi="Calibri" w:cs="Calibri"/>
+          <w:sz w:val="22"/>
+        </w:rPr>
+        <w:t>a for</w:t>
+      </w:r>
+      <w:proofErr w:type="gramEnd"/>
+      <w:r>
+        <w:rPr>
+          <w:rFonts w:ascii="Calibri" w:eastAsia="Calibri" w:hAnsi="Calibri" w:cs="Calibri"/>
+          <w:sz w:val="22"/>
+        </w:rPr>
+        <w:t xml:space="preserve"> annotated tag</w:t>
       </w:r>
     </w:p>
     <w:p>
@@ -2540,8 +3104,33 @@
           <w:rFonts w:ascii="Aptos" w:eastAsia="Aptos" w:hAnsi="Aptos" w:cs="Aptos"/>
           <w:sz w:val="22"/>
         </w:rPr>
-        <w:t>Modify file</w:t>
-      </w:r>
+        <w:t>The git stash command enables you to switch branches without committing the current branch.</w:t>
+      </w:r>
+    </w:p>
+    <w:p>
+      <w:pPr>
+        <w:spacing w:after="0" w:line="259" w:lineRule="auto"/>
+        <w:rPr>
+          <w:rFonts w:ascii="Aptos" w:eastAsia="Aptos" w:hAnsi="Aptos" w:cs="Aptos"/>
+          <w:sz w:val="22"/>
+        </w:rPr>
+      </w:pPr>
+      <w:r>
+        <w:rPr>
+          <w:rFonts w:ascii="Aptos" w:eastAsia="Aptos" w:hAnsi="Aptos" w:cs="Aptos"/>
+          <w:sz w:val="22"/>
+        </w:rPr>
+        <w:t xml:space="preserve">Modify </w:t>
+      </w:r>
+      <w:proofErr w:type="gramStart"/>
+      <w:r>
+        <w:rPr>
+          <w:rFonts w:ascii="Aptos" w:eastAsia="Aptos" w:hAnsi="Aptos" w:cs="Aptos"/>
+          <w:sz w:val="22"/>
+        </w:rPr>
+        <w:t>file</w:t>
+      </w:r>
+      <w:proofErr w:type="gramEnd"/>
     </w:p>
     <w:p>
       <w:pPr>
@@ -2604,24 +3193,42 @@
           <w:rFonts w:ascii="Aptos" w:eastAsia="Aptos" w:hAnsi="Aptos" w:cs="Aptos"/>
           <w:sz w:val="22"/>
         </w:rPr>
-        <w:t>modify file</w:t>
-      </w:r>
-    </w:p>
-    <w:p>
-      <w:pPr>
-        <w:spacing w:after="0" w:line="259" w:lineRule="auto"/>
-        <w:rPr>
-          <w:rFonts w:ascii="Aptos" w:eastAsia="Aptos" w:hAnsi="Aptos" w:cs="Aptos"/>
-          <w:sz w:val="22"/>
-        </w:rPr>
-      </w:pPr>
-      <w:r>
-        <w:rPr>
-          <w:rFonts w:ascii="Aptos" w:eastAsia="Aptos" w:hAnsi="Aptos" w:cs="Aptos"/>
-          <w:sz w:val="22"/>
-        </w:rPr>
-        <w:t>git commit -am “updating”</w:t>
-      </w:r>
+        <w:t xml:space="preserve">modify </w:t>
+      </w:r>
+      <w:proofErr w:type="gramStart"/>
+      <w:r>
+        <w:rPr>
+          <w:rFonts w:ascii="Aptos" w:eastAsia="Aptos" w:hAnsi="Aptos" w:cs="Aptos"/>
+          <w:sz w:val="22"/>
+        </w:rPr>
+        <w:t>file</w:t>
+      </w:r>
+      <w:proofErr w:type="gramEnd"/>
+    </w:p>
+    <w:p>
+      <w:pPr>
+        <w:spacing w:after="0" w:line="259" w:lineRule="auto"/>
+        <w:rPr>
+          <w:rFonts w:ascii="Aptos" w:eastAsia="Aptos" w:hAnsi="Aptos" w:cs="Aptos"/>
+          <w:sz w:val="22"/>
+        </w:rPr>
+      </w:pPr>
+      <w:r>
+        <w:rPr>
+          <w:rFonts w:ascii="Aptos" w:eastAsia="Aptos" w:hAnsi="Aptos" w:cs="Aptos"/>
+          <w:sz w:val="22"/>
+        </w:rPr>
+        <w:t>git commit -am “</w:t>
+      </w:r>
+      <w:proofErr w:type="gramStart"/>
+      <w:r>
+        <w:rPr>
+          <w:rFonts w:ascii="Aptos" w:eastAsia="Aptos" w:hAnsi="Aptos" w:cs="Aptos"/>
+          <w:sz w:val="22"/>
+        </w:rPr>
+        <w:t>updating”</w:t>
+      </w:r>
+      <w:proofErr w:type="gramEnd"/>
     </w:p>
     <w:p>
       <w:pPr>
@@ -2659,22 +3266,32 @@
           <w:rFonts w:ascii="Calibri" w:eastAsia="Calibri" w:hAnsi="Calibri" w:cs="Calibri"/>
           <w:sz w:val="22"/>
         </w:rPr>
-        <w:t>– apply and drop</w:t>
-      </w:r>
-    </w:p>
-    <w:p>
-      <w:pPr>
-        <w:spacing w:after="0" w:line="259" w:lineRule="auto"/>
-        <w:rPr>
-          <w:rFonts w:ascii="Aptos" w:eastAsia="Aptos" w:hAnsi="Aptos" w:cs="Aptos"/>
-          <w:sz w:val="22"/>
-        </w:rPr>
-      </w:pPr>
-      <w:r>
-        <w:rPr>
-          <w:rFonts w:ascii="Aptos" w:eastAsia="Aptos" w:hAnsi="Aptos" w:cs="Aptos"/>
-          <w:sz w:val="22"/>
-        </w:rPr>
+        <w:t xml:space="preserve">– apply and </w:t>
+      </w:r>
+      <w:proofErr w:type="gramStart"/>
+      <w:r>
+        <w:rPr>
+          <w:rFonts w:ascii="Calibri" w:eastAsia="Calibri" w:hAnsi="Calibri" w:cs="Calibri"/>
+          <w:sz w:val="22"/>
+        </w:rPr>
+        <w:t>drop</w:t>
+      </w:r>
+      <w:proofErr w:type="gramEnd"/>
+    </w:p>
+    <w:p>
+      <w:pPr>
+        <w:spacing w:after="0" w:line="259" w:lineRule="auto"/>
+        <w:rPr>
+          <w:rFonts w:ascii="Aptos" w:eastAsia="Aptos" w:hAnsi="Aptos" w:cs="Aptos"/>
+          <w:sz w:val="22"/>
+        </w:rPr>
+      </w:pPr>
+      <w:r>
+        <w:rPr>
+          <w:rFonts w:ascii="Aptos" w:eastAsia="Aptos" w:hAnsi="Aptos" w:cs="Aptos"/>
+          <w:sz w:val="22"/>
+        </w:rPr>
+        <w:lastRenderedPageBreak/>
         <w:t>git stash list</w:t>
       </w:r>
     </w:p>
@@ -2748,7 +3365,267 @@
           <w:rFonts w:ascii="Aptos" w:eastAsia="Aptos" w:hAnsi="Aptos" w:cs="Aptos"/>
           <w:sz w:val="22"/>
         </w:rPr>
-        <w:t xml:space="preserve"> – shows all the different actions taken while in this repository</w:t>
+        <w:t xml:space="preserve"> – shows all the different actions taken while in this </w:t>
+      </w:r>
+      <w:proofErr w:type="gramStart"/>
+      <w:r>
+        <w:rPr>
+          <w:rFonts w:ascii="Aptos" w:eastAsia="Aptos" w:hAnsi="Aptos" w:cs="Aptos"/>
+          <w:sz w:val="22"/>
+        </w:rPr>
+        <w:t>repository</w:t>
+      </w:r>
+      <w:proofErr w:type="gramEnd"/>
+    </w:p>
+    <w:p>
+      <w:pPr>
+        <w:spacing w:after="0" w:line="259" w:lineRule="auto"/>
+        <w:rPr>
+          <w:rFonts w:ascii="Aptos" w:eastAsia="Aptos" w:hAnsi="Aptos" w:cs="Aptos"/>
+          <w:sz w:val="22"/>
+        </w:rPr>
+      </w:pPr>
+    </w:p>
+    <w:p>
+      <w:pPr>
+        <w:spacing w:after="0" w:line="259" w:lineRule="auto"/>
+        <w:rPr>
+          <w:rFonts w:ascii="Aptos" w:eastAsia="Aptos" w:hAnsi="Aptos" w:cs="Aptos"/>
+          <w:sz w:val="22"/>
+        </w:rPr>
+      </w:pPr>
+      <w:r>
+        <w:rPr>
+          <w:rFonts w:ascii="Aptos" w:eastAsia="Aptos" w:hAnsi="Aptos" w:cs="Aptos"/>
+          <w:sz w:val="22"/>
+        </w:rPr>
+        <w:t xml:space="preserve">make changes to a </w:t>
+      </w:r>
+      <w:proofErr w:type="gramStart"/>
+      <w:r>
+        <w:rPr>
+          <w:rFonts w:ascii="Aptos" w:eastAsia="Aptos" w:hAnsi="Aptos" w:cs="Aptos"/>
+          <w:sz w:val="22"/>
+        </w:rPr>
+        <w:t>file</w:t>
+      </w:r>
+      <w:proofErr w:type="gramEnd"/>
+    </w:p>
+    <w:p>
+      <w:pPr>
+        <w:spacing w:after="0" w:line="259" w:lineRule="auto"/>
+        <w:rPr>
+          <w:rFonts w:ascii="Aptos" w:eastAsia="Aptos" w:hAnsi="Aptos" w:cs="Aptos"/>
+          <w:sz w:val="22"/>
+        </w:rPr>
+      </w:pPr>
+      <w:r>
+        <w:rPr>
+          <w:rFonts w:ascii="Aptos" w:eastAsia="Aptos" w:hAnsi="Aptos" w:cs="Aptos"/>
+          <w:sz w:val="22"/>
+        </w:rPr>
+        <w:t xml:space="preserve">git </w:t>
+      </w:r>
+      <w:proofErr w:type="gramStart"/>
+      <w:r>
+        <w:rPr>
+          <w:rFonts w:ascii="Aptos" w:eastAsia="Aptos" w:hAnsi="Aptos" w:cs="Aptos"/>
+          <w:sz w:val="22"/>
+        </w:rPr>
+        <w:t>stash</w:t>
+      </w:r>
+      <w:proofErr w:type="gramEnd"/>
+      <w:r>
+        <w:rPr>
+          <w:rFonts w:ascii="Aptos" w:eastAsia="Aptos" w:hAnsi="Aptos" w:cs="Aptos"/>
+          <w:sz w:val="22"/>
+        </w:rPr>
+        <w:t xml:space="preserve"> save </w:t>
+      </w:r>
+      <w:proofErr w:type="spellStart"/>
+      <w:r>
+        <w:rPr>
+          <w:rFonts w:ascii="Aptos" w:eastAsia="Aptos" w:hAnsi="Aptos" w:cs="Aptos"/>
+          <w:sz w:val="22"/>
+        </w:rPr>
+        <w:t>dummy_changes</w:t>
+      </w:r>
+      <w:proofErr w:type="spellEnd"/>
+    </w:p>
+    <w:p>
+      <w:pPr>
+        <w:spacing w:after="0" w:line="259" w:lineRule="auto"/>
+        <w:rPr>
+          <w:rFonts w:ascii="Aptos" w:eastAsia="Aptos" w:hAnsi="Aptos" w:cs="Aptos"/>
+          <w:sz w:val="22"/>
+        </w:rPr>
+      </w:pPr>
+      <w:r>
+        <w:rPr>
+          <w:rFonts w:ascii="Aptos" w:eastAsia="Aptos" w:hAnsi="Aptos" w:cs="Aptos"/>
+          <w:sz w:val="22"/>
+        </w:rPr>
+        <w:t>git stash list</w:t>
+      </w:r>
+    </w:p>
+    <w:p>
+      <w:pPr>
+        <w:spacing w:after="0" w:line="259" w:lineRule="auto"/>
+        <w:rPr>
+          <w:rFonts w:ascii="Aptos" w:eastAsia="Aptos" w:hAnsi="Aptos" w:cs="Aptos"/>
+          <w:sz w:val="22"/>
+        </w:rPr>
+      </w:pPr>
+      <w:r>
+        <w:rPr>
+          <w:rFonts w:ascii="Aptos" w:eastAsia="Aptos" w:hAnsi="Aptos" w:cs="Aptos"/>
+          <w:sz w:val="22"/>
+        </w:rPr>
+        <w:t xml:space="preserve">git </w:t>
+      </w:r>
+      <w:proofErr w:type="gramStart"/>
+      <w:r>
+        <w:rPr>
+          <w:rFonts w:ascii="Aptos" w:eastAsia="Aptos" w:hAnsi="Aptos" w:cs="Aptos"/>
+          <w:sz w:val="22"/>
+        </w:rPr>
+        <w:t>stash</w:t>
+      </w:r>
+      <w:proofErr w:type="gramEnd"/>
+      <w:r>
+        <w:rPr>
+          <w:rFonts w:ascii="Aptos" w:eastAsia="Aptos" w:hAnsi="Aptos" w:cs="Aptos"/>
+          <w:sz w:val="22"/>
+        </w:rPr>
+        <w:t xml:space="preserve"> apply </w:t>
+      </w:r>
+      <w:proofErr w:type="spellStart"/>
+      <w:r>
+        <w:rPr>
+          <w:rFonts w:ascii="Aptos" w:eastAsia="Aptos" w:hAnsi="Aptos" w:cs="Aptos"/>
+          <w:sz w:val="22"/>
+        </w:rPr>
+        <w:t>stash</w:t>
+      </w:r>
+      <w:r>
+        <w:rPr>
+          <w:rFonts w:ascii="Aptos" w:eastAsia="Aptos" w:hAnsi="Aptos" w:cs="Aptos"/>
+          <w:sz w:val="22"/>
+        </w:rPr>
+        <w:t>id</w:t>
+      </w:r>
+      <w:proofErr w:type="spellEnd"/>
+      <w:r>
+        <w:rPr>
+          <w:rFonts w:ascii="Aptos" w:eastAsia="Aptos" w:hAnsi="Aptos" w:cs="Aptos"/>
+          <w:sz w:val="22"/>
+        </w:rPr>
+        <w:t xml:space="preserve"> – to commit the changes that was stashed</w:t>
+      </w:r>
+    </w:p>
+    <w:p>
+      <w:pPr>
+        <w:spacing w:after="0" w:line="259" w:lineRule="auto"/>
+        <w:rPr>
+          <w:rFonts w:ascii="Aptos" w:eastAsia="Aptos" w:hAnsi="Aptos" w:cs="Aptos"/>
+          <w:sz w:val="22"/>
+        </w:rPr>
+      </w:pPr>
+      <w:r>
+        <w:rPr>
+          <w:rFonts w:ascii="Aptos" w:eastAsia="Aptos" w:hAnsi="Aptos" w:cs="Aptos"/>
+          <w:sz w:val="22"/>
+        </w:rPr>
+        <w:t>git stash pop</w:t>
+      </w:r>
+      <w:r>
+        <w:rPr>
+          <w:rFonts w:ascii="Aptos" w:eastAsia="Aptos" w:hAnsi="Aptos" w:cs="Aptos"/>
+          <w:sz w:val="22"/>
+        </w:rPr>
+        <w:t xml:space="preserve"> – removes the changes and </w:t>
+      </w:r>
+      <w:proofErr w:type="gramStart"/>
+      <w:r>
+        <w:rPr>
+          <w:rFonts w:ascii="Aptos" w:eastAsia="Aptos" w:hAnsi="Aptos" w:cs="Aptos"/>
+          <w:sz w:val="22"/>
+        </w:rPr>
+        <w:t>commits</w:t>
+      </w:r>
+      <w:proofErr w:type="gramEnd"/>
+    </w:p>
+    <w:p>
+      <w:pPr>
+        <w:spacing w:after="0" w:line="259" w:lineRule="auto"/>
+        <w:rPr>
+          <w:rFonts w:ascii="Aptos" w:eastAsia="Aptos" w:hAnsi="Aptos" w:cs="Aptos"/>
+          <w:sz w:val="22"/>
+        </w:rPr>
+      </w:pPr>
+      <w:r>
+        <w:rPr>
+          <w:rFonts w:ascii="Aptos" w:eastAsia="Aptos" w:hAnsi="Aptos" w:cs="Aptos"/>
+          <w:sz w:val="22"/>
+        </w:rPr>
+        <w:t xml:space="preserve">git stash clear – clears all </w:t>
+      </w:r>
+      <w:proofErr w:type="gramStart"/>
+      <w:r>
+        <w:rPr>
+          <w:rFonts w:ascii="Aptos" w:eastAsia="Aptos" w:hAnsi="Aptos" w:cs="Aptos"/>
+          <w:sz w:val="22"/>
+        </w:rPr>
+        <w:t>stash</w:t>
+      </w:r>
+      <w:proofErr w:type="gramEnd"/>
+    </w:p>
+    <w:p>
+      <w:pPr>
+        <w:spacing w:after="0" w:line="259" w:lineRule="auto"/>
+        <w:rPr>
+          <w:rFonts w:ascii="Aptos" w:eastAsia="Aptos" w:hAnsi="Aptos" w:cs="Aptos"/>
+          <w:sz w:val="22"/>
+        </w:rPr>
+      </w:pPr>
+      <w:r>
+        <w:rPr>
+          <w:rFonts w:ascii="Aptos" w:eastAsia="Aptos" w:hAnsi="Aptos" w:cs="Aptos"/>
+          <w:sz w:val="22"/>
+        </w:rPr>
+        <w:t xml:space="preserve">git </w:t>
+      </w:r>
+      <w:proofErr w:type="gramStart"/>
+      <w:r>
+        <w:rPr>
+          <w:rFonts w:ascii="Aptos" w:eastAsia="Aptos" w:hAnsi="Aptos" w:cs="Aptos"/>
+          <w:sz w:val="22"/>
+        </w:rPr>
+        <w:t>stash</w:t>
+      </w:r>
+      <w:proofErr w:type="gramEnd"/>
+      <w:r>
+        <w:rPr>
+          <w:rFonts w:ascii="Aptos" w:eastAsia="Aptos" w:hAnsi="Aptos" w:cs="Aptos"/>
+          <w:sz w:val="22"/>
+        </w:rPr>
+        <w:t xml:space="preserve"> drop </w:t>
+      </w:r>
+      <w:proofErr w:type="spellStart"/>
+      <w:r>
+        <w:rPr>
+          <w:rFonts w:ascii="Aptos" w:eastAsia="Aptos" w:hAnsi="Aptos" w:cs="Aptos"/>
+          <w:sz w:val="22"/>
+        </w:rPr>
+        <w:t>stashid</w:t>
+      </w:r>
+      <w:proofErr w:type="spellEnd"/>
+      <w:r>
+        <w:rPr>
+          <w:rFonts w:ascii="Aptos" w:eastAsia="Aptos" w:hAnsi="Aptos" w:cs="Aptos"/>
+          <w:sz w:val="22"/>
+        </w:rPr>
+        <w:t xml:space="preserve"> – drops the particular stash</w:t>
       </w:r>
     </w:p>
     <w:p>
@@ -2853,7 +3730,23 @@
           <w:rFonts w:ascii="Aptos" w:eastAsia="Aptos" w:hAnsi="Aptos" w:cs="Aptos"/>
           <w:sz w:val="22"/>
         </w:rPr>
-        <w:t xml:space="preserve">git remote -v </w:t>
+        <w:t xml:space="preserve">git </w:t>
+      </w:r>
+      <w:proofErr w:type="gramStart"/>
+      <w:r>
+        <w:rPr>
+          <w:rFonts w:ascii="Aptos" w:eastAsia="Aptos" w:hAnsi="Aptos" w:cs="Aptos"/>
+          <w:sz w:val="22"/>
+        </w:rPr>
+        <w:t>remote -v</w:t>
+      </w:r>
+      <w:proofErr w:type="gramEnd"/>
+      <w:r>
+        <w:rPr>
+          <w:rFonts w:ascii="Aptos" w:eastAsia="Aptos" w:hAnsi="Aptos" w:cs="Aptos"/>
+          <w:sz w:val="22"/>
+        </w:rPr>
+        <w:t xml:space="preserve"> </w:t>
       </w:r>
     </w:p>
     <w:p>
@@ -2954,6 +3847,7 @@
         <w:t xml:space="preserve">Create a repo in </w:t>
       </w:r>
       <w:proofErr w:type="spellStart"/>
+      <w:proofErr w:type="gramStart"/>
       <w:r>
         <w:rPr>
           <w:rFonts w:ascii="Aptos" w:eastAsia="Aptos" w:hAnsi="Aptos" w:cs="Aptos"/>
@@ -2962,6 +3856,7 @@
         <w:t>github</w:t>
       </w:r>
       <w:proofErr w:type="spellEnd"/>
+      <w:proofErr w:type="gramEnd"/>
     </w:p>
     <w:p>
       <w:pPr>
@@ -2995,6 +3890,7 @@
         <w:t xml:space="preserve"> from </w:t>
       </w:r>
       <w:proofErr w:type="spellStart"/>
+      <w:proofErr w:type="gramStart"/>
       <w:r>
         <w:rPr>
           <w:rFonts w:ascii="Aptos" w:eastAsia="Aptos" w:hAnsi="Aptos" w:cs="Aptos"/>
@@ -3003,6 +3899,7 @@
         <w:t>github</w:t>
       </w:r>
       <w:proofErr w:type="spellEnd"/>
+      <w:proofErr w:type="gramEnd"/>
     </w:p>
     <w:p>
       <w:pPr>
@@ -3074,8 +3971,17 @@
           <w:rFonts w:ascii="Aptos" w:eastAsia="Aptos" w:hAnsi="Aptos" w:cs="Aptos"/>
           <w:sz w:val="22"/>
         </w:rPr>
-        <w:t xml:space="preserve"> website – naming the repo as website</w:t>
-      </w:r>
+        <w:t xml:space="preserve"> website – naming the repo as </w:t>
+      </w:r>
+      <w:proofErr w:type="gramStart"/>
+      <w:r>
+        <w:rPr>
+          <w:rFonts w:ascii="Aptos" w:eastAsia="Aptos" w:hAnsi="Aptos" w:cs="Aptos"/>
+          <w:sz w:val="22"/>
+        </w:rPr>
+        <w:t>website</w:t>
+      </w:r>
+      <w:proofErr w:type="gramEnd"/>
     </w:p>
     <w:p>
       <w:pPr>
@@ -3124,72 +4030,117 @@
           <w:rFonts w:ascii="Aptos" w:eastAsia="Aptos" w:hAnsi="Aptos" w:cs="Aptos"/>
           <w:sz w:val="22"/>
         </w:rPr>
-        <w:t xml:space="preserve"> website to download files</w:t>
-      </w:r>
-    </w:p>
-    <w:p>
-      <w:pPr>
-        <w:spacing w:after="0" w:line="259" w:lineRule="auto"/>
-        <w:rPr>
-          <w:rFonts w:ascii="Aptos" w:eastAsia="Aptos" w:hAnsi="Aptos" w:cs="Aptos"/>
-          <w:sz w:val="22"/>
-        </w:rPr>
-      </w:pPr>
-      <w:r>
-        <w:rPr>
-          <w:rFonts w:ascii="Aptos" w:eastAsia="Aptos" w:hAnsi="Aptos" w:cs="Aptos"/>
-          <w:sz w:val="22"/>
-        </w:rPr>
-        <w:t>cp -r folder/* .</w:t>
-      </w:r>
-    </w:p>
-    <w:p>
-      <w:pPr>
-        <w:spacing w:after="0" w:line="259" w:lineRule="auto"/>
-        <w:rPr>
-          <w:rFonts w:ascii="Aptos" w:eastAsia="Aptos" w:hAnsi="Aptos" w:cs="Aptos"/>
-          <w:sz w:val="22"/>
-        </w:rPr>
-      </w:pPr>
-      <w:r>
-        <w:rPr>
-          <w:rFonts w:ascii="Aptos" w:eastAsia="Aptos" w:hAnsi="Aptos" w:cs="Aptos"/>
-          <w:sz w:val="22"/>
-        </w:rPr>
-        <w:t>git add .</w:t>
-      </w:r>
-    </w:p>
-    <w:p>
-      <w:pPr>
-        <w:spacing w:after="0" w:line="259" w:lineRule="auto"/>
-        <w:rPr>
-          <w:rFonts w:ascii="Aptos" w:eastAsia="Aptos" w:hAnsi="Aptos" w:cs="Aptos"/>
-          <w:sz w:val="22"/>
-        </w:rPr>
-      </w:pPr>
-      <w:r>
-        <w:rPr>
-          <w:rFonts w:ascii="Aptos" w:eastAsia="Aptos" w:hAnsi="Aptos" w:cs="Aptos"/>
-          <w:sz w:val="22"/>
-        </w:rPr>
-        <w:t>git commit -m “commit”</w:t>
-      </w:r>
-    </w:p>
-    <w:p>
-      <w:pPr>
-        <w:spacing w:after="0" w:line="259" w:lineRule="auto"/>
-        <w:rPr>
-          <w:rFonts w:ascii="Aptos" w:eastAsia="Aptos" w:hAnsi="Aptos" w:cs="Aptos"/>
-          <w:sz w:val="22"/>
-        </w:rPr>
-      </w:pPr>
-      <w:r>
-        <w:rPr>
-          <w:rFonts w:ascii="Aptos" w:eastAsia="Aptos" w:hAnsi="Aptos" w:cs="Aptos"/>
-          <w:sz w:val="22"/>
-        </w:rPr>
-        <w:t>git push origin master</w:t>
-      </w:r>
+        <w:t xml:space="preserve"> website to download </w:t>
+      </w:r>
+      <w:proofErr w:type="gramStart"/>
+      <w:r>
+        <w:rPr>
+          <w:rFonts w:ascii="Aptos" w:eastAsia="Aptos" w:hAnsi="Aptos" w:cs="Aptos"/>
+          <w:sz w:val="22"/>
+        </w:rPr>
+        <w:t>files</w:t>
+      </w:r>
+      <w:proofErr w:type="gramEnd"/>
+    </w:p>
+    <w:p>
+      <w:pPr>
+        <w:spacing w:after="0" w:line="259" w:lineRule="auto"/>
+        <w:rPr>
+          <w:rFonts w:ascii="Aptos" w:eastAsia="Aptos" w:hAnsi="Aptos" w:cs="Aptos"/>
+          <w:sz w:val="22"/>
+        </w:rPr>
+      </w:pPr>
+      <w:r>
+        <w:rPr>
+          <w:rFonts w:ascii="Aptos" w:eastAsia="Aptos" w:hAnsi="Aptos" w:cs="Aptos"/>
+          <w:sz w:val="22"/>
+        </w:rPr>
+        <w:t>cp -r folder/</w:t>
+      </w:r>
+      <w:proofErr w:type="gramStart"/>
+      <w:r>
+        <w:rPr>
+          <w:rFonts w:ascii="Aptos" w:eastAsia="Aptos" w:hAnsi="Aptos" w:cs="Aptos"/>
+          <w:sz w:val="22"/>
+        </w:rPr>
+        <w:t>* .</w:t>
+      </w:r>
+      <w:proofErr w:type="gramEnd"/>
+    </w:p>
+    <w:p>
+      <w:pPr>
+        <w:spacing w:after="0" w:line="259" w:lineRule="auto"/>
+        <w:rPr>
+          <w:rFonts w:ascii="Aptos" w:eastAsia="Aptos" w:hAnsi="Aptos" w:cs="Aptos"/>
+          <w:sz w:val="22"/>
+        </w:rPr>
+      </w:pPr>
+      <w:r>
+        <w:rPr>
+          <w:rFonts w:ascii="Aptos" w:eastAsia="Aptos" w:hAnsi="Aptos" w:cs="Aptos"/>
+          <w:sz w:val="22"/>
+        </w:rPr>
+        <w:t xml:space="preserve">git </w:t>
+      </w:r>
+      <w:proofErr w:type="gramStart"/>
+      <w:r>
+        <w:rPr>
+          <w:rFonts w:ascii="Aptos" w:eastAsia="Aptos" w:hAnsi="Aptos" w:cs="Aptos"/>
+          <w:sz w:val="22"/>
+        </w:rPr>
+        <w:t>add .</w:t>
+      </w:r>
+      <w:proofErr w:type="gramEnd"/>
+    </w:p>
+    <w:p>
+      <w:pPr>
+        <w:spacing w:after="0" w:line="259" w:lineRule="auto"/>
+        <w:rPr>
+          <w:rFonts w:ascii="Aptos" w:eastAsia="Aptos" w:hAnsi="Aptos" w:cs="Aptos"/>
+          <w:sz w:val="22"/>
+        </w:rPr>
+      </w:pPr>
+      <w:r>
+        <w:rPr>
+          <w:rFonts w:ascii="Aptos" w:eastAsia="Aptos" w:hAnsi="Aptos" w:cs="Aptos"/>
+          <w:sz w:val="22"/>
+        </w:rPr>
+        <w:t>git commit -m “</w:t>
+      </w:r>
+      <w:proofErr w:type="gramStart"/>
+      <w:r>
+        <w:rPr>
+          <w:rFonts w:ascii="Aptos" w:eastAsia="Aptos" w:hAnsi="Aptos" w:cs="Aptos"/>
+          <w:sz w:val="22"/>
+        </w:rPr>
+        <w:t>commit”</w:t>
+      </w:r>
+      <w:proofErr w:type="gramEnd"/>
+    </w:p>
+    <w:p>
+      <w:pPr>
+        <w:spacing w:after="0" w:line="259" w:lineRule="auto"/>
+        <w:rPr>
+          <w:rFonts w:ascii="Aptos" w:eastAsia="Aptos" w:hAnsi="Aptos" w:cs="Aptos"/>
+          <w:sz w:val="22"/>
+        </w:rPr>
+      </w:pPr>
+      <w:r>
+        <w:rPr>
+          <w:rFonts w:ascii="Aptos" w:eastAsia="Aptos" w:hAnsi="Aptos" w:cs="Aptos"/>
+          <w:sz w:val="22"/>
+        </w:rPr>
+        <w:t xml:space="preserve">git push origin </w:t>
+      </w:r>
+      <w:proofErr w:type="gramStart"/>
+      <w:r>
+        <w:rPr>
+          <w:rFonts w:ascii="Aptos" w:eastAsia="Aptos" w:hAnsi="Aptos" w:cs="Aptos"/>
+          <w:sz w:val="22"/>
+        </w:rPr>
+        <w:t>master</w:t>
+      </w:r>
+      <w:proofErr w:type="gramEnd"/>
     </w:p>
     <w:p>
       <w:pPr>
@@ -3229,23 +4180,48 @@
           <w:rFonts w:ascii="Aptos" w:eastAsia="Aptos" w:hAnsi="Aptos" w:cs="Aptos"/>
           <w:sz w:val="22"/>
         </w:rPr>
-        <w:t>Changes made in repository</w:t>
-      </w:r>
-    </w:p>
-    <w:p>
-      <w:pPr>
-        <w:spacing w:after="0" w:line="259" w:lineRule="auto"/>
-        <w:rPr>
-          <w:rFonts w:ascii="Aptos" w:eastAsia="Aptos" w:hAnsi="Aptos" w:cs="Aptos"/>
-          <w:sz w:val="22"/>
-        </w:rPr>
-      </w:pPr>
-      <w:r>
-        <w:rPr>
-          <w:rFonts w:ascii="Aptos" w:eastAsia="Aptos" w:hAnsi="Aptos" w:cs="Aptos"/>
-          <w:sz w:val="22"/>
-        </w:rPr>
-        <w:t>To reflect changes in local repo use fetch/pull</w:t>
+        <w:t xml:space="preserve">Changes made in </w:t>
+      </w:r>
+      <w:proofErr w:type="gramStart"/>
+      <w:r>
+        <w:rPr>
+          <w:rFonts w:ascii="Aptos" w:eastAsia="Aptos" w:hAnsi="Aptos" w:cs="Aptos"/>
+          <w:sz w:val="22"/>
+        </w:rPr>
+        <w:t>repository</w:t>
+      </w:r>
+      <w:proofErr w:type="gramEnd"/>
+    </w:p>
+    <w:p>
+      <w:pPr>
+        <w:spacing w:after="0" w:line="259" w:lineRule="auto"/>
+        <w:rPr>
+          <w:rFonts w:ascii="Aptos" w:eastAsia="Aptos" w:hAnsi="Aptos" w:cs="Aptos"/>
+          <w:sz w:val="22"/>
+        </w:rPr>
+      </w:pPr>
+      <w:r>
+        <w:rPr>
+          <w:rFonts w:ascii="Aptos" w:eastAsia="Aptos" w:hAnsi="Aptos" w:cs="Aptos"/>
+          <w:sz w:val="22"/>
+        </w:rPr>
+        <w:t xml:space="preserve">To reflect changes in local </w:t>
+      </w:r>
+      <w:proofErr w:type="gramStart"/>
+      <w:r>
+        <w:rPr>
+          <w:rFonts w:ascii="Aptos" w:eastAsia="Aptos" w:hAnsi="Aptos" w:cs="Aptos"/>
+          <w:sz w:val="22"/>
+        </w:rPr>
+        <w:t>repo</w:t>
+      </w:r>
+      <w:proofErr w:type="gramEnd"/>
+      <w:r>
+        <w:rPr>
+          <w:rFonts w:ascii="Aptos" w:eastAsia="Aptos" w:hAnsi="Aptos" w:cs="Aptos"/>
+          <w:sz w:val="22"/>
+        </w:rPr>
+        <w:t xml:space="preserve"> use fetch/pull</w:t>
       </w:r>
     </w:p>
     <w:p>
@@ -3293,8 +4269,17 @@
           <w:rFonts w:ascii="Aptos" w:eastAsia="Aptos" w:hAnsi="Aptos" w:cs="Aptos"/>
           <w:sz w:val="22"/>
         </w:rPr>
-        <w:t>git pull</w:t>
-      </w:r>
+        <w:t xml:space="preserve">git </w:t>
+      </w:r>
+      <w:proofErr w:type="gramStart"/>
+      <w:r>
+        <w:rPr>
+          <w:rFonts w:ascii="Aptos" w:eastAsia="Aptos" w:hAnsi="Aptos" w:cs="Aptos"/>
+          <w:sz w:val="22"/>
+        </w:rPr>
+        <w:t>pull</w:t>
+      </w:r>
+      <w:proofErr w:type="gramEnd"/>
     </w:p>
     <w:p>
       <w:pPr>
@@ -3366,7 +4351,7 @@
           <w:rFonts w:ascii="Aptos" w:eastAsia="Aptos" w:hAnsi="Aptos" w:cs="Aptos"/>
           <w:sz w:val="22"/>
         </w:rPr>
-        <w:t xml:space="preserve"> origin https </w:t>
+        <w:t xml:space="preserve"> origin </w:t>
       </w:r>
       <w:proofErr w:type="spellStart"/>
       <w:r>
@@ -3374,7 +4359,7 @@
           <w:rFonts w:ascii="Aptos" w:eastAsia="Aptos" w:hAnsi="Aptos" w:cs="Aptos"/>
           <w:sz w:val="22"/>
         </w:rPr>
-        <w:t>url</w:t>
+        <w:t>httpsurl</w:t>
       </w:r>
       <w:proofErr w:type="spellEnd"/>
       <w:r>
@@ -3382,7 +4367,7 @@
           <w:rFonts w:ascii="Aptos" w:eastAsia="Aptos" w:hAnsi="Aptos" w:cs="Aptos"/>
           <w:sz w:val="22"/>
         </w:rPr>
-        <w:t xml:space="preserve"> clone </w:t>
+        <w:t>/</w:t>
       </w:r>
       <w:proofErr w:type="spellStart"/>
       <w:r>
@@ -3390,7 +4375,7 @@
           <w:rFonts w:ascii="Aptos" w:eastAsia="Aptos" w:hAnsi="Aptos" w:cs="Aptos"/>
           <w:sz w:val="22"/>
         </w:rPr>
-        <w:t>url</w:t>
+        <w:t>cloneurl</w:t>
       </w:r>
       <w:proofErr w:type="spellEnd"/>
     </w:p>
@@ -3407,8 +4392,17 @@
           <w:rFonts w:ascii="Aptos" w:eastAsia="Aptos" w:hAnsi="Aptos" w:cs="Aptos"/>
           <w:sz w:val="22"/>
         </w:rPr>
-        <w:t>git remote -v</w:t>
-      </w:r>
+        <w:t xml:space="preserve">git </w:t>
+      </w:r>
+      <w:proofErr w:type="gramStart"/>
+      <w:r>
+        <w:rPr>
+          <w:rFonts w:ascii="Aptos" w:eastAsia="Aptos" w:hAnsi="Aptos" w:cs="Aptos"/>
+          <w:sz w:val="22"/>
+        </w:rPr>
+        <w:t>remote -v</w:t>
+      </w:r>
+      <w:proofErr w:type="gramEnd"/>
     </w:p>
     <w:p>
       <w:pPr>
@@ -3448,8 +4442,18 @@
           <w:rFonts w:ascii="Aptos" w:eastAsia="Aptos" w:hAnsi="Aptos" w:cs="Aptos"/>
           <w:sz w:val="22"/>
         </w:rPr>
-        <w:t>push local branch to repo</w:t>
-      </w:r>
+        <w:lastRenderedPageBreak/>
+        <w:t xml:space="preserve">push local branch to </w:t>
+      </w:r>
+      <w:proofErr w:type="gramStart"/>
+      <w:r>
+        <w:rPr>
+          <w:rFonts w:ascii="Aptos" w:eastAsia="Aptos" w:hAnsi="Aptos" w:cs="Aptos"/>
+          <w:sz w:val="22"/>
+        </w:rPr>
+        <w:t>repo</w:t>
+      </w:r>
+      <w:proofErr w:type="gramEnd"/>
     </w:p>
     <w:p>
       <w:pPr>
@@ -3498,32 +4502,49 @@
           <w:rFonts w:ascii="Aptos" w:eastAsia="Aptos" w:hAnsi="Aptos" w:cs="Aptos"/>
           <w:sz w:val="22"/>
         </w:rPr>
-        <w:t>git pull --all – will update all branches</w:t>
-      </w:r>
-    </w:p>
-    <w:p>
-      <w:pPr>
-        <w:spacing w:after="0" w:line="259" w:lineRule="auto"/>
-        <w:rPr>
-          <w:rFonts w:ascii="Aptos" w:eastAsia="Aptos" w:hAnsi="Aptos" w:cs="Aptos"/>
-          <w:sz w:val="22"/>
-        </w:rPr>
-      </w:pPr>
-    </w:p>
-    <w:p>
-      <w:pPr>
-        <w:spacing w:after="0" w:line="259" w:lineRule="auto"/>
-        <w:rPr>
-          <w:rFonts w:ascii="Aptos" w:eastAsia="Aptos" w:hAnsi="Aptos" w:cs="Aptos"/>
-          <w:sz w:val="22"/>
-        </w:rPr>
-      </w:pPr>
-      <w:r>
-        <w:rPr>
-          <w:rFonts w:ascii="Aptos" w:eastAsia="Aptos" w:hAnsi="Aptos" w:cs="Aptos"/>
-          <w:sz w:val="22"/>
-        </w:rPr>
-        <w:t>git push origin :</w:t>
+        <w:t xml:space="preserve">git pull --all – will update all </w:t>
+      </w:r>
+      <w:proofErr w:type="gramStart"/>
+      <w:r>
+        <w:rPr>
+          <w:rFonts w:ascii="Aptos" w:eastAsia="Aptos" w:hAnsi="Aptos" w:cs="Aptos"/>
+          <w:sz w:val="22"/>
+        </w:rPr>
+        <w:t>branches</w:t>
+      </w:r>
+      <w:proofErr w:type="gramEnd"/>
+    </w:p>
+    <w:p>
+      <w:pPr>
+        <w:spacing w:after="0" w:line="259" w:lineRule="auto"/>
+        <w:rPr>
+          <w:rFonts w:ascii="Aptos" w:eastAsia="Aptos" w:hAnsi="Aptos" w:cs="Aptos"/>
+          <w:sz w:val="22"/>
+        </w:rPr>
+      </w:pPr>
+    </w:p>
+    <w:p>
+      <w:pPr>
+        <w:spacing w:after="0" w:line="259" w:lineRule="auto"/>
+        <w:rPr>
+          <w:rFonts w:ascii="Aptos" w:eastAsia="Aptos" w:hAnsi="Aptos" w:cs="Aptos"/>
+          <w:sz w:val="22"/>
+        </w:rPr>
+      </w:pPr>
+      <w:r>
+        <w:rPr>
+          <w:rFonts w:ascii="Aptos" w:eastAsia="Aptos" w:hAnsi="Aptos" w:cs="Aptos"/>
+          <w:sz w:val="22"/>
+        </w:rPr>
+        <w:t xml:space="preserve">git push </w:t>
+      </w:r>
+      <w:proofErr w:type="gramStart"/>
+      <w:r>
+        <w:rPr>
+          <w:rFonts w:ascii="Aptos" w:eastAsia="Aptos" w:hAnsi="Aptos" w:cs="Aptos"/>
+          <w:sz w:val="22"/>
+        </w:rPr>
+        <w:t>origin :</w:t>
       </w:r>
       <w:proofErr w:type="spellStart"/>
       <w:r>
@@ -3534,6 +4555,7 @@
         <w:t>branchname</w:t>
       </w:r>
       <w:proofErr w:type="spellEnd"/>
+      <w:proofErr w:type="gramEnd"/>
       <w:r>
         <w:rPr>
           <w:rFonts w:ascii="Aptos" w:eastAsia="Aptos" w:hAnsi="Aptos" w:cs="Aptos"/>
@@ -3621,8 +4643,1295 @@
           <w:rFonts w:ascii="Aptos" w:eastAsia="Aptos" w:hAnsi="Aptos" w:cs="Aptos"/>
           <w:sz w:val="22"/>
         </w:rPr>
+        <w:t>git log --</w:t>
+      </w:r>
+      <w:proofErr w:type="spellStart"/>
+      <w:r>
+        <w:rPr>
+          <w:rFonts w:ascii="Aptos" w:eastAsia="Aptos" w:hAnsi="Aptos" w:cs="Aptos"/>
+          <w:sz w:val="22"/>
+        </w:rPr>
+        <w:t>oneline</w:t>
+      </w:r>
+      <w:proofErr w:type="spellEnd"/>
+    </w:p>
+    <w:p>
+      <w:pPr>
+        <w:spacing w:after="0" w:line="259" w:lineRule="auto"/>
+        <w:rPr>
+          <w:rFonts w:ascii="Aptos" w:eastAsia="Aptos" w:hAnsi="Aptos" w:cs="Aptos"/>
+          <w:sz w:val="22"/>
+        </w:rPr>
+      </w:pPr>
+      <w:r>
+        <w:rPr>
+          <w:rFonts w:ascii="Aptos" w:eastAsia="Aptos" w:hAnsi="Aptos" w:cs="Aptos"/>
+          <w:sz w:val="22"/>
+        </w:rPr>
+        <w:t xml:space="preserve">git tag -a v0.1 -m “Release 0.1” </w:t>
+      </w:r>
+      <w:proofErr w:type="spellStart"/>
+      <w:r>
+        <w:rPr>
+          <w:rFonts w:ascii="Aptos" w:eastAsia="Aptos" w:hAnsi="Aptos" w:cs="Aptos"/>
+          <w:sz w:val="22"/>
+        </w:rPr>
+        <w:t>commitid</w:t>
+      </w:r>
+      <w:proofErr w:type="spellEnd"/>
+    </w:p>
+    <w:p>
+      <w:pPr>
+        <w:spacing w:after="0" w:line="259" w:lineRule="auto"/>
+        <w:rPr>
+          <w:rFonts w:ascii="Aptos" w:eastAsia="Aptos" w:hAnsi="Aptos" w:cs="Aptos"/>
+          <w:sz w:val="22"/>
+        </w:rPr>
+      </w:pPr>
+      <w:r>
+        <w:rPr>
+          <w:rFonts w:ascii="Aptos" w:eastAsia="Aptos" w:hAnsi="Aptos" w:cs="Aptos"/>
+          <w:sz w:val="22"/>
+        </w:rPr>
+        <w:t>git show v0.1</w:t>
+      </w:r>
+    </w:p>
+    <w:p>
+      <w:pPr>
+        <w:spacing w:after="0" w:line="259" w:lineRule="auto"/>
+        <w:rPr>
+          <w:rFonts w:ascii="Aptos" w:eastAsia="Aptos" w:hAnsi="Aptos" w:cs="Aptos"/>
+          <w:sz w:val="22"/>
+        </w:rPr>
+      </w:pPr>
+      <w:r>
+        <w:rPr>
+          <w:rFonts w:ascii="Aptos" w:eastAsia="Aptos" w:hAnsi="Aptos" w:cs="Aptos"/>
+          <w:sz w:val="22"/>
+        </w:rPr>
+        <w:t>git tag</w:t>
+      </w:r>
+    </w:p>
+    <w:p>
+      <w:pPr>
+        <w:pBdr>
+          <w:bottom w:val="single" w:sz="6" w:space="1" w:color="auto"/>
+        </w:pBdr>
+        <w:spacing w:after="0" w:line="259" w:lineRule="auto"/>
+        <w:rPr>
+          <w:rFonts w:ascii="Aptos" w:eastAsia="Aptos" w:hAnsi="Aptos" w:cs="Aptos"/>
+          <w:sz w:val="22"/>
+        </w:rPr>
+      </w:pPr>
+    </w:p>
+    <w:p>
+      <w:pPr>
+        <w:spacing w:after="0" w:line="259" w:lineRule="auto"/>
+        <w:rPr>
+          <w:rFonts w:ascii="Aptos" w:eastAsia="Aptos" w:hAnsi="Aptos" w:cs="Aptos"/>
+          <w:sz w:val="22"/>
+        </w:rPr>
+      </w:pPr>
+    </w:p>
+    <w:p>
+      <w:pPr>
+        <w:spacing w:after="0" w:line="259" w:lineRule="auto"/>
+        <w:rPr>
+          <w:rFonts w:ascii="Aptos" w:eastAsia="Aptos" w:hAnsi="Aptos" w:cs="Aptos"/>
+          <w:sz w:val="22"/>
+        </w:rPr>
+      </w:pPr>
+      <w:r>
+        <w:rPr>
+          <w:rFonts w:ascii="Aptos" w:eastAsia="Aptos" w:hAnsi="Aptos" w:cs="Aptos"/>
+          <w:sz w:val="22"/>
+        </w:rPr>
+        <w:t xml:space="preserve">Purpose of git – to track version </w:t>
+      </w:r>
+      <w:proofErr w:type="gramStart"/>
+      <w:r>
+        <w:rPr>
+          <w:rFonts w:ascii="Aptos" w:eastAsia="Aptos" w:hAnsi="Aptos" w:cs="Aptos"/>
+          <w:sz w:val="22"/>
+        </w:rPr>
+        <w:t>history</w:t>
+      </w:r>
+      <w:proofErr w:type="gramEnd"/>
+    </w:p>
+    <w:p>
+      <w:pPr>
+        <w:pStyle w:val="ListParagraph"/>
+        <w:numPr>
+          <w:ilvl w:val="0"/>
+          <w:numId w:val="4"/>
+        </w:numPr>
+        <w:spacing w:after="0" w:line="259" w:lineRule="auto"/>
+        <w:rPr>
+          <w:rFonts w:ascii="Aptos" w:eastAsia="Aptos" w:hAnsi="Aptos" w:cs="Aptos"/>
+          <w:sz w:val="22"/>
+        </w:rPr>
+      </w:pPr>
+      <w:r>
+        <w:rPr>
+          <w:rFonts w:ascii="Aptos" w:eastAsia="Aptos" w:hAnsi="Aptos" w:cs="Aptos"/>
+          <w:sz w:val="22"/>
+        </w:rPr>
+        <w:t>To add remote connections</w:t>
+      </w:r>
+      <w:r>
+        <w:rPr>
+          <w:rFonts w:ascii="Aptos" w:eastAsia="Aptos" w:hAnsi="Aptos" w:cs="Aptos"/>
+          <w:sz w:val="22"/>
+        </w:rPr>
+        <w:t>/</w:t>
+      </w:r>
+      <w:r>
+        <w:rPr>
+          <w:rFonts w:ascii="Aptos" w:eastAsia="Aptos" w:hAnsi="Aptos" w:cs="Aptos"/>
+          <w:sz w:val="22"/>
+        </w:rPr>
+        <w:t>set configuration variables</w:t>
+      </w:r>
+    </w:p>
+    <w:p>
+      <w:pPr>
+        <w:pStyle w:val="ListParagraph"/>
+        <w:spacing w:after="0" w:line="259" w:lineRule="auto"/>
+        <w:rPr>
+          <w:rFonts w:ascii="Aptos" w:eastAsia="Aptos" w:hAnsi="Aptos" w:cs="Aptos"/>
+          <w:sz w:val="22"/>
+        </w:rPr>
+      </w:pPr>
+      <w:r>
+        <w:rPr>
+          <w:rFonts w:ascii="Aptos" w:eastAsia="Aptos" w:hAnsi="Aptos" w:cs="Aptos"/>
+          <w:sz w:val="22"/>
+        </w:rPr>
+        <w:t>git config --global user.name "ashithas12"</w:t>
+      </w:r>
+    </w:p>
+    <w:p>
+      <w:pPr>
+        <w:pStyle w:val="ListParagraph"/>
+        <w:spacing w:after="0" w:line="259" w:lineRule="auto"/>
+        <w:rPr>
+          <w:rFonts w:ascii="Aptos" w:eastAsia="Aptos" w:hAnsi="Aptos" w:cs="Aptos"/>
+          <w:sz w:val="22"/>
+        </w:rPr>
+      </w:pPr>
+      <w:r>
+        <w:rPr>
+          <w:rFonts w:ascii="Aptos" w:eastAsia="Aptos" w:hAnsi="Aptos" w:cs="Aptos"/>
+          <w:sz w:val="22"/>
+        </w:rPr>
+        <w:t xml:space="preserve">git config --global </w:t>
+      </w:r>
+      <w:proofErr w:type="spellStart"/>
+      <w:proofErr w:type="gramStart"/>
+      <w:r>
+        <w:rPr>
+          <w:rFonts w:ascii="Aptos" w:eastAsia="Aptos" w:hAnsi="Aptos" w:cs="Aptos"/>
+          <w:sz w:val="22"/>
+        </w:rPr>
+        <w:t>user.email</w:t>
+      </w:r>
+      <w:proofErr w:type="spellEnd"/>
+      <w:proofErr w:type="gramEnd"/>
+      <w:r>
+        <w:rPr>
+          <w:rFonts w:ascii="Aptos" w:eastAsia="Aptos" w:hAnsi="Aptos" w:cs="Aptos"/>
+          <w:sz w:val="22"/>
+        </w:rPr>
+        <w:t xml:space="preserve"> </w:t>
+      </w:r>
+      <w:r>
+        <w:rPr>
+          <w:rFonts w:ascii="Aptos" w:eastAsia="Aptos" w:hAnsi="Aptos" w:cs="Aptos"/>
+          <w:sz w:val="22"/>
+        </w:rPr>
+        <w:t>“</w:t>
+      </w:r>
+      <w:hyperlink r:id="rId7" w:history="1">
+        <w:r>
+          <w:rPr>
+            <w:rStyle w:val="Hyperlink"/>
+            <w:rFonts w:ascii="Aptos" w:eastAsia="Aptos" w:hAnsi="Aptos" w:cs="Aptos"/>
+            <w:sz w:val="22"/>
+          </w:rPr>
+          <w:t>ashithasuresh12@gmail.com</w:t>
+        </w:r>
+      </w:hyperlink>
+      <w:r>
+        <w:rPr>
+          <w:rFonts w:ascii="Aptos" w:eastAsia="Aptos" w:hAnsi="Aptos" w:cs="Aptos"/>
+          <w:sz w:val="22"/>
+        </w:rPr>
+        <w:t>”</w:t>
+      </w:r>
+    </w:p>
+    <w:p>
+      <w:pPr>
+        <w:pStyle w:val="ListParagraph"/>
+        <w:numPr>
+          <w:ilvl w:val="0"/>
+          <w:numId w:val="4"/>
+        </w:numPr>
+        <w:spacing w:after="0" w:line="259" w:lineRule="auto"/>
+        <w:rPr>
+          <w:rFonts w:ascii="Aptos" w:eastAsia="Aptos" w:hAnsi="Aptos" w:cs="Aptos"/>
+          <w:sz w:val="22"/>
+        </w:rPr>
+      </w:pPr>
+      <w:r>
+        <w:rPr>
+          <w:rFonts w:ascii="Aptos" w:eastAsia="Aptos" w:hAnsi="Aptos" w:cs="Aptos"/>
+          <w:sz w:val="22"/>
+        </w:rPr>
+        <w:t xml:space="preserve">git </w:t>
+      </w:r>
+      <w:r>
+        <w:rPr>
+          <w:rFonts w:ascii="Aptos" w:eastAsia="Aptos" w:hAnsi="Aptos" w:cs="Aptos"/>
+          <w:sz w:val="22"/>
+        </w:rPr>
+        <w:t>config --list</w:t>
+      </w:r>
+      <w:r>
+        <w:rPr>
+          <w:rFonts w:ascii="Aptos" w:eastAsia="Aptos" w:hAnsi="Aptos" w:cs="Aptos"/>
+          <w:sz w:val="22"/>
+        </w:rPr>
+        <w:t xml:space="preserve"> – lists the configuration </w:t>
+      </w:r>
+      <w:proofErr w:type="gramStart"/>
+      <w:r>
+        <w:rPr>
+          <w:rFonts w:ascii="Aptos" w:eastAsia="Aptos" w:hAnsi="Aptos" w:cs="Aptos"/>
+          <w:sz w:val="22"/>
+        </w:rPr>
+        <w:t>given</w:t>
+      </w:r>
+      <w:proofErr w:type="gramEnd"/>
+    </w:p>
+    <w:p>
+      <w:pPr>
+        <w:pStyle w:val="ListParagraph"/>
+        <w:numPr>
+          <w:ilvl w:val="0"/>
+          <w:numId w:val="4"/>
+        </w:numPr>
+        <w:spacing w:after="0" w:line="259" w:lineRule="auto"/>
+        <w:rPr>
+          <w:rFonts w:ascii="Aptos" w:eastAsia="Aptos" w:hAnsi="Aptos" w:cs="Aptos"/>
+          <w:sz w:val="22"/>
+        </w:rPr>
+      </w:pPr>
+      <w:r>
+        <w:rPr>
+          <w:rFonts w:ascii="Aptos" w:eastAsia="Aptos" w:hAnsi="Aptos" w:cs="Aptos"/>
+          <w:sz w:val="22"/>
+        </w:rPr>
+        <w:t>Set Alias</w:t>
+      </w:r>
+    </w:p>
+    <w:p>
+      <w:pPr>
+        <w:pStyle w:val="ListParagraph"/>
+        <w:spacing w:after="0" w:line="259" w:lineRule="auto"/>
+        <w:rPr>
+          <w:rFonts w:ascii="Aptos" w:eastAsia="Aptos" w:hAnsi="Aptos" w:cs="Aptos"/>
+          <w:sz w:val="22"/>
+        </w:rPr>
+      </w:pPr>
+      <w:r>
+        <w:rPr>
+          <w:rFonts w:ascii="Aptos" w:eastAsia="Aptos" w:hAnsi="Aptos" w:cs="Aptos"/>
+          <w:sz w:val="22"/>
+        </w:rPr>
+        <w:t xml:space="preserve">git config --global </w:t>
+      </w:r>
+      <w:proofErr w:type="spellStart"/>
+      <w:proofErr w:type="gramStart"/>
+      <w:r>
+        <w:rPr>
+          <w:rFonts w:ascii="Aptos" w:eastAsia="Aptos" w:hAnsi="Aptos" w:cs="Aptos"/>
+          <w:sz w:val="22"/>
+        </w:rPr>
+        <w:t>alias.hist</w:t>
+      </w:r>
+      <w:proofErr w:type="spellEnd"/>
+      <w:proofErr w:type="gramEnd"/>
+      <w:r>
+        <w:rPr>
+          <w:rFonts w:ascii="Aptos" w:eastAsia="Aptos" w:hAnsi="Aptos" w:cs="Aptos"/>
+          <w:sz w:val="22"/>
+        </w:rPr>
+        <w:t xml:space="preserve"> “log --</w:t>
+      </w:r>
+      <w:proofErr w:type="spellStart"/>
+      <w:r>
+        <w:rPr>
+          <w:rFonts w:ascii="Aptos" w:eastAsia="Aptos" w:hAnsi="Aptos" w:cs="Aptos"/>
+          <w:sz w:val="22"/>
+        </w:rPr>
+        <w:t>oneline</w:t>
+      </w:r>
+      <w:proofErr w:type="spellEnd"/>
+      <w:r>
+        <w:rPr>
+          <w:rFonts w:ascii="Aptos" w:eastAsia="Aptos" w:hAnsi="Aptos" w:cs="Aptos"/>
+          <w:sz w:val="22"/>
+        </w:rPr>
+        <w:t xml:space="preserve"> --graph --decorate --all"</w:t>
+      </w:r>
+    </w:p>
+    <w:p>
+      <w:pPr>
+        <w:pStyle w:val="ListParagraph"/>
+        <w:spacing w:after="0" w:line="259" w:lineRule="auto"/>
+        <w:rPr>
+          <w:rFonts w:ascii="Aptos" w:eastAsia="Aptos" w:hAnsi="Aptos" w:cs="Aptos"/>
+          <w:sz w:val="22"/>
+        </w:rPr>
+      </w:pPr>
+      <w:r>
+        <w:rPr>
+          <w:rFonts w:ascii="Aptos" w:eastAsia="Aptos" w:hAnsi="Aptos" w:cs="Aptos"/>
+          <w:sz w:val="22"/>
+        </w:rPr>
+        <w:t xml:space="preserve">git hist – will show the log in single </w:t>
+      </w:r>
+      <w:proofErr w:type="gramStart"/>
+      <w:r>
+        <w:rPr>
+          <w:rFonts w:ascii="Aptos" w:eastAsia="Aptos" w:hAnsi="Aptos" w:cs="Aptos"/>
+          <w:sz w:val="22"/>
+        </w:rPr>
+        <w:t>line</w:t>
+      </w:r>
+      <w:proofErr w:type="gramEnd"/>
+    </w:p>
+    <w:p>
+      <w:pPr>
+        <w:pStyle w:val="ListParagraph"/>
+        <w:numPr>
+          <w:ilvl w:val="0"/>
+          <w:numId w:val="4"/>
+        </w:numPr>
+        <w:spacing w:after="0" w:line="259" w:lineRule="auto"/>
+        <w:rPr>
+          <w:rFonts w:ascii="Aptos" w:eastAsia="Aptos" w:hAnsi="Aptos" w:cs="Aptos"/>
+          <w:sz w:val="22"/>
+        </w:rPr>
+      </w:pPr>
+      <w:r>
+        <w:rPr>
+          <w:rFonts w:ascii="Aptos" w:eastAsia="Aptos" w:hAnsi="Aptos" w:cs="Aptos"/>
+          <w:sz w:val="22"/>
+        </w:rPr>
+        <w:t xml:space="preserve">git </w:t>
+      </w:r>
+      <w:proofErr w:type="spellStart"/>
+      <w:r>
+        <w:rPr>
+          <w:rFonts w:ascii="Aptos" w:eastAsia="Aptos" w:hAnsi="Aptos" w:cs="Aptos"/>
+          <w:sz w:val="22"/>
+        </w:rPr>
+        <w:t>init</w:t>
+      </w:r>
+      <w:proofErr w:type="spellEnd"/>
+      <w:r>
+        <w:rPr>
+          <w:rFonts w:ascii="Aptos" w:eastAsia="Aptos" w:hAnsi="Aptos" w:cs="Aptos"/>
+          <w:sz w:val="22"/>
+        </w:rPr>
+        <w:t xml:space="preserve"> – will initialise the folder into git </w:t>
+      </w:r>
+      <w:proofErr w:type="gramStart"/>
+      <w:r>
+        <w:rPr>
+          <w:rFonts w:ascii="Aptos" w:eastAsia="Aptos" w:hAnsi="Aptos" w:cs="Aptos"/>
+          <w:sz w:val="22"/>
+        </w:rPr>
+        <w:t>repository</w:t>
+      </w:r>
+      <w:proofErr w:type="gramEnd"/>
+    </w:p>
+    <w:p>
+      <w:pPr>
+        <w:spacing w:after="0" w:line="259" w:lineRule="auto"/>
+        <w:rPr>
+          <w:rFonts w:ascii="Aptos" w:eastAsia="Aptos" w:hAnsi="Aptos" w:cs="Aptos"/>
+          <w:sz w:val="22"/>
+        </w:rPr>
+      </w:pPr>
+      <w:r>
+        <w:rPr>
+          <w:rFonts w:ascii="Aptos" w:eastAsia="Aptos" w:hAnsi="Aptos" w:cs="Aptos"/>
+          <w:sz w:val="22"/>
+        </w:rPr>
+        <w:t xml:space="preserve">in a repository along with file and folders, there will be </w:t>
+      </w:r>
+      <w:proofErr w:type="gramStart"/>
+      <w:r>
+        <w:rPr>
+          <w:rFonts w:ascii="Aptos" w:eastAsia="Aptos" w:hAnsi="Aptos" w:cs="Aptos"/>
+          <w:sz w:val="22"/>
+        </w:rPr>
+        <w:t>history</w:t>
+      </w:r>
+      <w:proofErr w:type="gramEnd"/>
+      <w:r>
+        <w:rPr>
+          <w:rFonts w:ascii="Aptos" w:eastAsia="Aptos" w:hAnsi="Aptos" w:cs="Aptos"/>
+          <w:sz w:val="22"/>
+        </w:rPr>
+        <w:t xml:space="preserve"> </w:t>
+      </w:r>
+    </w:p>
+    <w:p>
+      <w:pPr>
+        <w:spacing w:after="0" w:line="259" w:lineRule="auto"/>
+        <w:rPr>
+          <w:rFonts w:ascii="Aptos" w:eastAsia="Aptos" w:hAnsi="Aptos" w:cs="Aptos"/>
+          <w:sz w:val="22"/>
+        </w:rPr>
+      </w:pPr>
+      <w:proofErr w:type="gramStart"/>
+      <w:r>
+        <w:rPr>
+          <w:rFonts w:ascii="Aptos" w:eastAsia="Aptos" w:hAnsi="Aptos" w:cs="Aptos"/>
+          <w:sz w:val="22"/>
+        </w:rPr>
+        <w:t>.git</w:t>
+      </w:r>
+      <w:proofErr w:type="gramEnd"/>
+      <w:r>
+        <w:rPr>
+          <w:rFonts w:ascii="Aptos" w:eastAsia="Aptos" w:hAnsi="Aptos" w:cs="Aptos"/>
+          <w:sz w:val="22"/>
+        </w:rPr>
+        <w:t xml:space="preserve"> – info regarding all files and history</w:t>
+      </w:r>
+    </w:p>
+    <w:p>
+      <w:pPr>
+        <w:pStyle w:val="ListParagraph"/>
+        <w:numPr>
+          <w:ilvl w:val="0"/>
+          <w:numId w:val="4"/>
+        </w:numPr>
+        <w:spacing w:after="0" w:line="259" w:lineRule="auto"/>
+        <w:rPr>
+          <w:rFonts w:ascii="Aptos" w:eastAsia="Aptos" w:hAnsi="Aptos" w:cs="Aptos"/>
+          <w:sz w:val="22"/>
+        </w:rPr>
+      </w:pPr>
+      <w:r>
+        <w:rPr>
+          <w:rFonts w:ascii="Aptos" w:eastAsia="Aptos" w:hAnsi="Aptos" w:cs="Aptos"/>
+          <w:sz w:val="22"/>
+        </w:rPr>
+        <w:t xml:space="preserve">git </w:t>
+      </w:r>
+      <w:proofErr w:type="gramStart"/>
+      <w:r>
+        <w:rPr>
+          <w:rFonts w:ascii="Aptos" w:eastAsia="Aptos" w:hAnsi="Aptos" w:cs="Aptos"/>
+          <w:sz w:val="22"/>
+        </w:rPr>
+        <w:t>add .</w:t>
+      </w:r>
+      <w:proofErr w:type="gramEnd"/>
+      <w:r>
+        <w:rPr>
+          <w:rFonts w:ascii="Aptos" w:eastAsia="Aptos" w:hAnsi="Aptos" w:cs="Aptos"/>
+          <w:sz w:val="22"/>
+        </w:rPr>
+        <w:t xml:space="preserve"> – add files to staging area</w:t>
+      </w:r>
+      <w:r>
+        <w:rPr>
+          <w:rFonts w:ascii="Aptos" w:eastAsia="Aptos" w:hAnsi="Aptos" w:cs="Aptos"/>
+          <w:sz w:val="22"/>
+        </w:rPr>
+        <w:t>, add all modified and untracked files in the current directory</w:t>
+      </w:r>
+    </w:p>
+    <w:p>
+      <w:pPr>
+        <w:pStyle w:val="ListParagraph"/>
+        <w:numPr>
+          <w:ilvl w:val="0"/>
+          <w:numId w:val="4"/>
+        </w:numPr>
+        <w:spacing w:after="0" w:line="259" w:lineRule="auto"/>
+        <w:rPr>
+          <w:rFonts w:ascii="Aptos" w:eastAsia="Aptos" w:hAnsi="Aptos" w:cs="Aptos"/>
+          <w:sz w:val="22"/>
+        </w:rPr>
+      </w:pPr>
+      <w:r>
+        <w:rPr>
+          <w:rFonts w:ascii="Aptos" w:eastAsia="Aptos" w:hAnsi="Aptos" w:cs="Aptos"/>
+          <w:sz w:val="22"/>
+        </w:rPr>
+        <w:t xml:space="preserve">git add -u – add all modified and </w:t>
+      </w:r>
+      <w:r>
+        <w:rPr>
+          <w:rFonts w:ascii="Aptos" w:eastAsia="Aptos" w:hAnsi="Aptos" w:cs="Aptos"/>
+          <w:sz w:val="22"/>
+        </w:rPr>
+        <w:t>untracked</w:t>
+      </w:r>
+      <w:r>
+        <w:rPr>
+          <w:rFonts w:ascii="Aptos" w:eastAsia="Aptos" w:hAnsi="Aptos" w:cs="Aptos"/>
+          <w:sz w:val="22"/>
+        </w:rPr>
+        <w:t xml:space="preserve"> </w:t>
+      </w:r>
+      <w:proofErr w:type="gramStart"/>
+      <w:r>
+        <w:rPr>
+          <w:rFonts w:ascii="Aptos" w:eastAsia="Aptos" w:hAnsi="Aptos" w:cs="Aptos"/>
+          <w:sz w:val="22"/>
+        </w:rPr>
+        <w:t>files</w:t>
+      </w:r>
+      <w:proofErr w:type="gramEnd"/>
+    </w:p>
+    <w:p>
+      <w:pPr>
+        <w:pStyle w:val="ListParagraph"/>
+        <w:numPr>
+          <w:ilvl w:val="0"/>
+          <w:numId w:val="4"/>
+        </w:numPr>
+        <w:spacing w:after="0" w:line="259" w:lineRule="auto"/>
+        <w:rPr>
+          <w:rFonts w:ascii="Aptos" w:eastAsia="Aptos" w:hAnsi="Aptos" w:cs="Aptos"/>
+          <w:sz w:val="22"/>
+        </w:rPr>
+      </w:pPr>
+      <w:r>
+        <w:rPr>
+          <w:rFonts w:ascii="Aptos" w:eastAsia="Aptos" w:hAnsi="Aptos" w:cs="Aptos"/>
+          <w:sz w:val="22"/>
+        </w:rPr>
+        <w:t xml:space="preserve">git add -A – add all modified and </w:t>
+      </w:r>
+      <w:r>
+        <w:rPr>
+          <w:rFonts w:ascii="Aptos" w:eastAsia="Aptos" w:hAnsi="Aptos" w:cs="Aptos"/>
+          <w:sz w:val="22"/>
+        </w:rPr>
+        <w:t xml:space="preserve">untracked </w:t>
+      </w:r>
+      <w:r>
+        <w:rPr>
+          <w:rFonts w:ascii="Aptos" w:eastAsia="Aptos" w:hAnsi="Aptos" w:cs="Aptos"/>
+          <w:sz w:val="22"/>
+        </w:rPr>
+        <w:t>files</w:t>
+      </w:r>
+      <w:r>
+        <w:rPr>
+          <w:rFonts w:ascii="Aptos" w:eastAsia="Aptos" w:hAnsi="Aptos" w:cs="Aptos"/>
+          <w:sz w:val="22"/>
+        </w:rPr>
+        <w:t xml:space="preserve"> in the entire </w:t>
+      </w:r>
+      <w:proofErr w:type="gramStart"/>
+      <w:r>
+        <w:rPr>
+          <w:rFonts w:ascii="Aptos" w:eastAsia="Aptos" w:hAnsi="Aptos" w:cs="Aptos"/>
+          <w:sz w:val="22"/>
+        </w:rPr>
+        <w:t>repository</w:t>
+      </w:r>
+      <w:proofErr w:type="gramEnd"/>
+    </w:p>
+    <w:p>
+      <w:pPr>
+        <w:pStyle w:val="ListParagraph"/>
+        <w:numPr>
+          <w:ilvl w:val="0"/>
+          <w:numId w:val="4"/>
+        </w:numPr>
+        <w:spacing w:after="0" w:line="259" w:lineRule="auto"/>
+        <w:rPr>
+          <w:rFonts w:ascii="Aptos" w:eastAsia="Aptos" w:hAnsi="Aptos" w:cs="Aptos"/>
+          <w:sz w:val="22"/>
+        </w:rPr>
+      </w:pPr>
+      <w:r>
+        <w:rPr>
+          <w:rFonts w:ascii="Aptos" w:eastAsia="Aptos" w:hAnsi="Aptos" w:cs="Aptos"/>
+          <w:sz w:val="22"/>
+        </w:rPr>
+        <w:t xml:space="preserve">git reset filename – to undo an add </w:t>
+      </w:r>
+      <w:proofErr w:type="gramStart"/>
+      <w:r>
+        <w:rPr>
+          <w:rFonts w:ascii="Aptos" w:eastAsia="Aptos" w:hAnsi="Aptos" w:cs="Aptos"/>
+          <w:sz w:val="22"/>
+        </w:rPr>
+        <w:t>operation</w:t>
+      </w:r>
+      <w:proofErr w:type="gramEnd"/>
+    </w:p>
+    <w:p>
+      <w:pPr>
+        <w:pStyle w:val="ListParagraph"/>
+        <w:numPr>
+          <w:ilvl w:val="0"/>
+          <w:numId w:val="4"/>
+        </w:numPr>
+        <w:spacing w:after="0" w:line="259" w:lineRule="auto"/>
+        <w:rPr>
+          <w:rFonts w:ascii="Aptos" w:eastAsia="Aptos" w:hAnsi="Aptos" w:cs="Aptos"/>
+          <w:sz w:val="22"/>
+        </w:rPr>
+      </w:pPr>
+      <w:r>
+        <w:rPr>
+          <w:rFonts w:ascii="Aptos" w:eastAsia="Aptos" w:hAnsi="Aptos" w:cs="Aptos"/>
+          <w:sz w:val="22"/>
+        </w:rPr>
+        <w:t xml:space="preserve">git status – </w:t>
+      </w:r>
+      <w:r>
+        <w:rPr>
+          <w:rFonts w:ascii="Aptos" w:eastAsia="Aptos" w:hAnsi="Aptos" w:cs="Aptos"/>
+          <w:sz w:val="22"/>
+        </w:rPr>
+        <w:t xml:space="preserve">display the state of the working directory and the staging </w:t>
+      </w:r>
+      <w:proofErr w:type="gramStart"/>
+      <w:r>
+        <w:rPr>
+          <w:rFonts w:ascii="Aptos" w:eastAsia="Aptos" w:hAnsi="Aptos" w:cs="Aptos"/>
+          <w:sz w:val="22"/>
+        </w:rPr>
+        <w:t>area</w:t>
+      </w:r>
+      <w:proofErr w:type="gramEnd"/>
+    </w:p>
+    <w:p>
+      <w:pPr>
+        <w:pStyle w:val="ListParagraph"/>
+        <w:numPr>
+          <w:ilvl w:val="0"/>
+          <w:numId w:val="4"/>
+        </w:numPr>
+        <w:spacing w:after="0" w:line="259" w:lineRule="auto"/>
+        <w:rPr>
+          <w:rFonts w:ascii="Aptos" w:eastAsia="Aptos" w:hAnsi="Aptos" w:cs="Aptos"/>
+          <w:sz w:val="22"/>
+        </w:rPr>
+      </w:pPr>
+      <w:r>
+        <w:rPr>
+          <w:rFonts w:ascii="Aptos" w:eastAsia="Aptos" w:hAnsi="Aptos" w:cs="Aptos"/>
+          <w:sz w:val="22"/>
+        </w:rPr>
+        <w:t>git log</w:t>
+      </w:r>
+      <w:r>
+        <w:rPr>
+          <w:rFonts w:ascii="Aptos" w:eastAsia="Aptos" w:hAnsi="Aptos" w:cs="Aptos"/>
+          <w:sz w:val="22"/>
+        </w:rPr>
+        <w:t xml:space="preserve"> – display the most recent </w:t>
+      </w:r>
+      <w:proofErr w:type="gramStart"/>
+      <w:r>
+        <w:rPr>
+          <w:rFonts w:ascii="Aptos" w:eastAsia="Aptos" w:hAnsi="Aptos" w:cs="Aptos"/>
+          <w:sz w:val="22"/>
+        </w:rPr>
+        <w:t>commits</w:t>
+      </w:r>
+      <w:proofErr w:type="gramEnd"/>
+    </w:p>
+    <w:p>
+      <w:pPr>
+        <w:pStyle w:val="ListParagraph"/>
+        <w:numPr>
+          <w:ilvl w:val="0"/>
+          <w:numId w:val="4"/>
+        </w:numPr>
+        <w:spacing w:after="0" w:line="259" w:lineRule="auto"/>
+        <w:rPr>
+          <w:rFonts w:ascii="Aptos" w:eastAsia="Aptos" w:hAnsi="Aptos" w:cs="Aptos"/>
+          <w:sz w:val="22"/>
+        </w:rPr>
+      </w:pPr>
+      <w:r>
+        <w:rPr>
+          <w:rFonts w:ascii="Aptos" w:eastAsia="Aptos" w:hAnsi="Aptos" w:cs="Aptos"/>
+          <w:sz w:val="22"/>
+        </w:rPr>
+        <w:t>git commit -m “file added” – m is message here</w:t>
+      </w:r>
+      <w:r>
+        <w:rPr>
+          <w:rFonts w:ascii="Aptos" w:eastAsia="Aptos" w:hAnsi="Aptos" w:cs="Aptos"/>
+          <w:sz w:val="22"/>
+        </w:rPr>
+        <w:t xml:space="preserve">, records changes to the </w:t>
+      </w:r>
+      <w:proofErr w:type="gramStart"/>
+      <w:r>
+        <w:rPr>
+          <w:rFonts w:ascii="Aptos" w:eastAsia="Aptos" w:hAnsi="Aptos" w:cs="Aptos"/>
+          <w:sz w:val="22"/>
+        </w:rPr>
+        <w:t>repository</w:t>
+      </w:r>
+      <w:proofErr w:type="gramEnd"/>
+    </w:p>
+    <w:p>
+      <w:pPr>
+        <w:pStyle w:val="ListParagraph"/>
+        <w:numPr>
+          <w:ilvl w:val="0"/>
+          <w:numId w:val="4"/>
+        </w:numPr>
+        <w:spacing w:after="0" w:line="259" w:lineRule="auto"/>
+        <w:rPr>
+          <w:rFonts w:ascii="Aptos" w:eastAsia="Aptos" w:hAnsi="Aptos" w:cs="Aptos"/>
+          <w:sz w:val="22"/>
+        </w:rPr>
+      </w:pPr>
+      <w:r>
+        <w:rPr>
+          <w:rFonts w:ascii="Aptos" w:eastAsia="Aptos" w:hAnsi="Aptos" w:cs="Aptos"/>
+          <w:sz w:val="22"/>
+        </w:rPr>
+        <w:t xml:space="preserve">git commit -am “file added” – a is to add </w:t>
+      </w:r>
+      <w:r>
+        <w:rPr>
+          <w:rFonts w:ascii="Aptos" w:eastAsia="Aptos" w:hAnsi="Aptos" w:cs="Aptos"/>
+          <w:sz w:val="22"/>
+        </w:rPr>
+        <w:t>all</w:t>
+      </w:r>
+      <w:r>
+        <w:rPr>
+          <w:rFonts w:ascii="Aptos" w:eastAsia="Aptos" w:hAnsi="Aptos" w:cs="Aptos"/>
+          <w:sz w:val="22"/>
+        </w:rPr>
+        <w:t xml:space="preserve"> </w:t>
+      </w:r>
+      <w:r>
+        <w:rPr>
+          <w:rFonts w:ascii="Aptos" w:eastAsia="Aptos" w:hAnsi="Aptos" w:cs="Aptos"/>
+          <w:sz w:val="22"/>
+        </w:rPr>
+        <w:t>the</w:t>
+      </w:r>
+      <w:r>
+        <w:rPr>
+          <w:rFonts w:ascii="Aptos" w:eastAsia="Aptos" w:hAnsi="Aptos" w:cs="Aptos"/>
+          <w:sz w:val="22"/>
+        </w:rPr>
+        <w:t xml:space="preserve"> </w:t>
+      </w:r>
+      <w:r>
+        <w:rPr>
+          <w:rFonts w:ascii="Aptos" w:eastAsia="Aptos" w:hAnsi="Aptos" w:cs="Aptos"/>
+          <w:sz w:val="22"/>
+        </w:rPr>
+        <w:t>files.</w:t>
+      </w:r>
+      <w:r>
+        <w:rPr>
+          <w:rFonts w:ascii="Aptos" w:eastAsia="Aptos" w:hAnsi="Aptos" w:cs="Aptos"/>
+          <w:sz w:val="22"/>
+        </w:rPr>
+        <w:t xml:space="preserve"> </w:t>
+      </w:r>
+    </w:p>
+    <w:p>
+      <w:pPr>
+        <w:pStyle w:val="ListParagraph"/>
+        <w:numPr>
+          <w:ilvl w:val="0"/>
+          <w:numId w:val="4"/>
+        </w:numPr>
+        <w:spacing w:after="0" w:line="259" w:lineRule="auto"/>
+        <w:rPr>
+          <w:rFonts w:ascii="Aptos" w:eastAsia="Aptos" w:hAnsi="Aptos" w:cs="Aptos"/>
+          <w:sz w:val="22"/>
+        </w:rPr>
+      </w:pPr>
+      <w:r>
+        <w:rPr>
+          <w:rFonts w:ascii="Aptos" w:eastAsia="Aptos" w:hAnsi="Aptos" w:cs="Aptos"/>
+          <w:sz w:val="22"/>
+        </w:rPr>
+        <w:t xml:space="preserve">git rm --cached index.html – does not track the </w:t>
+      </w:r>
+      <w:r>
+        <w:rPr>
+          <w:rFonts w:ascii="Aptos" w:eastAsia="Aptos" w:hAnsi="Aptos" w:cs="Aptos"/>
+          <w:sz w:val="22"/>
+        </w:rPr>
+        <w:t>file.</w:t>
+      </w:r>
+    </w:p>
+    <w:p>
+      <w:pPr>
+        <w:pStyle w:val="ListParagraph"/>
+        <w:numPr>
+          <w:ilvl w:val="0"/>
+          <w:numId w:val="4"/>
+        </w:numPr>
+        <w:spacing w:after="0" w:line="259" w:lineRule="auto"/>
+        <w:rPr>
+          <w:rFonts w:ascii="Aptos" w:eastAsia="Aptos" w:hAnsi="Aptos" w:cs="Aptos"/>
+          <w:sz w:val="22"/>
+        </w:rPr>
+      </w:pPr>
+      <w:r>
+        <w:rPr>
+          <w:rFonts w:ascii="Aptos" w:eastAsia="Aptos" w:hAnsi="Aptos" w:cs="Aptos"/>
+          <w:sz w:val="22"/>
+        </w:rPr>
+        <w:t xml:space="preserve">git checkout </w:t>
+      </w:r>
+      <w:proofErr w:type="spellStart"/>
+      <w:r>
+        <w:rPr>
+          <w:rFonts w:ascii="Aptos" w:eastAsia="Aptos" w:hAnsi="Aptos" w:cs="Aptos"/>
+          <w:sz w:val="22"/>
+        </w:rPr>
+        <w:t>commitid</w:t>
+      </w:r>
+      <w:proofErr w:type="spellEnd"/>
+      <w:r>
+        <w:rPr>
+          <w:rFonts w:ascii="Aptos" w:eastAsia="Aptos" w:hAnsi="Aptos" w:cs="Aptos"/>
+          <w:sz w:val="22"/>
+        </w:rPr>
+        <w:t xml:space="preserve"> – to move to that particular commit </w:t>
+      </w:r>
+      <w:proofErr w:type="gramStart"/>
+      <w:r>
+        <w:rPr>
+          <w:rFonts w:ascii="Aptos" w:eastAsia="Aptos" w:hAnsi="Aptos" w:cs="Aptos"/>
+          <w:sz w:val="22"/>
+        </w:rPr>
+        <w:t>ID</w:t>
+      </w:r>
+      <w:proofErr w:type="gramEnd"/>
+    </w:p>
+    <w:p>
+      <w:pPr>
+        <w:pStyle w:val="ListParagraph"/>
+        <w:numPr>
+          <w:ilvl w:val="0"/>
+          <w:numId w:val="4"/>
+        </w:numPr>
+        <w:spacing w:after="0" w:line="259" w:lineRule="auto"/>
+        <w:rPr>
+          <w:rFonts w:ascii="Aptos" w:eastAsia="Aptos" w:hAnsi="Aptos" w:cs="Aptos"/>
+          <w:sz w:val="22"/>
+        </w:rPr>
+      </w:pPr>
+      <w:r>
+        <w:rPr>
+          <w:rFonts w:ascii="Aptos" w:eastAsia="Aptos" w:hAnsi="Aptos" w:cs="Aptos"/>
+          <w:sz w:val="22"/>
+        </w:rPr>
+        <w:t xml:space="preserve">git </w:t>
+      </w:r>
+      <w:proofErr w:type="gramStart"/>
+      <w:r>
+        <w:rPr>
+          <w:rFonts w:ascii="Aptos" w:eastAsia="Aptos" w:hAnsi="Aptos" w:cs="Aptos"/>
+          <w:sz w:val="22"/>
+        </w:rPr>
+        <w:t>checkout .</w:t>
+      </w:r>
+      <w:proofErr w:type="gramEnd"/>
+      <w:r>
+        <w:rPr>
+          <w:rFonts w:ascii="Aptos" w:eastAsia="Aptos" w:hAnsi="Aptos" w:cs="Aptos"/>
+          <w:sz w:val="22"/>
+        </w:rPr>
+        <w:t xml:space="preserve"> – should be given after git add to remove the changes from staging area</w:t>
+      </w:r>
+    </w:p>
+    <w:p>
+      <w:pPr>
+        <w:pStyle w:val="ListParagraph"/>
+        <w:numPr>
+          <w:ilvl w:val="0"/>
+          <w:numId w:val="4"/>
+        </w:numPr>
+        <w:spacing w:after="0" w:line="259" w:lineRule="auto"/>
+        <w:rPr>
+          <w:rFonts w:ascii="Aptos" w:eastAsia="Aptos" w:hAnsi="Aptos" w:cs="Aptos"/>
+          <w:sz w:val="22"/>
+        </w:rPr>
+      </w:pPr>
+      <w:r>
+        <w:rPr>
+          <w:rFonts w:ascii="Aptos" w:eastAsia="Aptos" w:hAnsi="Aptos" w:cs="Aptos"/>
+          <w:sz w:val="22"/>
+        </w:rPr>
+        <w:t xml:space="preserve">git diff – shows the changes done in all files, compare the changes after the latest </w:t>
+      </w:r>
+      <w:proofErr w:type="gramStart"/>
+      <w:r>
+        <w:rPr>
+          <w:rFonts w:ascii="Aptos" w:eastAsia="Aptos" w:hAnsi="Aptos" w:cs="Aptos"/>
+          <w:sz w:val="22"/>
+        </w:rPr>
+        <w:t>commit</w:t>
+      </w:r>
+      <w:proofErr w:type="gramEnd"/>
+    </w:p>
+    <w:p>
+      <w:pPr>
+        <w:pStyle w:val="ListParagraph"/>
+        <w:numPr>
+          <w:ilvl w:val="0"/>
+          <w:numId w:val="4"/>
+        </w:numPr>
+        <w:spacing w:after="0" w:line="259" w:lineRule="auto"/>
+        <w:rPr>
+          <w:rFonts w:ascii="Aptos" w:eastAsia="Aptos" w:hAnsi="Aptos" w:cs="Aptos"/>
+          <w:sz w:val="22"/>
+        </w:rPr>
+      </w:pPr>
+      <w:r>
+        <w:rPr>
+          <w:rFonts w:ascii="Aptos" w:eastAsia="Aptos" w:hAnsi="Aptos" w:cs="Aptos"/>
+          <w:sz w:val="22"/>
+        </w:rPr>
+        <w:t>git diff index.html</w:t>
+      </w:r>
+    </w:p>
+    <w:p>
+      <w:pPr>
+        <w:pStyle w:val="ListParagraph"/>
+        <w:numPr>
+          <w:ilvl w:val="0"/>
+          <w:numId w:val="4"/>
+        </w:numPr>
+        <w:spacing w:after="0" w:line="259" w:lineRule="auto"/>
+        <w:rPr>
+          <w:rFonts w:ascii="Aptos" w:eastAsia="Aptos" w:hAnsi="Aptos" w:cs="Aptos"/>
+          <w:sz w:val="22"/>
+        </w:rPr>
+      </w:pPr>
+      <w:r>
+        <w:rPr>
+          <w:rFonts w:ascii="Aptos" w:eastAsia="Aptos" w:hAnsi="Aptos" w:cs="Aptos"/>
+          <w:sz w:val="22"/>
+        </w:rPr>
+        <w:t xml:space="preserve">git branch test – create a </w:t>
+      </w:r>
+      <w:proofErr w:type="gramStart"/>
+      <w:r>
+        <w:rPr>
+          <w:rFonts w:ascii="Aptos" w:eastAsia="Aptos" w:hAnsi="Aptos" w:cs="Aptos"/>
+          <w:sz w:val="22"/>
+        </w:rPr>
+        <w:t>branch</w:t>
+      </w:r>
+      <w:proofErr w:type="gramEnd"/>
+    </w:p>
+    <w:p>
+      <w:pPr>
+        <w:pStyle w:val="ListParagraph"/>
+        <w:numPr>
+          <w:ilvl w:val="0"/>
+          <w:numId w:val="4"/>
+        </w:numPr>
+        <w:spacing w:after="0" w:line="259" w:lineRule="auto"/>
+        <w:rPr>
+          <w:rFonts w:ascii="Aptos" w:eastAsia="Aptos" w:hAnsi="Aptos" w:cs="Aptos"/>
+          <w:sz w:val="22"/>
+        </w:rPr>
+      </w:pPr>
+      <w:r>
+        <w:rPr>
+          <w:rFonts w:ascii="Aptos" w:eastAsia="Aptos" w:hAnsi="Aptos" w:cs="Aptos"/>
+          <w:sz w:val="22"/>
+        </w:rPr>
+        <w:t>git checkout test – shift to test branch</w:t>
+      </w:r>
+    </w:p>
+    <w:p>
+      <w:pPr>
+        <w:pStyle w:val="ListParagraph"/>
+        <w:numPr>
+          <w:ilvl w:val="0"/>
+          <w:numId w:val="4"/>
+        </w:numPr>
+        <w:spacing w:after="0" w:line="259" w:lineRule="auto"/>
+        <w:rPr>
+          <w:rFonts w:ascii="Aptos" w:eastAsia="Aptos" w:hAnsi="Aptos" w:cs="Aptos"/>
+          <w:sz w:val="22"/>
+        </w:rPr>
+      </w:pPr>
+      <w:r>
+        <w:rPr>
+          <w:rFonts w:ascii="Aptos" w:eastAsia="Aptos" w:hAnsi="Aptos" w:cs="Aptos"/>
+          <w:sz w:val="22"/>
+        </w:rPr>
+        <w:t xml:space="preserve">git checkout -b </w:t>
+      </w:r>
+      <w:proofErr w:type="spellStart"/>
+      <w:r>
+        <w:rPr>
+          <w:rFonts w:ascii="Aptos" w:eastAsia="Aptos" w:hAnsi="Aptos" w:cs="Aptos"/>
+          <w:sz w:val="22"/>
+        </w:rPr>
+        <w:t>branchname</w:t>
+      </w:r>
+      <w:proofErr w:type="spellEnd"/>
+      <w:r>
+        <w:rPr>
+          <w:rFonts w:ascii="Aptos" w:eastAsia="Aptos" w:hAnsi="Aptos" w:cs="Aptos"/>
+          <w:sz w:val="22"/>
+        </w:rPr>
+        <w:t xml:space="preserve"> – create a new branch and </w:t>
+      </w:r>
+      <w:r>
+        <w:rPr>
+          <w:rFonts w:ascii="Aptos" w:eastAsia="Aptos" w:hAnsi="Aptos" w:cs="Aptos"/>
+          <w:sz w:val="22"/>
+        </w:rPr>
+        <w:t>switch</w:t>
+      </w:r>
+      <w:r>
+        <w:rPr>
+          <w:rFonts w:ascii="Aptos" w:eastAsia="Aptos" w:hAnsi="Aptos" w:cs="Aptos"/>
+          <w:sz w:val="22"/>
+        </w:rPr>
+        <w:t xml:space="preserve"> to </w:t>
+      </w:r>
+      <w:proofErr w:type="gramStart"/>
+      <w:r>
+        <w:rPr>
+          <w:rFonts w:ascii="Aptos" w:eastAsia="Aptos" w:hAnsi="Aptos" w:cs="Aptos"/>
+          <w:sz w:val="22"/>
+        </w:rPr>
+        <w:t>it</w:t>
+      </w:r>
+      <w:proofErr w:type="gramEnd"/>
+    </w:p>
+    <w:p>
+      <w:pPr>
+        <w:pStyle w:val="ListParagraph"/>
+        <w:numPr>
+          <w:ilvl w:val="0"/>
+          <w:numId w:val="4"/>
+        </w:numPr>
+        <w:spacing w:after="0" w:line="259" w:lineRule="auto"/>
+        <w:rPr>
+          <w:rFonts w:ascii="Aptos" w:eastAsia="Aptos" w:hAnsi="Aptos" w:cs="Aptos"/>
+          <w:sz w:val="22"/>
+        </w:rPr>
+      </w:pPr>
+      <w:r>
+        <w:rPr>
+          <w:rFonts w:ascii="Aptos" w:eastAsia="Aptos" w:hAnsi="Aptos" w:cs="Aptos"/>
+          <w:sz w:val="22"/>
+        </w:rPr>
+        <w:t xml:space="preserve">git diff master – compares test branch with master </w:t>
+      </w:r>
+      <w:proofErr w:type="gramStart"/>
+      <w:r>
+        <w:rPr>
+          <w:rFonts w:ascii="Aptos" w:eastAsia="Aptos" w:hAnsi="Aptos" w:cs="Aptos"/>
+          <w:sz w:val="22"/>
+        </w:rPr>
+        <w:t>branch</w:t>
+      </w:r>
+      <w:proofErr w:type="gramEnd"/>
+    </w:p>
+    <w:p>
+      <w:pPr>
+        <w:pStyle w:val="ListParagraph"/>
+        <w:numPr>
+          <w:ilvl w:val="0"/>
+          <w:numId w:val="4"/>
+        </w:numPr>
+        <w:spacing w:after="0" w:line="259" w:lineRule="auto"/>
+        <w:rPr>
+          <w:rFonts w:ascii="Aptos" w:eastAsia="Aptos" w:hAnsi="Aptos" w:cs="Aptos"/>
+          <w:sz w:val="22"/>
+        </w:rPr>
+      </w:pPr>
+      <w:r>
+        <w:rPr>
+          <w:rFonts w:ascii="Aptos" w:eastAsia="Aptos" w:hAnsi="Aptos" w:cs="Aptos"/>
+          <w:sz w:val="22"/>
+        </w:rPr>
+        <w:t xml:space="preserve">git diff </w:t>
+      </w:r>
+      <w:proofErr w:type="spellStart"/>
+      <w:r>
+        <w:rPr>
+          <w:rFonts w:ascii="Aptos" w:eastAsia="Aptos" w:hAnsi="Aptos" w:cs="Aptos"/>
+          <w:sz w:val="22"/>
+        </w:rPr>
+        <w:t>commitid</w:t>
+      </w:r>
+      <w:proofErr w:type="spellEnd"/>
+      <w:r>
+        <w:rPr>
+          <w:rFonts w:ascii="Aptos" w:eastAsia="Aptos" w:hAnsi="Aptos" w:cs="Aptos"/>
+          <w:sz w:val="22"/>
+        </w:rPr>
+        <w:t xml:space="preserve"> </w:t>
+      </w:r>
+      <w:proofErr w:type="spellStart"/>
+      <w:r>
+        <w:rPr>
+          <w:rFonts w:ascii="Aptos" w:eastAsia="Aptos" w:hAnsi="Aptos" w:cs="Aptos"/>
+          <w:sz w:val="22"/>
+        </w:rPr>
+        <w:t>commitid</w:t>
+      </w:r>
+      <w:proofErr w:type="spellEnd"/>
+      <w:r>
+        <w:rPr>
+          <w:rFonts w:ascii="Aptos" w:eastAsia="Aptos" w:hAnsi="Aptos" w:cs="Aptos"/>
+          <w:sz w:val="22"/>
+        </w:rPr>
+        <w:t xml:space="preserve"> – shows difference between two </w:t>
+      </w:r>
+      <w:proofErr w:type="gramStart"/>
+      <w:r>
+        <w:rPr>
+          <w:rFonts w:ascii="Aptos" w:eastAsia="Aptos" w:hAnsi="Aptos" w:cs="Aptos"/>
+          <w:sz w:val="22"/>
+        </w:rPr>
+        <w:t>commits</w:t>
+      </w:r>
+      <w:proofErr w:type="gramEnd"/>
+    </w:p>
+    <w:p>
+      <w:pPr>
+        <w:pStyle w:val="ListParagraph"/>
+        <w:numPr>
+          <w:ilvl w:val="0"/>
+          <w:numId w:val="4"/>
+        </w:numPr>
+        <w:spacing w:after="0" w:line="259" w:lineRule="auto"/>
+        <w:rPr>
+          <w:rFonts w:ascii="Aptos" w:eastAsia="Aptos" w:hAnsi="Aptos" w:cs="Aptos"/>
+          <w:sz w:val="22"/>
+        </w:rPr>
+      </w:pPr>
+      <w:r>
+        <w:rPr>
+          <w:rFonts w:ascii="Aptos" w:eastAsia="Aptos" w:hAnsi="Aptos" w:cs="Aptos"/>
+          <w:sz w:val="22"/>
+        </w:rPr>
+        <w:t xml:space="preserve">branch – changes made in the branch before the previous commit will be </w:t>
+      </w:r>
+      <w:proofErr w:type="gramStart"/>
+      <w:r>
+        <w:rPr>
+          <w:rFonts w:ascii="Aptos" w:eastAsia="Aptos" w:hAnsi="Aptos" w:cs="Aptos"/>
+          <w:sz w:val="22"/>
+        </w:rPr>
+        <w:t>available</w:t>
+      </w:r>
+      <w:proofErr w:type="gramEnd"/>
+    </w:p>
+    <w:p>
+      <w:pPr>
+        <w:pStyle w:val="ListParagraph"/>
+        <w:numPr>
+          <w:ilvl w:val="0"/>
+          <w:numId w:val="4"/>
+        </w:numPr>
+        <w:spacing w:after="0" w:line="259" w:lineRule="auto"/>
+        <w:rPr>
+          <w:rFonts w:ascii="Aptos" w:eastAsia="Aptos" w:hAnsi="Aptos" w:cs="Aptos"/>
+          <w:sz w:val="22"/>
+        </w:rPr>
+      </w:pPr>
+      <w:r>
+        <w:rPr>
+          <w:rFonts w:ascii="Aptos" w:eastAsia="Aptos" w:hAnsi="Aptos" w:cs="Aptos"/>
+          <w:sz w:val="22"/>
+        </w:rPr>
+        <w:t xml:space="preserve">git branch – list the </w:t>
+      </w:r>
+      <w:proofErr w:type="gramStart"/>
+      <w:r>
+        <w:rPr>
+          <w:rFonts w:ascii="Aptos" w:eastAsia="Aptos" w:hAnsi="Aptos" w:cs="Aptos"/>
+          <w:sz w:val="22"/>
+        </w:rPr>
+        <w:t>branches</w:t>
+      </w:r>
+      <w:proofErr w:type="gramEnd"/>
+    </w:p>
+    <w:p>
+      <w:pPr>
+        <w:pStyle w:val="ListParagraph"/>
+        <w:numPr>
+          <w:ilvl w:val="0"/>
+          <w:numId w:val="4"/>
+        </w:numPr>
+        <w:spacing w:after="0" w:line="259" w:lineRule="auto"/>
+        <w:rPr>
+          <w:rFonts w:ascii="Aptos" w:eastAsia="Aptos" w:hAnsi="Aptos" w:cs="Aptos"/>
+          <w:sz w:val="22"/>
+        </w:rPr>
+      </w:pPr>
+      <w:r>
+        <w:rPr>
+          <w:rFonts w:ascii="Aptos" w:eastAsia="Aptos" w:hAnsi="Aptos" w:cs="Aptos"/>
+          <w:sz w:val="22"/>
+        </w:rPr>
         <w:lastRenderedPageBreak/>
-        <w:t>git log --</w:t>
+        <w:t xml:space="preserve">git branch release1.1 – create a </w:t>
+      </w:r>
+      <w:proofErr w:type="gramStart"/>
+      <w:r>
+        <w:rPr>
+          <w:rFonts w:ascii="Aptos" w:eastAsia="Aptos" w:hAnsi="Aptos" w:cs="Aptos"/>
+          <w:sz w:val="22"/>
+        </w:rPr>
+        <w:t>branch</w:t>
+      </w:r>
+      <w:proofErr w:type="gramEnd"/>
+    </w:p>
+    <w:p>
+      <w:pPr>
+        <w:pStyle w:val="ListParagraph"/>
+        <w:numPr>
+          <w:ilvl w:val="0"/>
+          <w:numId w:val="4"/>
+        </w:numPr>
+        <w:spacing w:after="0" w:line="259" w:lineRule="auto"/>
+        <w:rPr>
+          <w:rFonts w:ascii="Aptos" w:eastAsia="Aptos" w:hAnsi="Aptos" w:cs="Aptos"/>
+          <w:sz w:val="22"/>
+        </w:rPr>
+      </w:pPr>
+      <w:r>
+        <w:rPr>
+          <w:rFonts w:ascii="Aptos" w:eastAsia="Aptos" w:hAnsi="Aptos" w:cs="Aptos"/>
+          <w:sz w:val="22"/>
+        </w:rPr>
+        <w:t xml:space="preserve">git branch -d </w:t>
       </w:r>
       <w:proofErr w:type="spellStart"/>
       <w:r>
@@ -3630,24 +5939,45 @@
           <w:rFonts w:ascii="Aptos" w:eastAsia="Aptos" w:hAnsi="Aptos" w:cs="Aptos"/>
           <w:sz w:val="22"/>
         </w:rPr>
-        <w:t>oneline</w:t>
+        <w:t>branchname</w:t>
       </w:r>
       <w:proofErr w:type="spellEnd"/>
-    </w:p>
-    <w:p>
-      <w:pPr>
-        <w:spacing w:after="0" w:line="259" w:lineRule="auto"/>
-        <w:rPr>
-          <w:rFonts w:ascii="Aptos" w:eastAsia="Aptos" w:hAnsi="Aptos" w:cs="Aptos"/>
-          <w:sz w:val="22"/>
-        </w:rPr>
-      </w:pPr>
-      <w:r>
-        <w:rPr>
-          <w:rFonts w:ascii="Aptos" w:eastAsia="Aptos" w:hAnsi="Aptos" w:cs="Aptos"/>
-          <w:sz w:val="22"/>
-        </w:rPr>
-        <w:t xml:space="preserve">git tag -a v0.1 -m “Release 0.1” </w:t>
+      <w:r>
+        <w:rPr>
+          <w:rFonts w:ascii="Aptos" w:eastAsia="Aptos" w:hAnsi="Aptos" w:cs="Aptos"/>
+          <w:sz w:val="22"/>
+        </w:rPr>
+        <w:t xml:space="preserve"> – delete a </w:t>
+      </w:r>
+      <w:proofErr w:type="gramStart"/>
+      <w:r>
+        <w:rPr>
+          <w:rFonts w:ascii="Aptos" w:eastAsia="Aptos" w:hAnsi="Aptos" w:cs="Aptos"/>
+          <w:sz w:val="22"/>
+        </w:rPr>
+        <w:t>branch</w:t>
+      </w:r>
+      <w:proofErr w:type="gramEnd"/>
+    </w:p>
+    <w:p>
+      <w:pPr>
+        <w:pStyle w:val="ListParagraph"/>
+        <w:numPr>
+          <w:ilvl w:val="0"/>
+          <w:numId w:val="4"/>
+        </w:numPr>
+        <w:spacing w:after="0" w:line="259" w:lineRule="auto"/>
+        <w:rPr>
+          <w:rFonts w:ascii="Aptos" w:eastAsia="Aptos" w:hAnsi="Aptos" w:cs="Aptos"/>
+          <w:sz w:val="22"/>
+        </w:rPr>
+      </w:pPr>
+      <w:r>
+        <w:rPr>
+          <w:rFonts w:ascii="Aptos" w:eastAsia="Aptos" w:hAnsi="Aptos" w:cs="Aptos"/>
+          <w:sz w:val="22"/>
+        </w:rPr>
+        <w:t xml:space="preserve">git reset HEAD filename – to </w:t>
       </w:r>
       <w:proofErr w:type="spellStart"/>
       <w:r>
@@ -3655,59 +5985,650 @@
           <w:rFonts w:ascii="Aptos" w:eastAsia="Aptos" w:hAnsi="Aptos" w:cs="Aptos"/>
           <w:sz w:val="22"/>
         </w:rPr>
-        <w:t>commitid</w:t>
+        <w:t>unstage</w:t>
       </w:r>
       <w:proofErr w:type="spellEnd"/>
-    </w:p>
-    <w:p>
-      <w:pPr>
-        <w:spacing w:after="0" w:line="259" w:lineRule="auto"/>
-        <w:rPr>
-          <w:rFonts w:ascii="Aptos" w:eastAsia="Aptos" w:hAnsi="Aptos" w:cs="Aptos"/>
-          <w:sz w:val="22"/>
-        </w:rPr>
-      </w:pPr>
-      <w:r>
-        <w:rPr>
-          <w:rFonts w:ascii="Aptos" w:eastAsia="Aptos" w:hAnsi="Aptos" w:cs="Aptos"/>
-          <w:sz w:val="22"/>
-        </w:rPr>
-        <w:t>git show v0.1</w:t>
-      </w:r>
-    </w:p>
-    <w:p>
-      <w:pPr>
-        <w:spacing w:after="0" w:line="259" w:lineRule="auto"/>
-        <w:rPr>
-          <w:rFonts w:ascii="Aptos" w:eastAsia="Aptos" w:hAnsi="Aptos" w:cs="Aptos"/>
-          <w:sz w:val="22"/>
-        </w:rPr>
-      </w:pPr>
-      <w:r>
-        <w:rPr>
-          <w:rFonts w:ascii="Aptos" w:eastAsia="Aptos" w:hAnsi="Aptos" w:cs="Aptos"/>
-          <w:sz w:val="22"/>
-        </w:rPr>
-        <w:t>git tag</w:t>
-      </w:r>
-    </w:p>
-    <w:p>
-      <w:pPr>
-        <w:spacing w:after="0" w:line="259" w:lineRule="auto"/>
-        <w:rPr>
-          <w:rFonts w:ascii="Aptos" w:eastAsia="Aptos" w:hAnsi="Aptos" w:cs="Aptos"/>
-          <w:sz w:val="22"/>
-        </w:rPr>
-      </w:pPr>
-    </w:p>
-    <w:p>
-      <w:pPr>
-        <w:spacing w:after="0" w:line="259" w:lineRule="auto"/>
-        <w:rPr>
-          <w:rFonts w:ascii="Aptos" w:eastAsia="Aptos" w:hAnsi="Aptos" w:cs="Aptos"/>
-          <w:sz w:val="22"/>
-        </w:rPr>
-      </w:pPr>
+      <w:r>
+        <w:rPr>
+          <w:rFonts w:ascii="Aptos" w:eastAsia="Aptos" w:hAnsi="Aptos" w:cs="Aptos"/>
+          <w:sz w:val="22"/>
+        </w:rPr>
+        <w:t xml:space="preserve"> a file – to remove the changes </w:t>
+      </w:r>
+      <w:proofErr w:type="gramStart"/>
+      <w:r>
+        <w:rPr>
+          <w:rFonts w:ascii="Aptos" w:eastAsia="Aptos" w:hAnsi="Aptos" w:cs="Aptos"/>
+          <w:sz w:val="22"/>
+        </w:rPr>
+        <w:t>done</w:t>
+      </w:r>
+      <w:proofErr w:type="gramEnd"/>
+    </w:p>
+    <w:p>
+      <w:pPr>
+        <w:pStyle w:val="ListParagraph"/>
+        <w:numPr>
+          <w:ilvl w:val="0"/>
+          <w:numId w:val="4"/>
+        </w:numPr>
+        <w:spacing w:after="0" w:line="259" w:lineRule="auto"/>
+        <w:rPr>
+          <w:rFonts w:ascii="Aptos" w:eastAsia="Aptos" w:hAnsi="Aptos" w:cs="Aptos"/>
+          <w:sz w:val="22"/>
+        </w:rPr>
+      </w:pPr>
+      <w:r>
+        <w:rPr>
+          <w:rFonts w:ascii="Aptos" w:eastAsia="Aptos" w:hAnsi="Aptos" w:cs="Aptos"/>
+          <w:sz w:val="22"/>
+        </w:rPr>
+        <w:t xml:space="preserve">git clone </w:t>
+      </w:r>
+      <w:proofErr w:type="spellStart"/>
+      <w:r>
+        <w:rPr>
+          <w:rFonts w:ascii="Aptos" w:eastAsia="Aptos" w:hAnsi="Aptos" w:cs="Aptos"/>
+          <w:sz w:val="22"/>
+        </w:rPr>
+        <w:t>repositoryurl</w:t>
+      </w:r>
+      <w:proofErr w:type="spellEnd"/>
+      <w:r>
+        <w:rPr>
+          <w:rFonts w:ascii="Aptos" w:eastAsia="Aptos" w:hAnsi="Aptos" w:cs="Aptos"/>
+          <w:sz w:val="22"/>
+        </w:rPr>
+        <w:t xml:space="preserve"> – to make a local copy of the remote </w:t>
+      </w:r>
+      <w:proofErr w:type="gramStart"/>
+      <w:r>
+        <w:rPr>
+          <w:rFonts w:ascii="Aptos" w:eastAsia="Aptos" w:hAnsi="Aptos" w:cs="Aptos"/>
+          <w:sz w:val="22"/>
+        </w:rPr>
+        <w:t>repository</w:t>
+      </w:r>
+      <w:proofErr w:type="gramEnd"/>
+    </w:p>
+    <w:p>
+      <w:pPr>
+        <w:pStyle w:val="ListParagraph"/>
+        <w:numPr>
+          <w:ilvl w:val="0"/>
+          <w:numId w:val="4"/>
+        </w:numPr>
+        <w:spacing w:after="0" w:line="259" w:lineRule="auto"/>
+        <w:rPr>
+          <w:rFonts w:ascii="Aptos" w:eastAsia="Aptos" w:hAnsi="Aptos" w:cs="Aptos"/>
+          <w:sz w:val="22"/>
+        </w:rPr>
+      </w:pPr>
+      <w:r>
+        <w:rPr>
+          <w:rFonts w:ascii="Aptos" w:eastAsia="Aptos" w:hAnsi="Aptos" w:cs="Aptos"/>
+          <w:sz w:val="22"/>
+        </w:rPr>
+        <w:t xml:space="preserve">git clone </w:t>
+      </w:r>
+      <w:proofErr w:type="spellStart"/>
+      <w:r>
+        <w:rPr>
+          <w:rFonts w:ascii="Aptos" w:eastAsia="Aptos" w:hAnsi="Aptos" w:cs="Aptos"/>
+          <w:sz w:val="22"/>
+        </w:rPr>
+        <w:t>repositoryurl</w:t>
+      </w:r>
+      <w:proofErr w:type="spellEnd"/>
+      <w:r>
+        <w:rPr>
+          <w:rFonts w:ascii="Aptos" w:eastAsia="Aptos" w:hAnsi="Aptos" w:cs="Aptos"/>
+          <w:sz w:val="22"/>
+        </w:rPr>
+        <w:t xml:space="preserve"> </w:t>
+      </w:r>
+      <w:proofErr w:type="spellStart"/>
+      <w:r>
+        <w:rPr>
+          <w:rFonts w:ascii="Aptos" w:eastAsia="Aptos" w:hAnsi="Aptos" w:cs="Aptos"/>
+          <w:sz w:val="22"/>
+        </w:rPr>
+        <w:t>foldername</w:t>
+      </w:r>
+      <w:proofErr w:type="spellEnd"/>
+      <w:r>
+        <w:rPr>
+          <w:rFonts w:ascii="Aptos" w:eastAsia="Aptos" w:hAnsi="Aptos" w:cs="Aptos"/>
+          <w:sz w:val="22"/>
+        </w:rPr>
+        <w:t xml:space="preserve"> – to copy the contents to the particular </w:t>
+      </w:r>
+      <w:proofErr w:type="gramStart"/>
+      <w:r>
+        <w:rPr>
+          <w:rFonts w:ascii="Aptos" w:eastAsia="Aptos" w:hAnsi="Aptos" w:cs="Aptos"/>
+          <w:sz w:val="22"/>
+        </w:rPr>
+        <w:t>folder</w:t>
+      </w:r>
+      <w:proofErr w:type="gramEnd"/>
+    </w:p>
+    <w:p>
+      <w:pPr>
+        <w:pStyle w:val="ListParagraph"/>
+        <w:numPr>
+          <w:ilvl w:val="0"/>
+          <w:numId w:val="4"/>
+        </w:numPr>
+        <w:spacing w:after="0" w:line="259" w:lineRule="auto"/>
+        <w:rPr>
+          <w:rFonts w:ascii="Aptos" w:eastAsia="Aptos" w:hAnsi="Aptos" w:cs="Aptos"/>
+          <w:sz w:val="22"/>
+        </w:rPr>
+      </w:pPr>
+      <w:r>
+        <w:rPr>
+          <w:rFonts w:ascii="Aptos" w:eastAsia="Aptos" w:hAnsi="Aptos" w:cs="Aptos"/>
+          <w:sz w:val="22"/>
+        </w:rPr>
+        <w:t xml:space="preserve">git clone -b </w:t>
+      </w:r>
+      <w:proofErr w:type="spellStart"/>
+      <w:r>
+        <w:rPr>
+          <w:rFonts w:ascii="Aptos" w:eastAsia="Aptos" w:hAnsi="Aptos" w:cs="Aptos"/>
+          <w:sz w:val="22"/>
+        </w:rPr>
+        <w:t>branchname</w:t>
+      </w:r>
+      <w:proofErr w:type="spellEnd"/>
+      <w:r>
+        <w:rPr>
+          <w:rFonts w:ascii="Aptos" w:eastAsia="Aptos" w:hAnsi="Aptos" w:cs="Aptos"/>
+          <w:sz w:val="22"/>
+        </w:rPr>
+        <w:t xml:space="preserve"> </w:t>
+      </w:r>
+      <w:proofErr w:type="spellStart"/>
+      <w:r>
+        <w:rPr>
+          <w:rFonts w:ascii="Aptos" w:eastAsia="Aptos" w:hAnsi="Aptos" w:cs="Aptos"/>
+          <w:sz w:val="22"/>
+        </w:rPr>
+        <w:t>repositoryurl</w:t>
+      </w:r>
+      <w:proofErr w:type="spellEnd"/>
+      <w:r>
+        <w:rPr>
+          <w:rFonts w:ascii="Aptos" w:eastAsia="Aptos" w:hAnsi="Aptos" w:cs="Aptos"/>
+          <w:sz w:val="22"/>
+        </w:rPr>
+        <w:t xml:space="preserve"> – to copy the contents of a particular </w:t>
+      </w:r>
+      <w:proofErr w:type="gramStart"/>
+      <w:r>
+        <w:rPr>
+          <w:rFonts w:ascii="Aptos" w:eastAsia="Aptos" w:hAnsi="Aptos" w:cs="Aptos"/>
+          <w:sz w:val="22"/>
+        </w:rPr>
+        <w:t>branch</w:t>
+      </w:r>
+      <w:proofErr w:type="gramEnd"/>
+    </w:p>
+    <w:p>
+      <w:pPr>
+        <w:pStyle w:val="ListParagraph"/>
+        <w:numPr>
+          <w:ilvl w:val="0"/>
+          <w:numId w:val="4"/>
+        </w:numPr>
+        <w:spacing w:after="0" w:line="259" w:lineRule="auto"/>
+        <w:rPr>
+          <w:rFonts w:ascii="Aptos" w:eastAsia="Aptos" w:hAnsi="Aptos" w:cs="Aptos"/>
+          <w:sz w:val="22"/>
+        </w:rPr>
+      </w:pPr>
+      <w:r>
+        <w:rPr>
+          <w:rFonts w:ascii="Aptos" w:eastAsia="Aptos" w:hAnsi="Aptos" w:cs="Aptos"/>
+          <w:sz w:val="22"/>
+        </w:rPr>
+        <w:t xml:space="preserve">git show </w:t>
+      </w:r>
+      <w:proofErr w:type="gramStart"/>
+      <w:r>
+        <w:rPr>
+          <w:rFonts w:ascii="Aptos" w:eastAsia="Aptos" w:hAnsi="Aptos" w:cs="Aptos"/>
+          <w:sz w:val="22"/>
+        </w:rPr>
+        <w:t>HEAD</w:t>
+      </w:r>
+      <w:proofErr w:type="gramEnd"/>
+    </w:p>
+    <w:p>
+      <w:pPr>
+        <w:pStyle w:val="ListParagraph"/>
+        <w:numPr>
+          <w:ilvl w:val="0"/>
+          <w:numId w:val="4"/>
+        </w:numPr>
+        <w:spacing w:after="0" w:line="259" w:lineRule="auto"/>
+        <w:rPr>
+          <w:rFonts w:ascii="Aptos" w:eastAsia="Aptos" w:hAnsi="Aptos" w:cs="Aptos"/>
+          <w:sz w:val="22"/>
+        </w:rPr>
+      </w:pPr>
+      <w:r>
+        <w:rPr>
+          <w:rFonts w:ascii="Aptos" w:eastAsia="Aptos" w:hAnsi="Aptos" w:cs="Aptos"/>
+          <w:sz w:val="22"/>
+        </w:rPr>
+        <w:t xml:space="preserve">git merge </w:t>
+      </w:r>
+      <w:proofErr w:type="spellStart"/>
+      <w:r>
+        <w:rPr>
+          <w:rFonts w:ascii="Aptos" w:eastAsia="Aptos" w:hAnsi="Aptos" w:cs="Aptos"/>
+          <w:sz w:val="22"/>
+        </w:rPr>
+        <w:t>branchname</w:t>
+      </w:r>
+      <w:proofErr w:type="spellEnd"/>
+      <w:r>
+        <w:rPr>
+          <w:rFonts w:ascii="Aptos" w:eastAsia="Aptos" w:hAnsi="Aptos" w:cs="Aptos"/>
+          <w:sz w:val="22"/>
+        </w:rPr>
+        <w:t xml:space="preserve"> – to merge the </w:t>
+      </w:r>
+      <w:proofErr w:type="gramStart"/>
+      <w:r>
+        <w:rPr>
+          <w:rFonts w:ascii="Aptos" w:eastAsia="Aptos" w:hAnsi="Aptos" w:cs="Aptos"/>
+          <w:sz w:val="22"/>
+        </w:rPr>
+        <w:t>branches</w:t>
+      </w:r>
+      <w:proofErr w:type="gramEnd"/>
+    </w:p>
+    <w:p>
+      <w:pPr>
+        <w:pStyle w:val="ListParagraph"/>
+        <w:numPr>
+          <w:ilvl w:val="0"/>
+          <w:numId w:val="4"/>
+        </w:numPr>
+        <w:spacing w:after="0" w:line="259" w:lineRule="auto"/>
+        <w:rPr>
+          <w:rFonts w:ascii="Aptos" w:eastAsia="Aptos" w:hAnsi="Aptos" w:cs="Aptos"/>
+          <w:sz w:val="22"/>
+        </w:rPr>
+      </w:pPr>
+      <w:r>
+        <w:rPr>
+          <w:rFonts w:ascii="Aptos" w:eastAsia="Aptos" w:hAnsi="Aptos" w:cs="Aptos"/>
+          <w:sz w:val="22"/>
+        </w:rPr>
+        <w:t xml:space="preserve">git push -u origin master – to push master branch to </w:t>
+      </w:r>
+      <w:proofErr w:type="spellStart"/>
+      <w:r>
+        <w:rPr>
+          <w:rFonts w:ascii="Aptos" w:eastAsia="Aptos" w:hAnsi="Aptos" w:cs="Aptos"/>
+          <w:sz w:val="22"/>
+        </w:rPr>
+        <w:t>github</w:t>
+      </w:r>
+      <w:proofErr w:type="spellEnd"/>
+      <w:r>
+        <w:rPr>
+          <w:rFonts w:ascii="Aptos" w:eastAsia="Aptos" w:hAnsi="Aptos" w:cs="Aptos"/>
+          <w:sz w:val="22"/>
+        </w:rPr>
+        <w:t xml:space="preserve"> </w:t>
+      </w:r>
+      <w:proofErr w:type="gramStart"/>
+      <w:r>
+        <w:rPr>
+          <w:rFonts w:ascii="Aptos" w:eastAsia="Aptos" w:hAnsi="Aptos" w:cs="Aptos"/>
+          <w:sz w:val="22"/>
+        </w:rPr>
+        <w:t>repository</w:t>
+      </w:r>
+      <w:proofErr w:type="gramEnd"/>
+    </w:p>
+    <w:p>
+      <w:pPr>
+        <w:pStyle w:val="ListParagraph"/>
+        <w:numPr>
+          <w:ilvl w:val="0"/>
+          <w:numId w:val="4"/>
+        </w:numPr>
+        <w:spacing w:after="0" w:line="259" w:lineRule="auto"/>
+        <w:rPr>
+          <w:rFonts w:ascii="Aptos" w:eastAsia="Aptos" w:hAnsi="Aptos" w:cs="Aptos"/>
+          <w:sz w:val="22"/>
+        </w:rPr>
+      </w:pPr>
+      <w:r>
+        <w:rPr>
+          <w:rFonts w:ascii="Aptos" w:eastAsia="Aptos" w:hAnsi="Aptos" w:cs="Aptos"/>
+          <w:sz w:val="22"/>
+        </w:rPr>
+        <w:t xml:space="preserve">git </w:t>
+      </w:r>
+      <w:proofErr w:type="gramStart"/>
+      <w:r>
+        <w:rPr>
+          <w:rFonts w:ascii="Aptos" w:eastAsia="Aptos" w:hAnsi="Aptos" w:cs="Aptos"/>
+          <w:sz w:val="22"/>
+        </w:rPr>
+        <w:t>stash</w:t>
+      </w:r>
+      <w:proofErr w:type="gramEnd"/>
+      <w:r>
+        <w:rPr>
+          <w:rFonts w:ascii="Aptos" w:eastAsia="Aptos" w:hAnsi="Aptos" w:cs="Aptos"/>
+          <w:sz w:val="22"/>
+        </w:rPr>
+        <w:t xml:space="preserve"> save </w:t>
+      </w:r>
+      <w:proofErr w:type="spellStart"/>
+      <w:r>
+        <w:rPr>
+          <w:rFonts w:ascii="Aptos" w:eastAsia="Aptos" w:hAnsi="Aptos" w:cs="Aptos"/>
+          <w:sz w:val="22"/>
+        </w:rPr>
+        <w:t>dummy_changes</w:t>
+      </w:r>
+      <w:proofErr w:type="spellEnd"/>
+    </w:p>
+    <w:p>
+      <w:pPr>
+        <w:pStyle w:val="ListParagraph"/>
+        <w:numPr>
+          <w:ilvl w:val="0"/>
+          <w:numId w:val="4"/>
+        </w:numPr>
+        <w:spacing w:after="0" w:line="259" w:lineRule="auto"/>
+        <w:rPr>
+          <w:rFonts w:ascii="Aptos" w:eastAsia="Aptos" w:hAnsi="Aptos" w:cs="Aptos"/>
+          <w:sz w:val="22"/>
+        </w:rPr>
+      </w:pPr>
+      <w:r>
+        <w:rPr>
+          <w:rFonts w:ascii="Aptos" w:eastAsia="Aptos" w:hAnsi="Aptos" w:cs="Aptos"/>
+          <w:sz w:val="22"/>
+        </w:rPr>
+        <w:t>git stash list</w:t>
+      </w:r>
+    </w:p>
+    <w:p>
+      <w:pPr>
+        <w:pStyle w:val="ListParagraph"/>
+        <w:numPr>
+          <w:ilvl w:val="0"/>
+          <w:numId w:val="4"/>
+        </w:numPr>
+        <w:spacing w:after="0" w:line="259" w:lineRule="auto"/>
+        <w:rPr>
+          <w:rFonts w:ascii="Aptos" w:eastAsia="Aptos" w:hAnsi="Aptos" w:cs="Aptos"/>
+          <w:sz w:val="22"/>
+        </w:rPr>
+      </w:pPr>
+      <w:r>
+        <w:rPr>
+          <w:rFonts w:ascii="Aptos" w:eastAsia="Aptos" w:hAnsi="Aptos" w:cs="Aptos"/>
+          <w:sz w:val="22"/>
+        </w:rPr>
+        <w:t xml:space="preserve">git </w:t>
+      </w:r>
+      <w:proofErr w:type="gramStart"/>
+      <w:r>
+        <w:rPr>
+          <w:rFonts w:ascii="Aptos" w:eastAsia="Aptos" w:hAnsi="Aptos" w:cs="Aptos"/>
+          <w:sz w:val="22"/>
+        </w:rPr>
+        <w:t>stash</w:t>
+      </w:r>
+      <w:proofErr w:type="gramEnd"/>
+      <w:r>
+        <w:rPr>
+          <w:rFonts w:ascii="Aptos" w:eastAsia="Aptos" w:hAnsi="Aptos" w:cs="Aptos"/>
+          <w:sz w:val="22"/>
+        </w:rPr>
+        <w:t xml:space="preserve"> apply </w:t>
+      </w:r>
+      <w:proofErr w:type="spellStart"/>
+      <w:r>
+        <w:rPr>
+          <w:rFonts w:ascii="Aptos" w:eastAsia="Aptos" w:hAnsi="Aptos" w:cs="Aptos"/>
+          <w:sz w:val="22"/>
+        </w:rPr>
+        <w:t>stashid</w:t>
+      </w:r>
+      <w:proofErr w:type="spellEnd"/>
+      <w:r>
+        <w:rPr>
+          <w:rFonts w:ascii="Aptos" w:eastAsia="Aptos" w:hAnsi="Aptos" w:cs="Aptos"/>
+          <w:sz w:val="22"/>
+        </w:rPr>
+        <w:t xml:space="preserve"> – to commit the changes that was stashed</w:t>
+      </w:r>
+    </w:p>
+    <w:p>
+      <w:pPr>
+        <w:pStyle w:val="ListParagraph"/>
+        <w:numPr>
+          <w:ilvl w:val="0"/>
+          <w:numId w:val="4"/>
+        </w:numPr>
+        <w:spacing w:after="0" w:line="259" w:lineRule="auto"/>
+        <w:rPr>
+          <w:rFonts w:ascii="Aptos" w:eastAsia="Aptos" w:hAnsi="Aptos" w:cs="Aptos"/>
+          <w:sz w:val="22"/>
+        </w:rPr>
+      </w:pPr>
+      <w:r>
+        <w:rPr>
+          <w:rFonts w:ascii="Aptos" w:eastAsia="Aptos" w:hAnsi="Aptos" w:cs="Aptos"/>
+          <w:sz w:val="22"/>
+        </w:rPr>
+        <w:t xml:space="preserve">git stash pop – removes the changes and </w:t>
+      </w:r>
+      <w:proofErr w:type="gramStart"/>
+      <w:r>
+        <w:rPr>
+          <w:rFonts w:ascii="Aptos" w:eastAsia="Aptos" w:hAnsi="Aptos" w:cs="Aptos"/>
+          <w:sz w:val="22"/>
+        </w:rPr>
+        <w:t>commits</w:t>
+      </w:r>
+      <w:proofErr w:type="gramEnd"/>
+    </w:p>
+    <w:p>
+      <w:pPr>
+        <w:pStyle w:val="ListParagraph"/>
+        <w:numPr>
+          <w:ilvl w:val="0"/>
+          <w:numId w:val="4"/>
+        </w:numPr>
+        <w:spacing w:after="0" w:line="259" w:lineRule="auto"/>
+        <w:rPr>
+          <w:rFonts w:ascii="Aptos" w:eastAsia="Aptos" w:hAnsi="Aptos" w:cs="Aptos"/>
+          <w:sz w:val="22"/>
+        </w:rPr>
+      </w:pPr>
+      <w:r>
+        <w:rPr>
+          <w:rFonts w:ascii="Aptos" w:eastAsia="Aptos" w:hAnsi="Aptos" w:cs="Aptos"/>
+          <w:sz w:val="22"/>
+        </w:rPr>
+        <w:t xml:space="preserve">git stash clear – clears all </w:t>
+      </w:r>
+      <w:proofErr w:type="gramStart"/>
+      <w:r>
+        <w:rPr>
+          <w:rFonts w:ascii="Aptos" w:eastAsia="Aptos" w:hAnsi="Aptos" w:cs="Aptos"/>
+          <w:sz w:val="22"/>
+        </w:rPr>
+        <w:t>stash</w:t>
+      </w:r>
+      <w:proofErr w:type="gramEnd"/>
+    </w:p>
+    <w:p>
+      <w:pPr>
+        <w:pStyle w:val="ListParagraph"/>
+        <w:numPr>
+          <w:ilvl w:val="0"/>
+          <w:numId w:val="4"/>
+        </w:numPr>
+        <w:spacing w:after="0" w:line="259" w:lineRule="auto"/>
+        <w:rPr>
+          <w:rFonts w:ascii="Aptos" w:eastAsia="Aptos" w:hAnsi="Aptos" w:cs="Aptos"/>
+          <w:sz w:val="22"/>
+        </w:rPr>
+      </w:pPr>
+      <w:r>
+        <w:rPr>
+          <w:rFonts w:ascii="Aptos" w:eastAsia="Aptos" w:hAnsi="Aptos" w:cs="Aptos"/>
+          <w:sz w:val="22"/>
+        </w:rPr>
+        <w:t xml:space="preserve">git </w:t>
+      </w:r>
+      <w:proofErr w:type="gramStart"/>
+      <w:r>
+        <w:rPr>
+          <w:rFonts w:ascii="Aptos" w:eastAsia="Aptos" w:hAnsi="Aptos" w:cs="Aptos"/>
+          <w:sz w:val="22"/>
+        </w:rPr>
+        <w:t>stash</w:t>
+      </w:r>
+      <w:proofErr w:type="gramEnd"/>
+      <w:r>
+        <w:rPr>
+          <w:rFonts w:ascii="Aptos" w:eastAsia="Aptos" w:hAnsi="Aptos" w:cs="Aptos"/>
+          <w:sz w:val="22"/>
+        </w:rPr>
+        <w:t xml:space="preserve"> drop </w:t>
+      </w:r>
+      <w:proofErr w:type="spellStart"/>
+      <w:r>
+        <w:rPr>
+          <w:rFonts w:ascii="Aptos" w:eastAsia="Aptos" w:hAnsi="Aptos" w:cs="Aptos"/>
+          <w:sz w:val="22"/>
+        </w:rPr>
+        <w:t>stashid</w:t>
+      </w:r>
+      <w:proofErr w:type="spellEnd"/>
+      <w:r>
+        <w:rPr>
+          <w:rFonts w:ascii="Aptos" w:eastAsia="Aptos" w:hAnsi="Aptos" w:cs="Aptos"/>
+          <w:sz w:val="22"/>
+        </w:rPr>
+        <w:t xml:space="preserve"> – drops the particular stash</w:t>
+      </w:r>
+    </w:p>
+    <w:p>
+      <w:pPr>
+        <w:spacing w:after="0" w:line="259" w:lineRule="auto"/>
+        <w:rPr>
+          <w:rFonts w:ascii="Aptos" w:eastAsia="Aptos" w:hAnsi="Aptos" w:cs="Aptos"/>
+          <w:sz w:val="22"/>
+        </w:rPr>
+      </w:pPr>
+    </w:p>
+    <w:p>
+      <w:pPr>
+        <w:spacing w:after="0" w:line="259" w:lineRule="auto"/>
+        <w:rPr>
+          <w:rFonts w:ascii="Aptos" w:eastAsia="Aptos" w:hAnsi="Aptos" w:cs="Aptos"/>
+          <w:sz w:val="22"/>
+        </w:rPr>
+      </w:pPr>
+    </w:p>
+    <w:p>
+      <w:pPr>
+        <w:spacing w:after="0" w:line="259" w:lineRule="auto"/>
+        <w:rPr>
+          <w:rFonts w:ascii="Aptos" w:eastAsia="Aptos" w:hAnsi="Aptos" w:cs="Aptos"/>
+          <w:sz w:val="22"/>
+        </w:rPr>
+      </w:pPr>
+    </w:p>
+    <w:p>
+      <w:pPr>
+        <w:spacing w:after="0" w:line="259" w:lineRule="auto"/>
+        <w:rPr>
+          <w:rFonts w:ascii="Aptos" w:eastAsia="Aptos" w:hAnsi="Aptos" w:cs="Aptos"/>
+          <w:sz w:val="22"/>
+        </w:rPr>
+      </w:pPr>
+      <w:r>
+        <w:rPr>
+          <w:rFonts w:ascii="Aptos" w:eastAsia="Aptos" w:hAnsi="Aptos" w:cs="Aptos"/>
+          <w:sz w:val="22"/>
+        </w:rPr>
+        <w:t xml:space="preserve">Fork a </w:t>
+      </w:r>
+      <w:proofErr w:type="spellStart"/>
+      <w:r>
+        <w:rPr>
+          <w:rFonts w:ascii="Aptos" w:eastAsia="Aptos" w:hAnsi="Aptos" w:cs="Aptos"/>
+          <w:sz w:val="22"/>
+        </w:rPr>
+        <w:t>github</w:t>
+      </w:r>
+      <w:proofErr w:type="spellEnd"/>
+      <w:r>
+        <w:rPr>
+          <w:rFonts w:ascii="Aptos" w:eastAsia="Aptos" w:hAnsi="Aptos" w:cs="Aptos"/>
+          <w:sz w:val="22"/>
+        </w:rPr>
+        <w:t xml:space="preserve"> repository to create a </w:t>
+      </w:r>
+      <w:proofErr w:type="gramStart"/>
+      <w:r>
+        <w:rPr>
+          <w:rFonts w:ascii="Aptos" w:eastAsia="Aptos" w:hAnsi="Aptos" w:cs="Aptos"/>
+          <w:sz w:val="22"/>
+        </w:rPr>
+        <w:t>server side</w:t>
+      </w:r>
+      <w:proofErr w:type="gramEnd"/>
+      <w:r>
+        <w:rPr>
+          <w:rFonts w:ascii="Aptos" w:eastAsia="Aptos" w:hAnsi="Aptos" w:cs="Aptos"/>
+          <w:sz w:val="22"/>
+        </w:rPr>
+        <w:t xml:space="preserve"> copy of the repository.</w:t>
+      </w:r>
+    </w:p>
+    <w:p>
+      <w:pPr>
+        <w:spacing w:after="0" w:line="259" w:lineRule="auto"/>
+        <w:rPr>
+          <w:rFonts w:ascii="Aptos" w:eastAsia="Aptos" w:hAnsi="Aptos" w:cs="Aptos"/>
+          <w:sz w:val="22"/>
+        </w:rPr>
+      </w:pPr>
+      <w:r>
+        <w:rPr>
+          <w:rFonts w:ascii="Aptos" w:eastAsia="Aptos" w:hAnsi="Aptos" w:cs="Aptos"/>
+          <w:sz w:val="22"/>
+        </w:rPr>
+        <w:t xml:space="preserve">Head points to the recent </w:t>
+      </w:r>
+      <w:proofErr w:type="gramStart"/>
+      <w:r>
+        <w:rPr>
+          <w:rFonts w:ascii="Aptos" w:eastAsia="Aptos" w:hAnsi="Aptos" w:cs="Aptos"/>
+          <w:sz w:val="22"/>
+        </w:rPr>
+        <w:t>commit</w:t>
+      </w:r>
+      <w:proofErr w:type="gramEnd"/>
     </w:p>
     <w:p>
       <w:pPr>
@@ -3740,6 +6661,95 @@
 <file path=word/numbering.xml><?xml version="1.0" encoding="utf-8"?>
 <w:numbering xmlns:wpc="http://schemas.microsoft.com/office/word/2010/wordprocessingCanvas" xmlns:cx="http://schemas.microsoft.com/office/drawing/2014/chartex" xmlns:cx1="http://schemas.microsoft.com/office/drawing/2015/9/8/chartex" xmlns:cx2="http://schemas.microsoft.com/office/drawing/2015/10/21/chartex" xmlns:cx3="http://schemas.microsoft.com/office/drawing/2016/5/9/chartex" xmlns:cx4="http://schemas.microsoft.com/office/drawing/2016/5/10/chartex" xmlns:cx5="http://schemas.microsoft.com/office/drawing/2016/5/11/chartex" xmlns:cx6="http://schemas.microsoft.com/office/drawing/2016/5/12/chartex" xmlns:cx7="http://schemas.microsoft.com/office/drawing/2016/5/13/chartex" xmlns:cx8="http://schemas.microsoft.com/office/drawing/2016/5/14/chartex" xmlns:mc="http://schemas.openxmlformats.org/markup-compatibility/2006" xmlns:aink="http://schemas.microsoft.com/office/drawing/2016/ink" xmlns:am3d="http://schemas.microsoft.com/office/drawing/2017/model3d" xmlns:o="urn:schemas-microsoft-com:office:office" xmlns:oel="http://schemas.microsoft.com/office/2019/extlst" xmlns:r="http://schemas.openxmlformats.org/officeDocument/2006/relationships" xmlns:m="http://schemas.openxmlformats.org/officeDocument/2006/math" xmlns:v="urn:schemas-microsoft-com:vml" xmlns:wp14="http://schemas.microsoft.com/office/word/2010/wordprocessingDrawing" xmlns:wp="http://schemas.openxmlformats.org/drawingml/2006/wordprocessingDrawing" xmlns:w10="urn:schemas-microsoft-com:office:word" xmlns:w="http://schemas.openxmlformats.org/wordprocessingml/2006/main" xmlns:w14="http://schemas.microsoft.com/office/word/2010/wordml" xmlns:w15="http://schemas.microsoft.com/office/word/2012/wordml" xmlns:w16cex="http://schemas.microsoft.com/office/word/2018/wordml/cex" xmlns:w16cid="http://schemas.microsoft.com/office/word/2016/wordml/cid" xmlns:w16="http://schemas.microsoft.com/office/word/2018/wordml" xmlns:w16du="http://schemas.microsoft.com/office/word/2023/wordml/word16du" xmlns:w16sdtdh="http://schemas.microsoft.com/office/word/2020/wordml/sdtdatahash" xmlns:w16se="http://schemas.microsoft.com/office/word/2015/wordml/symex" xmlns:wpg="http://schemas.microsoft.com/office/word/2010/wordprocessingGroup" xmlns:wpi="http://schemas.microsoft.com/office/word/2010/wordprocessingInk" xmlns:wne="http://schemas.microsoft.com/office/word/2006/wordml" xmlns:wps="http://schemas.microsoft.com/office/word/2010/wordprocessingShape" mc:Ignorable="w14 w15 w16se w16cid w16 w16cex w16sdtdh w16du wp14">
   <w:abstractNum w:abstractNumId="0" w15:restartNumberingAfterBreak="0">
+    <w:nsid w:val="1F5A7604"/>
+    <w:multiLevelType w:val="hybridMultilevel"/>
+    <w:tmpl w:val="AD0E8AEC"/>
+    <w:lvl w:ilvl="0" w:tplc="4009000F">
+      <w:start w:val="1"/>
+      <w:numFmt w:val="decimal"/>
+      <w:lvlText w:val="%1."/>
+      <w:lvlJc w:val="left"/>
+      <w:pPr>
+        <w:ind w:left="720" w:hanging="360"/>
+      </w:pPr>
+      <w:rPr>
+        <w:rFonts w:hint="default"/>
+      </w:rPr>
+    </w:lvl>
+    <w:lvl w:ilvl="1" w:tplc="40090019" w:tentative="1">
+      <w:start w:val="1"/>
+      <w:numFmt w:val="lowerLetter"/>
+      <w:lvlText w:val="%2."/>
+      <w:lvlJc w:val="left"/>
+      <w:pPr>
+        <w:ind w:left="1440" w:hanging="360"/>
+      </w:pPr>
+    </w:lvl>
+    <w:lvl w:ilvl="2" w:tplc="4009001B" w:tentative="1">
+      <w:start w:val="1"/>
+      <w:numFmt w:val="lowerRoman"/>
+      <w:lvlText w:val="%3."/>
+      <w:lvlJc w:val="right"/>
+      <w:pPr>
+        <w:ind w:left="2160" w:hanging="180"/>
+      </w:pPr>
+    </w:lvl>
+    <w:lvl w:ilvl="3" w:tplc="4009000F" w:tentative="1">
+      <w:start w:val="1"/>
+      <w:numFmt w:val="decimal"/>
+      <w:lvlText w:val="%4."/>
+      <w:lvlJc w:val="left"/>
+      <w:pPr>
+        <w:ind w:left="2880" w:hanging="360"/>
+      </w:pPr>
+    </w:lvl>
+    <w:lvl w:ilvl="4" w:tplc="40090019" w:tentative="1">
+      <w:start w:val="1"/>
+      <w:numFmt w:val="lowerLetter"/>
+      <w:lvlText w:val="%5."/>
+      <w:lvlJc w:val="left"/>
+      <w:pPr>
+        <w:ind w:left="3600" w:hanging="360"/>
+      </w:pPr>
+    </w:lvl>
+    <w:lvl w:ilvl="5" w:tplc="4009001B" w:tentative="1">
+      <w:start w:val="1"/>
+      <w:numFmt w:val="lowerRoman"/>
+      <w:lvlText w:val="%6."/>
+      <w:lvlJc w:val="right"/>
+      <w:pPr>
+        <w:ind w:left="4320" w:hanging="180"/>
+      </w:pPr>
+    </w:lvl>
+    <w:lvl w:ilvl="6" w:tplc="4009000F" w:tentative="1">
+      <w:start w:val="1"/>
+      <w:numFmt w:val="decimal"/>
+      <w:lvlText w:val="%7."/>
+      <w:lvlJc w:val="left"/>
+      <w:pPr>
+        <w:ind w:left="5040" w:hanging="360"/>
+      </w:pPr>
+    </w:lvl>
+    <w:lvl w:ilvl="7" w:tplc="40090019" w:tentative="1">
+      <w:start w:val="1"/>
+      <w:numFmt w:val="lowerLetter"/>
+      <w:lvlText w:val="%8."/>
+      <w:lvlJc w:val="left"/>
+      <w:pPr>
+        <w:ind w:left="5760" w:hanging="360"/>
+      </w:pPr>
+    </w:lvl>
+    <w:lvl w:ilvl="8" w:tplc="4009001B" w:tentative="1">
+      <w:start w:val="1"/>
+      <w:numFmt w:val="lowerRoman"/>
+      <w:lvlText w:val="%9."/>
+      <w:lvlJc w:val="right"/>
+      <w:pPr>
+        <w:ind w:left="6480" w:hanging="180"/>
+      </w:pPr>
+    </w:lvl>
+  </w:abstractNum>
+  <w:abstractNum w:abstractNumId="1" w15:restartNumberingAfterBreak="0">
     <w:nsid w:val="40F665B7"/>
     <w:multiLevelType w:val="multilevel"/>
     <w:tmpl w:val="D15EC3B2"/>
@@ -3790,7 +6800,7 @@
       <w:lvlJc w:val="left"/>
     </w:lvl>
   </w:abstractNum>
-  <w:abstractNum w:abstractNumId="1" w15:restartNumberingAfterBreak="0">
+  <w:abstractNum w:abstractNumId="2" w15:restartNumberingAfterBreak="0">
     <w:nsid w:val="6A0933A5"/>
     <w:multiLevelType w:val="multilevel"/>
     <w:tmpl w:val="F13651A0"/>
@@ -3841,11 +6851,106 @@
       <w:lvlJc w:val="left"/>
     </w:lvl>
   </w:abstractNum>
+  <w:abstractNum w:abstractNumId="3" w15:restartNumberingAfterBreak="0">
+    <w:nsid w:val="76921E58"/>
+    <w:multiLevelType w:val="hybridMultilevel"/>
+    <w:tmpl w:val="63762442"/>
+    <w:lvl w:ilvl="0" w:tplc="4009000F">
+      <w:start w:val="1"/>
+      <w:numFmt w:val="decimal"/>
+      <w:lvlText w:val="%1."/>
+      <w:lvlJc w:val="left"/>
+      <w:pPr>
+        <w:ind w:left="720" w:hanging="360"/>
+      </w:pPr>
+      <w:rPr>
+        <w:rFonts w:hint="default"/>
+      </w:rPr>
+    </w:lvl>
+    <w:lvl w:ilvl="1" w:tplc="40090019" w:tentative="1">
+      <w:start w:val="1"/>
+      <w:numFmt w:val="lowerLetter"/>
+      <w:lvlText w:val="%2."/>
+      <w:lvlJc w:val="left"/>
+      <w:pPr>
+        <w:ind w:left="1440" w:hanging="360"/>
+      </w:pPr>
+    </w:lvl>
+    <w:lvl w:ilvl="2" w:tplc="4009001B" w:tentative="1">
+      <w:start w:val="1"/>
+      <w:numFmt w:val="lowerRoman"/>
+      <w:lvlText w:val="%3."/>
+      <w:lvlJc w:val="right"/>
+      <w:pPr>
+        <w:ind w:left="2160" w:hanging="180"/>
+      </w:pPr>
+    </w:lvl>
+    <w:lvl w:ilvl="3" w:tplc="4009000F" w:tentative="1">
+      <w:start w:val="1"/>
+      <w:numFmt w:val="decimal"/>
+      <w:lvlText w:val="%4."/>
+      <w:lvlJc w:val="left"/>
+      <w:pPr>
+        <w:ind w:left="2880" w:hanging="360"/>
+      </w:pPr>
+    </w:lvl>
+    <w:lvl w:ilvl="4" w:tplc="40090019" w:tentative="1">
+      <w:start w:val="1"/>
+      <w:numFmt w:val="lowerLetter"/>
+      <w:lvlText w:val="%5."/>
+      <w:lvlJc w:val="left"/>
+      <w:pPr>
+        <w:ind w:left="3600" w:hanging="360"/>
+      </w:pPr>
+    </w:lvl>
+    <w:lvl w:ilvl="5" w:tplc="4009001B" w:tentative="1">
+      <w:start w:val="1"/>
+      <w:numFmt w:val="lowerRoman"/>
+      <w:lvlText w:val="%6."/>
+      <w:lvlJc w:val="right"/>
+      <w:pPr>
+        <w:ind w:left="4320" w:hanging="180"/>
+      </w:pPr>
+    </w:lvl>
+    <w:lvl w:ilvl="6" w:tplc="4009000F" w:tentative="1">
+      <w:start w:val="1"/>
+      <w:numFmt w:val="decimal"/>
+      <w:lvlText w:val="%7."/>
+      <w:lvlJc w:val="left"/>
+      <w:pPr>
+        <w:ind w:left="5040" w:hanging="360"/>
+      </w:pPr>
+    </w:lvl>
+    <w:lvl w:ilvl="7" w:tplc="40090019" w:tentative="1">
+      <w:start w:val="1"/>
+      <w:numFmt w:val="lowerLetter"/>
+      <w:lvlText w:val="%8."/>
+      <w:lvlJc w:val="left"/>
+      <w:pPr>
+        <w:ind w:left="5760" w:hanging="360"/>
+      </w:pPr>
+    </w:lvl>
+    <w:lvl w:ilvl="8" w:tplc="4009001B" w:tentative="1">
+      <w:start w:val="1"/>
+      <w:numFmt w:val="lowerRoman"/>
+      <w:lvlText w:val="%9."/>
+      <w:lvlJc w:val="right"/>
+      <w:pPr>
+        <w:ind w:left="6480" w:hanging="180"/>
+      </w:pPr>
+    </w:lvl>
+  </w:abstractNum>
   <w:num w:numId="1" w16cid:durableId="840193544">
+    <w:abstractNumId w:val="2"/>
+  </w:num>
+  <w:num w:numId="2" w16cid:durableId="264927295">
     <w:abstractNumId w:val="1"/>
   </w:num>
-  <w:num w:numId="2" w16cid:durableId="264927295">
+  <w:num w:numId="3" w16cid:durableId="786512808">
     <w:abstractNumId w:val="0"/>
+  </w:num>
+  <w:num w:numId="4" w16cid:durableId="131598068">
+    <w:abstractNumId w:val="3"/>
   </w:num>
 </w:numbering>
 </file>
@@ -4250,6 +7355,7 @@
   <w:style w:type="paragraph" w:default="1" w:styleId="Normal">
     <w:name w:val="Normal"/>
     <w:qFormat/>
+    <w:rsid w:val="00BE11D6"/>
   </w:style>
   <w:style w:type="character" w:default="1" w:styleId="DefaultParagraphFont">
     <w:name w:val="Default Paragraph Font"/>
@@ -4277,6 +7383,40 @@
     <w:uiPriority w:val="99"/>
     <w:semiHidden/>
     <w:unhideWhenUsed/>
+  </w:style>
+  <w:style w:type="paragraph" w:styleId="ListParagraph">
+    <w:name w:val="List Paragraph"/>
+    <w:basedOn w:val="Normal"/>
+    <w:uiPriority w:val="34"/>
+    <w:qFormat/>
+    <w:rsid w:val="00133E0B"/>
+    <w:pPr>
+      <w:ind w:left="720"/>
+      <w:contextualSpacing/>
+    </w:pPr>
+  </w:style>
+  <w:style w:type="character" w:styleId="Hyperlink">
+    <w:name w:val="Hyperlink"/>
+    <w:basedOn w:val="DefaultParagraphFont"/>
+    <w:uiPriority w:val="99"/>
+    <w:unhideWhenUsed/>
+    <w:rsid w:val="000509FB"/>
+    <w:rPr>
+      <w:color w:val="467886" w:themeColor="hyperlink"/>
+      <w:u w:val="single"/>
+    </w:rPr>
+  </w:style>
+  <w:style w:type="character" w:styleId="UnresolvedMention">
+    <w:name w:val="Unresolved Mention"/>
+    <w:basedOn w:val="DefaultParagraphFont"/>
+    <w:uiPriority w:val="99"/>
+    <w:semiHidden/>
+    <w:unhideWhenUsed/>
+    <w:rsid w:val="000509FB"/>
+    <w:rPr>
+      <w:color w:val="605E5C"/>
+      <w:shd w:val="clear" w:color="auto" w:fill="E1DFDD"/>
+    </w:rPr>
   </w:style>
 </w:styles>
 </file>

</xml_diff>